<commit_message>
Implemented March 22 feedback
</commit_message>
<xml_diff>
--- a/docassemble/PowerOfAttorneyProperty/data/templates/instructions_poa_property.docx
+++ b/docassemble/PowerOfAttorneyProperty/data/templates/instructions_poa_property.docx
@@ -2,799 +2,900 @@
 <file path=word/document.xml><?xml version="1.0" encoding="utf-8"?>
 <w:document xmlns:wpc="http://schemas.microsoft.com/office/word/2010/wordprocessingCanvas" xmlns:cx="http://schemas.microsoft.com/office/drawing/2014/chartex" xmlns:mc="http://schemas.openxmlformats.org/markup-compatibility/2006" xmlns:o="urn:schemas-microsoft-com:office:office" xmlns:r="http://schemas.openxmlformats.org/officeDocument/2006/relationships" xmlns:m="http://schemas.openxmlformats.org/officeDocument/2006/math" xmlns:v="urn:schemas-microsoft-com:vml" xmlns:wp14="http://schemas.microsoft.com/office/word/2010/wordprocessingDrawing" xmlns:wp="http://schemas.openxmlformats.org/drawingml/2006/wordprocessingDrawing" xmlns:w10="urn:schemas-microsoft-com:office:word" xmlns:w="http://schemas.openxmlformats.org/wordprocessingml/2006/main" xmlns:w14="http://schemas.microsoft.com/office/word/2010/wordml" xmlns:w15="http://schemas.microsoft.com/office/word/2012/wordml" xmlns:w16se="http://schemas.microsoft.com/office/word/2015/wordml/symex" xmlns:wpg="http://schemas.microsoft.com/office/word/2010/wordprocessingGroup" xmlns:wpi="http://schemas.microsoft.com/office/word/2010/wordprocessingInk" xmlns:wne="http://schemas.microsoft.com/office/word/2006/wordml" xmlns:wps="http://schemas.microsoft.com/office/word/2010/wordprocessingShape" mc:Ignorable="w14 w15 w16se wp14">
   <w:body>
+    <w:tbl>
+      <w:tblPr>
+        <w:tblStyle w:val="TableGrid"/>
+        <w:tblpPr w:leftFromText="180" w:rightFromText="180" w:horzAnchor="margin" w:tblpXSpec="center" w:tblpY="-600"/>
+        <w:tblW w:w="10800" w:type="dxa"/>
+        <w:tblLook w:val="04A0" w:firstRow="1" w:lastRow="0" w:firstColumn="1" w:lastColumn="0" w:noHBand="0" w:noVBand="1"/>
+      </w:tblPr>
+      <w:tblGrid>
+        <w:gridCol w:w="5400"/>
+        <w:gridCol w:w="5400"/>
+      </w:tblGrid>
+      <w:tr>
+        <w:tc>
+          <w:tcPr>
+            <w:tcW w:w="10800" w:type="dxa"/>
+            <w:gridSpan w:val="2"/>
+            <w:tcBorders>
+              <w:top w:val="nil"/>
+              <w:left w:val="nil"/>
+              <w:bottom w:val="single" w:sz="4" w:space="0" w:color="auto"/>
+              <w:right w:val="nil"/>
+            </w:tcBorders>
+          </w:tcPr>
+          <w:p>
+            <w:pPr>
+              <w:rPr>
+                <w:rFonts w:ascii="Muli" w:hAnsi="Muli" w:cs="Arial"/>
+              </w:rPr>
+            </w:pPr>
+            <w:r>
+              <w:rPr>
+                <w:rFonts w:ascii="Muli" w:hAnsi="Muli" w:cs="Arial"/>
+                <w:noProof/>
+                <w:sz w:val="32"/>
+                <w:szCs w:val="32"/>
+              </w:rPr>
+              <w:drawing>
+                <wp:anchor distT="0" distB="0" distL="114300" distR="114300" simplePos="0" relativeHeight="251659264" behindDoc="0" locked="0" layoutInCell="1" allowOverlap="1" wp14:anchorId="073A5804" wp14:editId="644F43F4">
+                  <wp:simplePos x="0" y="0"/>
+                  <wp:positionH relativeFrom="column">
+                    <wp:posOffset>5645785</wp:posOffset>
+                  </wp:positionH>
+                  <wp:positionV relativeFrom="paragraph">
+                    <wp:posOffset>152400</wp:posOffset>
+                  </wp:positionV>
+                  <wp:extent cx="1143000" cy="657225"/>
+                  <wp:effectExtent l="0" t="0" r="0" b="9525"/>
+                  <wp:wrapSquare wrapText="bothSides"/>
+                  <wp:docPr id="2" name="Picture 2" descr="Logo&#10;&#10;Description automatically generated"/>
+                  <wp:cNvGraphicFramePr>
+                    <a:graphicFrameLocks xmlns:a="http://schemas.openxmlformats.org/drawingml/2006/main" noChangeAspect="1"/>
+                  </wp:cNvGraphicFramePr>
+                  <a:graphic xmlns:a="http://schemas.openxmlformats.org/drawingml/2006/main">
+                    <a:graphicData uri="http://schemas.openxmlformats.org/drawingml/2006/picture">
+                      <pic:pic xmlns:pic="http://schemas.openxmlformats.org/drawingml/2006/picture">
+                        <pic:nvPicPr>
+                          <pic:cNvPr id="2" name="Picture 2" descr="Logo&#10;&#10;Description automatically generated"/>
+                          <pic:cNvPicPr/>
+                        </pic:nvPicPr>
+                        <pic:blipFill>
+                          <a:blip r:embed="rId5">
+                            <a:extLst>
+                              <a:ext uri="{28A0092B-C50C-407E-A947-70E740481C1C}">
+                                <a14:useLocalDpi xmlns:a14="http://schemas.microsoft.com/office/drawing/2010/main" val="0"/>
+                              </a:ext>
+                            </a:extLst>
+                          </a:blip>
+                          <a:stretch>
+                            <a:fillRect/>
+                          </a:stretch>
+                        </pic:blipFill>
+                        <pic:spPr>
+                          <a:xfrm>
+                            <a:off x="0" y="0"/>
+                            <a:ext cx="1143000" cy="657225"/>
+                          </a:xfrm>
+                          <a:prstGeom prst="rect">
+                            <a:avLst/>
+                          </a:prstGeom>
+                        </pic:spPr>
+                      </pic:pic>
+                    </a:graphicData>
+                  </a:graphic>
+                </wp:anchor>
+              </w:drawing>
+            </w:r>
+          </w:p>
+          <w:p>
+            <w:pPr>
+              <w:rPr>
+                <w:rFonts w:ascii="Muli" w:hAnsi="Muli" w:cs="Arial"/>
+                <w:b/>
+                <w:bCs/>
+                <w:sz w:val="32"/>
+                <w:szCs w:val="32"/>
+              </w:rPr>
+            </w:pPr>
+            <w:r>
+              <w:rPr>
+                <w:rFonts w:ascii="Muli" w:hAnsi="Muli" w:cs="Arial"/>
+                <w:b/>
+                <w:bCs/>
+                <w:sz w:val="32"/>
+                <w:szCs w:val="32"/>
+              </w:rPr>
+              <w:t>Power of Attorney for Property</w:t>
+            </w:r>
+          </w:p>
+          <w:p>
+            <w:pPr>
+              <w:rPr>
+                <w:rFonts w:ascii="Muli" w:hAnsi="Muli" w:cs="Arial"/>
+                <w:bCs/>
+                <w:sz w:val="28"/>
+                <w:szCs w:val="28"/>
+              </w:rPr>
+            </w:pPr>
+          </w:p>
+          <w:p>
+            <w:pPr>
+              <w:rPr>
+                <w:rFonts w:ascii="Muli" w:hAnsi="Muli" w:cs="Arial"/>
+                <w:bCs/>
+                <w:sz w:val="28"/>
+                <w:szCs w:val="28"/>
+              </w:rPr>
+            </w:pPr>
+            <w:r>
+              <w:rPr>
+                <w:rFonts w:ascii="Muli" w:hAnsi="Muli" w:cs="Arial"/>
+                <w:bCs/>
+                <w:sz w:val="28"/>
+                <w:szCs w:val="28"/>
+              </w:rPr>
+              <w:t>Instructions</w:t>
+            </w:r>
+          </w:p>
+        </w:tc>
+      </w:tr>
+      <w:tr>
+        <w:tc>
+          <w:tcPr>
+            <w:tcW w:w="5400" w:type="dxa"/>
+            <w:tcBorders>
+              <w:top w:val="single" w:sz="4" w:space="0" w:color="auto"/>
+              <w:left w:val="nil"/>
+              <w:bottom w:val="nil"/>
+              <w:right w:val="nil"/>
+            </w:tcBorders>
+          </w:tcPr>
+          <w:p>
+            <w:pPr>
+              <w:pStyle w:val="NoSpacing"/>
+              <w:spacing w:after="40"/>
+              <w:rPr>
+                <w:rFonts w:ascii="Muli" w:hAnsi="Muli" w:cs="Arial"/>
+                <w:b/>
+              </w:rPr>
+            </w:pPr>
+          </w:p>
+          <w:p>
+            <w:pPr>
+              <w:pStyle w:val="NoSpacing"/>
+              <w:spacing w:after="40"/>
+              <w:rPr>
+                <w:rFonts w:ascii="Muli" w:hAnsi="Muli" w:cs="Arial"/>
+                <w:b/>
+                <w:sz w:val="24"/>
+                <w:szCs w:val="24"/>
+              </w:rPr>
+            </w:pPr>
+            <w:r>
+              <w:rPr>
+                <w:rFonts w:ascii="Muli" w:hAnsi="Muli" w:cs="Arial"/>
+                <w:b/>
+                <w:sz w:val="24"/>
+                <w:szCs w:val="24"/>
+              </w:rPr>
+              <w:t xml:space="preserve">Step 1 – </w:t>
+            </w:r>
+            <w:r>
+              <w:rPr>
+                <w:rFonts w:ascii="Muli" w:hAnsi="Muli" w:cs="Arial"/>
+                <w:b/>
+                <w:sz w:val="24"/>
+                <w:szCs w:val="24"/>
+              </w:rPr>
+              <w:t>Read and initial your forms</w:t>
+            </w:r>
+            <w:r>
+              <w:rPr>
+                <w:rFonts w:ascii="Muli" w:hAnsi="Muli" w:cs="Arial"/>
+                <w:b/>
+                <w:sz w:val="24"/>
+                <w:szCs w:val="24"/>
+              </w:rPr>
+              <w:t>.</w:t>
+            </w:r>
+          </w:p>
+          <w:p>
+            <w:pPr>
+              <w:pStyle w:val="NoSpacing"/>
+              <w:spacing w:after="240"/>
+              <w:rPr>
+                <w:rFonts w:ascii="Muli" w:eastAsiaTheme="minorEastAsia" w:hAnsi="Muli" w:cs="Arial"/>
+                <w:sz w:val="24"/>
+                <w:szCs w:val="24"/>
+              </w:rPr>
+            </w:pPr>
+            <w:r>
+              <w:rPr>
+                <w:rFonts w:ascii="Muli" w:eastAsiaTheme="minorEastAsia" w:hAnsi="Muli" w:cs="Arial"/>
+                <w:sz w:val="24"/>
+                <w:szCs w:val="24"/>
+              </w:rPr>
+              <w:t>You will</w:t>
+            </w:r>
+            <w:r>
+              <w:rPr>
+                <w:rFonts w:ascii="Muli" w:eastAsiaTheme="minorEastAsia" w:hAnsi="Muli" w:cs="Arial"/>
+                <w:sz w:val="24"/>
+                <w:szCs w:val="24"/>
+              </w:rPr>
+              <w:t xml:space="preserve"> need to read your documents carefully. Make sure you understand it and agree with it. Initial next to the X’s to mark your choices.</w:t>
+            </w:r>
+          </w:p>
+          <w:p>
+            <w:pPr>
+              <w:pStyle w:val="NoSpacing"/>
+              <w:spacing w:after="40"/>
+              <w:rPr>
+                <w:rFonts w:ascii="Muli" w:hAnsi="Muli" w:cs="Arial"/>
+                <w:b/>
+                <w:sz w:val="24"/>
+                <w:szCs w:val="24"/>
+              </w:rPr>
+            </w:pPr>
+            <w:r>
+              <w:rPr>
+                <w:rFonts w:ascii="Muli" w:hAnsi="Muli" w:cs="Arial"/>
+                <w:b/>
+                <w:sz w:val="24"/>
+                <w:szCs w:val="24"/>
+              </w:rPr>
+              <w:t>Step 2</w:t>
+            </w:r>
+            <w:r>
+              <w:rPr>
+                <w:rFonts w:ascii="Muli" w:hAnsi="Muli" w:cs="Arial"/>
+                <w:b/>
+                <w:sz w:val="24"/>
+                <w:szCs w:val="24"/>
+              </w:rPr>
+              <w:t xml:space="preserve"> – Notify your agent</w:t>
+            </w:r>
+            <w:r>
+              <w:rPr>
+                <w:rFonts w:ascii="Muli" w:hAnsi="Muli" w:cs="Arial"/>
+                <w:b/>
+                <w:sz w:val="24"/>
+                <w:szCs w:val="24"/>
+              </w:rPr>
+              <w:t>.</w:t>
+            </w:r>
+          </w:p>
+          <w:p>
+            <w:pPr>
+              <w:rPr>
+                <w:rFonts w:ascii="Muli" w:hAnsi="Muli" w:cs="Arial"/>
+              </w:rPr>
+            </w:pPr>
+            <w:r>
+              <w:rPr>
+                <w:rFonts w:ascii="Muli" w:hAnsi="Muli" w:cs="Arial"/>
+              </w:rPr>
+              <w:t xml:space="preserve">Give your agent the </w:t>
+            </w:r>
+            <w:r>
+              <w:rPr>
+                <w:rFonts w:ascii="Muli" w:hAnsi="Muli" w:cs="Arial"/>
+                <w:b/>
+              </w:rPr>
+              <w:t>Notice to Agent</w:t>
+            </w:r>
+            <w:r>
+              <w:rPr>
+                <w:rFonts w:ascii="Muli" w:hAnsi="Muli" w:cs="Arial"/>
+              </w:rPr>
+              <w:t xml:space="preserve"> and the </w:t>
+            </w:r>
+            <w:r>
+              <w:rPr>
+                <w:rFonts w:ascii="Muli" w:hAnsi="Muli" w:cs="Arial"/>
+                <w:b/>
+              </w:rPr>
+              <w:t>Agent’s Certification and Acceptance of Authority</w:t>
+            </w:r>
+            <w:r>
+              <w:rPr>
+                <w:rFonts w:ascii="Muli" w:hAnsi="Muli" w:cs="Arial"/>
+              </w:rPr>
+              <w:t>.</w:t>
+            </w:r>
+            <w:r>
+              <w:rPr>
+                <w:rFonts w:ascii="Muli" w:hAnsi="Muli" w:cs="Arial"/>
+              </w:rPr>
+              <w:t xml:space="preserve"> The agent should </w:t>
+            </w:r>
+            <w:r>
+              <w:rPr>
+                <w:rFonts w:ascii="Muli" w:hAnsi="Muli" w:cs="Arial"/>
+                <w:b/>
+              </w:rPr>
+              <w:t xml:space="preserve">not </w:t>
+            </w:r>
+            <w:r>
+              <w:rPr>
+                <w:rFonts w:ascii="Muli" w:hAnsi="Muli" w:cs="Arial"/>
+              </w:rPr>
+              <w:t>sign these forms yet.</w:t>
+            </w:r>
+          </w:p>
+          <w:p>
+            <w:pPr>
+              <w:rPr>
+                <w:rFonts w:ascii="Muli" w:hAnsi="Muli" w:cs="Arial"/>
+              </w:rPr>
+            </w:pPr>
+          </w:p>
+          <w:p>
+            <w:pPr>
+              <w:pStyle w:val="NoSpacing"/>
+              <w:spacing w:after="40"/>
+              <w:rPr>
+                <w:rFonts w:ascii="Muli" w:hAnsi="Muli" w:cs="Arial"/>
+                <w:b/>
+                <w:sz w:val="24"/>
+                <w:szCs w:val="24"/>
+              </w:rPr>
+            </w:pPr>
+            <w:r>
+              <w:rPr>
+                <w:rFonts w:ascii="Muli" w:hAnsi="Muli" w:cs="Arial"/>
+                <w:b/>
+                <w:sz w:val="24"/>
+                <w:szCs w:val="24"/>
+              </w:rPr>
+              <w:t>S</w:t>
+            </w:r>
+            <w:r>
+              <w:rPr>
+                <w:rFonts w:ascii="Muli" w:hAnsi="Muli" w:cs="Arial"/>
+                <w:b/>
+                <w:sz w:val="24"/>
+                <w:szCs w:val="24"/>
+              </w:rPr>
+              <w:t>tep 3</w:t>
+            </w:r>
+            <w:r>
+              <w:rPr>
+                <w:rFonts w:ascii="Muli" w:hAnsi="Muli" w:cs="Arial"/>
+                <w:b/>
+                <w:sz w:val="24"/>
+                <w:szCs w:val="24"/>
+              </w:rPr>
+              <w:t xml:space="preserve"> </w:t>
+            </w:r>
+            <w:r>
+              <w:rPr>
+                <w:rFonts w:ascii="Muli" w:hAnsi="Muli" w:cs="Arial"/>
+                <w:b/>
+                <w:sz w:val="24"/>
+                <w:szCs w:val="24"/>
+              </w:rPr>
+              <w:t>– Sign page 5 in front of a notary and witness</w:t>
+            </w:r>
+            <w:r>
+              <w:rPr>
+                <w:rFonts w:ascii="Muli" w:hAnsi="Muli" w:cs="Arial"/>
+                <w:b/>
+                <w:sz w:val="24"/>
+                <w:szCs w:val="24"/>
+              </w:rPr>
+              <w:t>.</w:t>
+            </w:r>
+          </w:p>
+          <w:p>
+            <w:pPr>
+              <w:rPr>
+                <w:rFonts w:ascii="Muli" w:hAnsi="Muli" w:cs="Arial"/>
+              </w:rPr>
+            </w:pPr>
+            <w:r>
+              <w:rPr>
+                <w:rFonts w:ascii="Muli" w:hAnsi="Muli" w:cs="Arial"/>
+              </w:rPr>
+              <w:t xml:space="preserve">You and the witness must both sign in front of the notary, who will verify your signatures. Your witness can </w:t>
+            </w:r>
+            <w:r>
+              <w:rPr>
+                <w:rFonts w:ascii="Muli" w:hAnsi="Muli" w:cs="Arial"/>
+                <w:b/>
+              </w:rPr>
+              <w:t>not</w:t>
+            </w:r>
+            <w:r>
+              <w:rPr>
+                <w:rFonts w:ascii="Muli" w:hAnsi="Muli" w:cs="Arial"/>
+              </w:rPr>
+              <w:t xml:space="preserve"> be your doctor, your family member, your agent or successor agent, your agent’s family member, or someone who helped you write this document.</w:t>
+            </w:r>
+          </w:p>
+          <w:p>
+            <w:pPr>
+              <w:rPr>
+                <w:rFonts w:ascii="Muli" w:hAnsi="Muli" w:cs="Arial"/>
+              </w:rPr>
+            </w:pPr>
+          </w:p>
+          <w:p>
+            <w:pPr>
+              <w:rPr>
+                <w:rFonts w:ascii="Muli" w:hAnsi="Muli" w:cs="Arial"/>
+                <w:b/>
+              </w:rPr>
+            </w:pPr>
+            <w:r>
+              <w:rPr>
+                <w:rFonts w:ascii="Muli" w:hAnsi="Muli" w:cs="Arial"/>
+                <w:b/>
+              </w:rPr>
+              <w:t>Step 4</w:t>
+            </w:r>
+            <w:r>
+              <w:rPr>
+                <w:rFonts w:ascii="Muli" w:hAnsi="Muli" w:cs="Arial"/>
+                <w:b/>
+              </w:rPr>
+              <w:t xml:space="preserve"> </w:t>
+            </w:r>
+            <w:r>
+              <w:rPr>
+                <w:rFonts w:ascii="Muli" w:hAnsi="Muli" w:cs="Arial"/>
+                <w:b/>
+              </w:rPr>
+              <w:t>–</w:t>
+            </w:r>
+            <w:r>
+              <w:rPr>
+                <w:rFonts w:ascii="Muli" w:hAnsi="Muli" w:cs="Arial"/>
+                <w:b/>
+              </w:rPr>
+              <w:t xml:space="preserve"> </w:t>
+            </w:r>
+            <w:r>
+              <w:rPr>
+                <w:rFonts w:ascii="Muli" w:hAnsi="Muli" w:cs="Arial"/>
+                <w:b/>
+              </w:rPr>
+              <w:t>Optional: have your agent sign</w:t>
+            </w:r>
+            <w:r>
+              <w:rPr>
+                <w:rFonts w:ascii="Muli" w:hAnsi="Muli" w:cs="Arial"/>
+                <w:b/>
+              </w:rPr>
+              <w:t>.</w:t>
+            </w:r>
+          </w:p>
+          <w:p>
+            <w:pPr>
+              <w:rPr>
+                <w:rFonts w:ascii="Muli" w:hAnsi="Muli" w:cs="Arial"/>
+              </w:rPr>
+            </w:pPr>
+            <w:r>
+              <w:rPr>
+                <w:rFonts w:ascii="Muli" w:hAnsi="Muli" w:cs="Arial"/>
+              </w:rPr>
+              <w:t>You can have your agent and successor agents sign the specimen signature page. Sign next to their signatures to confirm them. You do not need to do this, but it can help others verify your agent’s identity.</w:t>
+            </w:r>
+          </w:p>
+          <w:p>
+            <w:pPr>
+              <w:rPr>
+                <w:rFonts w:ascii="Muli" w:hAnsi="Muli" w:cs="Arial"/>
+                <w:b/>
+              </w:rPr>
+            </w:pPr>
+            <w:r>
+              <w:rPr>
+                <w:rFonts w:ascii="Muli" w:hAnsi="Muli" w:cs="Arial"/>
+                <w:b/>
+              </w:rPr>
+              <w:t>Step 5</w:t>
+            </w:r>
+            <w:r>
+              <w:rPr>
+                <w:rFonts w:ascii="Muli" w:hAnsi="Muli" w:cs="Arial"/>
+                <w:b/>
+              </w:rPr>
+              <w:t xml:space="preserve"> – </w:t>
+            </w:r>
+            <w:r>
+              <w:rPr>
+                <w:rFonts w:ascii="Muli" w:hAnsi="Muli" w:cs="Arial"/>
+                <w:b/>
+              </w:rPr>
+              <w:t>Make copies</w:t>
+            </w:r>
+            <w:r>
+              <w:rPr>
+                <w:rFonts w:ascii="Muli" w:hAnsi="Muli" w:cs="Arial"/>
+                <w:b/>
+              </w:rPr>
+              <w:t>.</w:t>
+            </w:r>
+          </w:p>
+          <w:p>
+            <w:pPr>
+              <w:rPr>
+                <w:rFonts w:ascii="Muli" w:hAnsi="Muli" w:cs="Arial"/>
+              </w:rPr>
+            </w:pPr>
+            <w:r>
+              <w:rPr>
+                <w:rFonts w:ascii="Muli" w:hAnsi="Muli" w:cs="Arial"/>
+              </w:rPr>
+              <w:t>Make at least two copies of the document after you have initialed it and signed it.</w:t>
+            </w:r>
+          </w:p>
+          <w:p>
+            <w:pPr>
+              <w:pStyle w:val="NoSpacing"/>
+              <w:spacing w:after="60"/>
+              <w:rPr>
+                <w:rFonts w:ascii="Muli" w:hAnsi="Muli" w:cs="Arial"/>
+              </w:rPr>
+            </w:pPr>
+          </w:p>
+        </w:tc>
+        <w:tc>
+          <w:tcPr>
+            <w:tcW w:w="5400" w:type="dxa"/>
+            <w:tcBorders>
+              <w:top w:val="single" w:sz="4" w:space="0" w:color="auto"/>
+              <w:left w:val="nil"/>
+              <w:bottom w:val="nil"/>
+              <w:right w:val="nil"/>
+            </w:tcBorders>
+          </w:tcPr>
+          <w:p>
+            <w:pPr>
+              <w:rPr>
+                <w:rFonts w:ascii="Muli" w:hAnsi="Muli" w:cs="Arial"/>
+                <w:b/>
+              </w:rPr>
+            </w:pPr>
+          </w:p>
+          <w:p>
+            <w:pPr>
+              <w:rPr>
+                <w:rFonts w:ascii="Muli" w:hAnsi="Muli" w:cs="Arial"/>
+                <w:b/>
+              </w:rPr>
+            </w:pPr>
+            <w:r>
+              <w:rPr>
+                <w:rFonts w:ascii="Muli" w:hAnsi="Muli" w:cs="Arial"/>
+                <w:b/>
+              </w:rPr>
+              <w:t xml:space="preserve">Step 6 </w:t>
+            </w:r>
+            <w:r>
+              <w:rPr>
+                <w:rFonts w:ascii="Muli" w:hAnsi="Muli" w:cs="Arial"/>
+                <w:b/>
+              </w:rPr>
+              <w:t>–</w:t>
+            </w:r>
+            <w:r>
+              <w:rPr>
+                <w:rFonts w:ascii="Muli" w:hAnsi="Muli" w:cs="Arial"/>
+                <w:b/>
+              </w:rPr>
+              <w:t xml:space="preserve"> Give out copies</w:t>
+            </w:r>
+          </w:p>
+          <w:p>
+            <w:pPr>
+              <w:rPr>
+                <w:rFonts w:ascii="Muli" w:hAnsi="Muli" w:cs="Arial"/>
+              </w:rPr>
+            </w:pPr>
+            <w:r>
+              <w:rPr>
+                <w:rFonts w:ascii="Muli" w:hAnsi="Muli" w:cs="Arial"/>
+              </w:rPr>
+              <w:t>Give copies of the Power of Attorney to people, agencies, and companies that your agent will need to deal with. For example, your bank, your landlord, and any agency that gives you benefits.</w:t>
+            </w:r>
+            <w:r>
+              <w:rPr>
+                <w:rFonts w:ascii="Muli" w:hAnsi="Muli" w:cs="Arial"/>
+              </w:rPr>
+              <w:t xml:space="preserve"> </w:t>
+            </w:r>
+          </w:p>
+          <w:p>
+            <w:pPr>
+              <w:rPr>
+                <w:rFonts w:ascii="Muli" w:hAnsi="Muli" w:cs="Arial"/>
+              </w:rPr>
+            </w:pPr>
+          </w:p>
+          <w:p>
+            <w:pPr>
+              <w:rPr>
+                <w:rFonts w:ascii="Muli" w:hAnsi="Muli" w:cs="Arial"/>
+                <w:b/>
+              </w:rPr>
+            </w:pPr>
+            <w:r>
+              <w:rPr>
+                <w:rFonts w:ascii="Muli" w:hAnsi="Muli" w:cs="Arial"/>
+                <w:b/>
+              </w:rPr>
+              <w:t xml:space="preserve">Step 7 </w:t>
+            </w:r>
+            <w:r>
+              <w:rPr>
+                <w:rFonts w:ascii="Muli" w:hAnsi="Muli" w:cs="Arial"/>
+                <w:b/>
+              </w:rPr>
+              <w:t>–</w:t>
+            </w:r>
+            <w:r>
+              <w:rPr>
+                <w:rFonts w:ascii="Muli" w:hAnsi="Muli" w:cs="Arial"/>
+                <w:b/>
+              </w:rPr>
+              <w:t xml:space="preserve"> Keep the original </w:t>
+            </w:r>
+          </w:p>
+          <w:p>
+            <w:pPr>
+              <w:rPr>
+                <w:rFonts w:ascii="Muli" w:hAnsi="Muli" w:cs="Arial"/>
+              </w:rPr>
+            </w:pPr>
+            <w:r>
+              <w:rPr>
+                <w:rFonts w:ascii="Muli" w:hAnsi="Muli" w:cs="Arial"/>
+              </w:rPr>
+              <w:t xml:space="preserve">Keep the original copy of your Power of Attorney in a safe place. Make sure your agent knows where the original is. If your agent will use the power of attorney soon, you can give them the original copy. </w:t>
+            </w:r>
+          </w:p>
+          <w:p>
+            <w:pPr>
+              <w:rPr>
+                <w:rFonts w:ascii="Muli" w:hAnsi="Muli" w:cs="Arial"/>
+              </w:rPr>
+            </w:pPr>
+          </w:p>
+          <w:p>
+            <w:pPr>
+              <w:rPr>
+                <w:rFonts w:ascii="Muli" w:hAnsi="Muli" w:cs="Arial"/>
+                <w:b/>
+              </w:rPr>
+            </w:pPr>
+            <w:r>
+              <w:rPr>
+                <w:rFonts w:ascii="Muli" w:hAnsi="Muli" w:cs="Arial"/>
+                <w:b/>
+              </w:rPr>
+              <w:t>Step 8</w:t>
+            </w:r>
+            <w:r>
+              <w:rPr>
+                <w:rFonts w:ascii="Muli" w:hAnsi="Muli" w:cs="Arial"/>
+              </w:rPr>
+              <w:t xml:space="preserve"> </w:t>
+            </w:r>
+            <w:r>
+              <w:rPr>
+                <w:rFonts w:ascii="Muli" w:hAnsi="Muli" w:cs="Arial"/>
+                <w:b/>
+              </w:rPr>
+              <w:t xml:space="preserve">– </w:t>
+            </w:r>
+            <w:r>
+              <w:rPr>
+                <w:rFonts w:ascii="Muli" w:hAnsi="Muli" w:cs="Arial"/>
+                <w:b/>
+              </w:rPr>
+              <w:t>Using the power of attorney</w:t>
+            </w:r>
+          </w:p>
+          <w:p>
+            <w:pPr>
+              <w:rPr>
+                <w:rFonts w:ascii="Muli" w:hAnsi="Muli" w:cs="Arial"/>
+              </w:rPr>
+            </w:pPr>
+            <w:r>
+              <w:rPr>
+                <w:rFonts w:ascii="Muli" w:hAnsi="Muli" w:cs="Arial"/>
+              </w:rPr>
+              <w:t>Your agent</w:t>
+            </w:r>
+            <w:r>
+              <w:rPr>
+                <w:rFonts w:ascii="Muli" w:hAnsi="Muli" w:cs="Arial"/>
+              </w:rPr>
+              <w:t xml:space="preserve"> will need to present the </w:t>
+            </w:r>
+            <w:r>
+              <w:rPr>
+                <w:rFonts w:ascii="Muli" w:hAnsi="Muli" w:cs="Arial"/>
+                <w:b/>
+              </w:rPr>
+              <w:t>original</w:t>
+            </w:r>
+            <w:r>
+              <w:rPr>
+                <w:rFonts w:ascii="Muli" w:hAnsi="Muli" w:cs="Arial"/>
+              </w:rPr>
+              <w:t xml:space="preserve"> power of attorney the first time they interact with a company or service provider on your behalf.</w:t>
+            </w:r>
+            <w:r>
+              <w:rPr>
+                <w:rFonts w:ascii="Muli" w:hAnsi="Muli" w:cs="Arial"/>
+              </w:rPr>
+              <w:t xml:space="preserve"> </w:t>
+            </w:r>
+          </w:p>
+          <w:p>
+            <w:pPr>
+              <w:rPr>
+                <w:rFonts w:ascii="Muli" w:hAnsi="Muli" w:cs="Arial"/>
+              </w:rPr>
+            </w:pPr>
+            <w:r>
+              <w:rPr>
+                <w:rFonts w:ascii="Muli" w:hAnsi="Muli" w:cs="Arial"/>
+              </w:rPr>
+              <w:t xml:space="preserve">A company or service provider may ask your agent to sign an </w:t>
+            </w:r>
+            <w:r>
+              <w:rPr>
+                <w:rFonts w:ascii="Muli" w:hAnsi="Muli" w:cs="Arial"/>
+                <w:b/>
+              </w:rPr>
+              <w:t xml:space="preserve">Agent’s Certification and Acceptance of </w:t>
+            </w:r>
+            <w:r>
+              <w:rPr>
+                <w:rFonts w:ascii="Muli" w:hAnsi="Muli" w:cs="Arial"/>
+              </w:rPr>
+              <w:t>Authority</w:t>
+            </w:r>
+            <w:r>
+              <w:rPr>
+                <w:rFonts w:ascii="Muli" w:hAnsi="Muli" w:cs="Arial"/>
+              </w:rPr>
+              <w:t xml:space="preserve"> at the time they act on your behalf. This is called </w:t>
+            </w:r>
+            <w:r>
+              <w:rPr>
+                <w:rFonts w:ascii="Muli" w:hAnsi="Muli" w:cs="Arial"/>
+                <w:b/>
+              </w:rPr>
+              <w:t>countersigning</w:t>
+            </w:r>
+            <w:r>
+              <w:rPr>
+                <w:rFonts w:ascii="Muli" w:hAnsi="Muli" w:cs="Arial"/>
+                <w:b/>
+              </w:rPr>
+              <w:t xml:space="preserve">. </w:t>
+            </w:r>
+            <w:r>
+              <w:rPr>
+                <w:rFonts w:ascii="Muli" w:hAnsi="Muli" w:cs="Arial"/>
+              </w:rPr>
+              <w:t>Your agent should keep some blank copies to sign as needed.</w:t>
+            </w:r>
+          </w:p>
+          <w:p>
+            <w:pPr>
+              <w:rPr>
+                <w:rFonts w:ascii="Muli" w:hAnsi="Muli" w:cs="Arial"/>
+              </w:rPr>
+            </w:pPr>
+            <w:r>
+              <w:rPr>
+                <w:rFonts w:ascii="Muli" w:hAnsi="Muli" w:cs="Arial"/>
+              </w:rPr>
+              <w:t>If your agent signs any contracts or other documents for you, they should sign your name, but may show that it is signed by an agent. For example, they could write something like “Penny Principal, by her agent Annie Agent.”</w:t>
+            </w:r>
+            <w:r>
+              <w:rPr>
+                <w:rFonts w:ascii="Muli" w:hAnsi="Muli" w:cs="Arial"/>
+              </w:rPr>
+              <w:t xml:space="preserve"> </w:t>
+            </w:r>
+          </w:p>
+          <w:p>
+            <w:pPr>
+              <w:rPr>
+                <w:rFonts w:ascii="Muli" w:hAnsi="Muli"/>
+              </w:rPr>
+            </w:pPr>
+          </w:p>
+          <w:p>
+            <w:pPr>
+              <w:rPr>
+                <w:rFonts w:ascii="Muli" w:hAnsi="Muli" w:cs="Arial"/>
+                <w:sz w:val="20"/>
+                <w:szCs w:val="20"/>
+              </w:rPr>
+            </w:pPr>
+          </w:p>
+        </w:tc>
+      </w:tr>
+      <w:tr>
+        <w:tc>
+          <w:tcPr>
+            <w:tcW w:w="5400" w:type="dxa"/>
+            <w:tcBorders>
+              <w:top w:val="nil"/>
+              <w:left w:val="nil"/>
+              <w:bottom w:val="nil"/>
+              <w:right w:val="nil"/>
+            </w:tcBorders>
+          </w:tcPr>
+          <w:p>
+            <w:pPr>
+              <w:pStyle w:val="NoSpacing"/>
+              <w:spacing w:after="40"/>
+              <w:rPr>
+                <w:rFonts w:ascii="Muli" w:hAnsi="Muli" w:cs="Arial"/>
+                <w:b/>
+              </w:rPr>
+            </w:pPr>
+          </w:p>
+        </w:tc>
+        <w:tc>
+          <w:tcPr>
+            <w:tcW w:w="5400" w:type="dxa"/>
+            <w:tcBorders>
+              <w:top w:val="nil"/>
+              <w:left w:val="nil"/>
+              <w:bottom w:val="nil"/>
+              <w:right w:val="nil"/>
+            </w:tcBorders>
+          </w:tcPr>
+          <w:p>
+            <w:pPr>
+              <w:pStyle w:val="NoSpacing"/>
+              <w:tabs>
+                <w:tab w:val="left" w:pos="3550"/>
+              </w:tabs>
+              <w:spacing w:after="40"/>
+              <w:rPr>
+                <w:rFonts w:ascii="Muli" w:hAnsi="Muli" w:cs="Arial"/>
+                <w:b/>
+              </w:rPr>
+            </w:pPr>
+            <w:r>
+              <w:rPr>
+                <w:rFonts w:ascii="Muli" w:hAnsi="Muli" w:cs="Arial"/>
+                <w:b/>
+              </w:rPr>
+              <w:tab/>
+            </w:r>
+          </w:p>
+        </w:tc>
+      </w:tr>
+    </w:tbl>
     <w:p>
       <w:pPr>
-        <w:pBdr>
-          <w:bottom w:val="single" w:sz="6" w:space="1" w:color="auto"/>
-        </w:pBdr>
-        <w:spacing w:after="120"/>
-        <w:rPr>
-          <w:rFonts w:ascii="Arial" w:hAnsi="Arial" w:cs="Arial"/>
-          <w:sz w:val="40"/>
-          <w:szCs w:val="40"/>
-        </w:rPr>
-      </w:pPr>
-      <w:r>
+        <w:spacing w:after="160" w:line="259" w:lineRule="auto"/>
         <w:rPr>
           <w:rFonts w:ascii="Arial" w:hAnsi="Arial" w:cs="Arial"/>
           <w:b/>
           <w:sz w:val="40"/>
           <w:szCs w:val="40"/>
         </w:rPr>
-        <w:t>NEXT STEPS:</w:t>
-      </w:r>
-      <w:r>
-        <w:rPr>
-          <w:rFonts w:ascii="Arial" w:hAnsi="Arial" w:cs="Arial"/>
-          <w:b/>
-          <w:sz w:val="40"/>
-          <w:szCs w:val="40"/>
-        </w:rPr>
-        <w:t xml:space="preserve"> Power of Attorney for Property</w:t>
-      </w:r>
+      </w:pPr>
+      <w:bookmarkStart w:id="0" w:name="_GoBack"/>
+      <w:bookmarkEnd w:id="0"/>
     </w:p>
-    <w:tbl>
-      <w:tblPr>
-        <w:tblStyle w:val="TableGrid"/>
-        <w:tblW w:w="5000" w:type="pct"/>
-        <w:tblBorders>
-          <w:top w:val="none" w:sz="0" w:space="0" w:color="auto"/>
-          <w:left w:val="none" w:sz="0" w:space="0" w:color="auto"/>
-          <w:bottom w:val="none" w:sz="0" w:space="0" w:color="auto"/>
-          <w:right w:val="none" w:sz="0" w:space="0" w:color="auto"/>
-          <w:insideH w:val="none" w:sz="0" w:space="0" w:color="auto"/>
-          <w:insideV w:val="none" w:sz="0" w:space="0" w:color="auto"/>
-        </w:tblBorders>
-        <w:tblLook w:val="04A0" w:firstRow="1" w:lastRow="0" w:firstColumn="1" w:lastColumn="0" w:noHBand="0" w:noVBand="1"/>
-      </w:tblPr>
-      <w:tblGrid>
-        <w:gridCol w:w="4564"/>
-        <w:gridCol w:w="232"/>
-        <w:gridCol w:w="4564"/>
-      </w:tblGrid>
-      <w:tr>
-        <w:trPr>
-          <w:trHeight w:val="10638"/>
-        </w:trPr>
-        <w:tc>
-          <w:tcPr>
-            <w:tcW w:w="2438" w:type="pct"/>
-          </w:tcPr>
-          <w:p>
-            <w:pPr>
-              <w:pStyle w:val="NoSpacing"/>
-              <w:spacing w:after="40"/>
-              <w:rPr>
-                <w:b/>
-                <w:sz w:val="22"/>
-                <w:szCs w:val="22"/>
-              </w:rPr>
-            </w:pPr>
-            <w:r>
-              <w:rPr>
-                <w:b/>
-                <w:sz w:val="22"/>
-                <w:szCs w:val="22"/>
-              </w:rPr>
-              <w:t>Execute the Forms</w:t>
-            </w:r>
-          </w:p>
-          <w:p>
-            <w:pPr>
-              <w:pStyle w:val="ListParagraph"/>
-              <w:numPr>
-                <w:ilvl w:val="0"/>
-                <w:numId w:val="1"/>
-              </w:numPr>
-              <w:jc w:val="left"/>
-              <w:rPr>
-                <w:rFonts w:ascii="Times New Roman" w:hAnsi="Times New Roman" w:cs="Times New Roman"/>
-                <w:b/>
-                <w:bCs/>
-                <w:u w:val="single"/>
-              </w:rPr>
-            </w:pPr>
-            <w:r>
-              <w:rPr>
-                <w:rFonts w:ascii="Times New Roman" w:hAnsi="Times New Roman" w:cs="Times New Roman"/>
-                <w:b/>
-                <w:bCs/>
-              </w:rPr>
-              <w:t>Read</w:t>
-            </w:r>
-            <w:r>
-              <w:rPr>
-                <w:rFonts w:ascii="Times New Roman" w:hAnsi="Times New Roman" w:cs="Times New Roman"/>
-              </w:rPr>
-              <w:t xml:space="preserve"> your document carefully to be sure that you understand it and agree with what is written.</w:t>
-            </w:r>
-          </w:p>
-          <w:p>
-            <w:pPr>
-              <w:pStyle w:val="ListParagraph"/>
-              <w:numPr>
-                <w:ilvl w:val="0"/>
-                <w:numId w:val="1"/>
-              </w:numPr>
-              <w:jc w:val="left"/>
-              <w:rPr>
-                <w:rFonts w:ascii="Times New Roman" w:hAnsi="Times New Roman" w:cs="Times New Roman"/>
-                <w:b/>
-                <w:bCs/>
-                <w:u w:val="single"/>
-              </w:rPr>
-            </w:pPr>
-            <w:r>
-              <w:rPr>
-                <w:rFonts w:ascii="Times New Roman" w:hAnsi="Times New Roman" w:cs="Times New Roman"/>
-                <w:b/>
-                <w:bCs/>
-              </w:rPr>
-              <w:t>Initial</w:t>
-            </w:r>
-            <w:r>
-              <w:rPr>
-                <w:rFonts w:ascii="Times New Roman" w:hAnsi="Times New Roman" w:cs="Times New Roman"/>
-              </w:rPr>
-              <w:t xml:space="preserve"> next to the X’s which mark the choices you made on each page.</w:t>
-            </w:r>
-          </w:p>
-          <w:p>
-            <w:pPr>
-              <w:pStyle w:val="ListParagraph"/>
-              <w:numPr>
-                <w:ilvl w:val="0"/>
-                <w:numId w:val="1"/>
-              </w:numPr>
-              <w:jc w:val="left"/>
-              <w:rPr>
-                <w:rFonts w:ascii="Times New Roman" w:hAnsi="Times New Roman" w:cs="Times New Roman"/>
-                <w:b/>
-                <w:bCs/>
-                <w:u w:val="single"/>
-              </w:rPr>
-            </w:pPr>
-            <w:r>
-              <w:rPr>
-                <w:rFonts w:ascii="Times New Roman" w:hAnsi="Times New Roman" w:cs="Times New Roman"/>
-                <w:b/>
-                <w:bCs/>
-                <w:lang w:val="en"/>
-              </w:rPr>
-              <w:t>Give</w:t>
-            </w:r>
-            <w:r>
-              <w:rPr>
-                <w:rFonts w:ascii="Times New Roman" w:hAnsi="Times New Roman" w:cs="Times New Roman"/>
-                <w:lang w:val="en"/>
-              </w:rPr>
-              <w:t xml:space="preserve"> your agent the </w:t>
-            </w:r>
-            <w:r>
-              <w:rPr>
-                <w:rFonts w:ascii="Times New Roman" w:hAnsi="Times New Roman" w:cs="Times New Roman"/>
-                <w:b/>
-                <w:bCs/>
-                <w:lang w:val="en"/>
-              </w:rPr>
-              <w:t>Notice to Agent</w:t>
-            </w:r>
-            <w:r>
-              <w:rPr>
-                <w:rFonts w:ascii="Times New Roman" w:hAnsi="Times New Roman" w:cs="Times New Roman"/>
-                <w:lang w:val="en"/>
-              </w:rPr>
-              <w:t xml:space="preserve"> and the </w:t>
-            </w:r>
-            <w:r>
-              <w:rPr>
-                <w:rFonts w:ascii="Times New Roman" w:hAnsi="Times New Roman" w:cs="Times New Roman"/>
-                <w:b/>
-                <w:bCs/>
-                <w:lang w:val="en"/>
-              </w:rPr>
-              <w:t>Agent’s Certification and Acceptance of Authority.</w:t>
-            </w:r>
-            <w:r>
-              <w:rPr>
-                <w:rFonts w:ascii="Times New Roman" w:hAnsi="Times New Roman" w:cs="Times New Roman"/>
-                <w:lang w:val="en"/>
-              </w:rPr>
-              <w:t xml:space="preserve"> Agent should read but </w:t>
-            </w:r>
-            <w:r>
-              <w:rPr>
-                <w:rFonts w:ascii="Times New Roman" w:hAnsi="Times New Roman" w:cs="Times New Roman"/>
-                <w:b/>
-                <w:bCs/>
-                <w:lang w:val="en"/>
-              </w:rPr>
-              <w:t>NOT</w:t>
-            </w:r>
-            <w:r>
-              <w:rPr>
-                <w:rFonts w:ascii="Times New Roman" w:hAnsi="Times New Roman" w:cs="Times New Roman"/>
-                <w:lang w:val="en"/>
-              </w:rPr>
-              <w:t xml:space="preserve"> sign these now.</w:t>
-            </w:r>
-          </w:p>
-          <w:p>
-            <w:pPr>
-              <w:pStyle w:val="ListParagraph"/>
-              <w:numPr>
-                <w:ilvl w:val="0"/>
-                <w:numId w:val="1"/>
-              </w:numPr>
-              <w:jc w:val="left"/>
-              <w:rPr>
-                <w:rFonts w:ascii="Times New Roman" w:hAnsi="Times New Roman" w:cs="Times New Roman"/>
-                <w:b/>
-                <w:bCs/>
-                <w:u w:val="single"/>
-              </w:rPr>
-            </w:pPr>
-            <w:r>
-              <w:rPr>
-                <w:rFonts w:ascii="Times New Roman" w:hAnsi="Times New Roman" w:cs="Times New Roman"/>
-                <w:b/>
-                <w:bCs/>
-              </w:rPr>
-              <w:t xml:space="preserve">Sign </w:t>
-            </w:r>
-            <w:r>
-              <w:rPr>
-                <w:rFonts w:ascii="Times New Roman" w:hAnsi="Times New Roman" w:cs="Times New Roman"/>
-              </w:rPr>
-              <w:t xml:space="preserve">page 5 of the document in front of a </w:t>
-            </w:r>
-            <w:r>
-              <w:rPr>
-                <w:rFonts w:ascii="Times New Roman" w:hAnsi="Times New Roman" w:cs="Times New Roman"/>
-                <w:b/>
-                <w:bCs/>
-              </w:rPr>
-              <w:t xml:space="preserve">witness and a notary </w:t>
-            </w:r>
-            <w:proofErr w:type="spellStart"/>
-            <w:proofErr w:type="gramStart"/>
-            <w:r>
-              <w:rPr>
-                <w:rFonts w:ascii="Times New Roman" w:hAnsi="Times New Roman" w:cs="Times New Roman"/>
-                <w:b/>
-                <w:bCs/>
-              </w:rPr>
-              <w:t>public.</w:t>
-            </w:r>
-            <w:r>
-              <w:rPr>
-                <w:rFonts w:ascii="Times New Roman" w:hAnsi="Times New Roman" w:cs="Times New Roman"/>
-              </w:rPr>
-              <w:t>.</w:t>
-            </w:r>
-            <w:proofErr w:type="gramEnd"/>
-            <w:r>
-              <w:rPr>
-                <w:rFonts w:ascii="Times New Roman" w:hAnsi="Times New Roman" w:cs="Times New Roman"/>
-              </w:rPr>
-              <w:t>You</w:t>
-            </w:r>
-            <w:proofErr w:type="spellEnd"/>
-            <w:r>
-              <w:rPr>
-                <w:rFonts w:ascii="Times New Roman" w:hAnsi="Times New Roman" w:cs="Times New Roman"/>
-              </w:rPr>
-              <w:t xml:space="preserve"> and the witness must both sign in front of the notary, who will verify your signatures. The witness must be:</w:t>
-            </w:r>
-          </w:p>
-          <w:p>
-            <w:pPr>
-              <w:pStyle w:val="ListParagraph"/>
-              <w:numPr>
-                <w:ilvl w:val="1"/>
-                <w:numId w:val="1"/>
-              </w:numPr>
-              <w:jc w:val="left"/>
-              <w:rPr>
-                <w:rFonts w:ascii="Times New Roman" w:hAnsi="Times New Roman" w:cs="Times New Roman"/>
-                <w:b/>
-                <w:bCs/>
-                <w:u w:val="single"/>
-              </w:rPr>
-            </w:pPr>
-            <w:r>
-              <w:rPr>
-                <w:rFonts w:ascii="Times New Roman" w:hAnsi="Times New Roman" w:cs="Times New Roman"/>
-              </w:rPr>
-              <w:t>A mentally competent adult</w:t>
-            </w:r>
-          </w:p>
-          <w:p>
-            <w:pPr>
-              <w:pStyle w:val="ListParagraph"/>
-              <w:numPr>
-                <w:ilvl w:val="1"/>
-                <w:numId w:val="1"/>
-              </w:numPr>
-              <w:jc w:val="left"/>
-              <w:rPr>
-                <w:rFonts w:ascii="Times New Roman" w:hAnsi="Times New Roman" w:cs="Times New Roman"/>
-                <w:b/>
-                <w:bCs/>
-                <w:u w:val="single"/>
-              </w:rPr>
-            </w:pPr>
-            <w:r>
-              <w:rPr>
-                <w:rFonts w:ascii="Times New Roman" w:hAnsi="Times New Roman" w:cs="Times New Roman"/>
-              </w:rPr>
-              <w:t>NOT your doctor or health care provider</w:t>
-            </w:r>
-          </w:p>
-          <w:p>
-            <w:pPr>
-              <w:pStyle w:val="ListParagraph"/>
-              <w:numPr>
-                <w:ilvl w:val="1"/>
-                <w:numId w:val="1"/>
-              </w:numPr>
-              <w:jc w:val="left"/>
-              <w:rPr>
-                <w:rFonts w:ascii="Times New Roman" w:hAnsi="Times New Roman" w:cs="Times New Roman"/>
-                <w:b/>
-                <w:bCs/>
-                <w:u w:val="single"/>
-              </w:rPr>
-            </w:pPr>
-            <w:r>
-              <w:rPr>
-                <w:rFonts w:ascii="Times New Roman" w:hAnsi="Times New Roman" w:cs="Times New Roman"/>
-              </w:rPr>
-              <w:t>NOT a person you listed as an agent or successor agent in the document</w:t>
-            </w:r>
-          </w:p>
-          <w:p>
-            <w:pPr>
-              <w:pStyle w:val="ListParagraph"/>
-              <w:numPr>
-                <w:ilvl w:val="1"/>
-                <w:numId w:val="1"/>
-              </w:numPr>
-              <w:jc w:val="left"/>
-              <w:rPr>
-                <w:rFonts w:ascii="Times New Roman" w:hAnsi="Times New Roman" w:cs="Times New Roman"/>
-                <w:b/>
-                <w:bCs/>
-                <w:u w:val="single"/>
-              </w:rPr>
-            </w:pPr>
-            <w:r>
-              <w:rPr>
-                <w:rFonts w:ascii="Times New Roman" w:hAnsi="Times New Roman" w:cs="Times New Roman"/>
-              </w:rPr>
-              <w:t>NOT a person who helped you write this document</w:t>
-            </w:r>
-          </w:p>
-          <w:p>
-            <w:pPr>
-              <w:pStyle w:val="ListParagraph"/>
-              <w:numPr>
-                <w:ilvl w:val="1"/>
-                <w:numId w:val="1"/>
-              </w:numPr>
-              <w:jc w:val="left"/>
-              <w:rPr>
-                <w:rFonts w:ascii="Times New Roman" w:hAnsi="Times New Roman" w:cs="Times New Roman"/>
-                <w:b/>
-                <w:bCs/>
-                <w:u w:val="single"/>
-              </w:rPr>
-            </w:pPr>
-            <w:r>
-              <w:rPr>
-                <w:rFonts w:ascii="Times New Roman" w:hAnsi="Times New Roman" w:cs="Times New Roman"/>
-              </w:rPr>
-              <w:t>NOT a close relative of you or your agent or successor agent</w:t>
-            </w:r>
-          </w:p>
-          <w:p>
-            <w:pPr>
-              <w:pStyle w:val="ListParagraph"/>
-              <w:numPr>
-                <w:ilvl w:val="0"/>
-                <w:numId w:val="1"/>
-              </w:numPr>
-              <w:jc w:val="left"/>
-              <w:rPr>
-                <w:rFonts w:ascii="Times New Roman" w:hAnsi="Times New Roman" w:cs="Times New Roman"/>
-                <w:b/>
-                <w:bCs/>
-                <w:u w:val="single"/>
-              </w:rPr>
-            </w:pPr>
-            <w:r>
-              <w:rPr>
-                <w:rFonts w:ascii="Times New Roman" w:hAnsi="Times New Roman" w:cs="Times New Roman"/>
-                <w:b/>
-                <w:bCs/>
-              </w:rPr>
-              <w:t xml:space="preserve">OPTIONAL Have agents and successor agents sign </w:t>
-            </w:r>
-            <w:r>
-              <w:rPr>
-                <w:rFonts w:ascii="Times New Roman" w:hAnsi="Times New Roman" w:cs="Times New Roman"/>
-              </w:rPr>
-              <w:t xml:space="preserve">the specimen signature page with you watching them. You do not need to do this for the Power of Attorney to take effect.  This step can help others verify the identity of </w:t>
-            </w:r>
-            <w:proofErr w:type="gramStart"/>
-            <w:r>
-              <w:rPr>
-                <w:rFonts w:ascii="Times New Roman" w:hAnsi="Times New Roman" w:cs="Times New Roman"/>
-              </w:rPr>
-              <w:t>you</w:t>
-            </w:r>
-            <w:proofErr w:type="gramEnd"/>
-            <w:r>
-              <w:rPr>
-                <w:rFonts w:ascii="Times New Roman" w:hAnsi="Times New Roman" w:cs="Times New Roman"/>
-              </w:rPr>
-              <w:t xml:space="preserve"> agent in the future, though. This step does not have to be done right away, you can do this at a later date.</w:t>
-            </w:r>
-            <w:r>
-              <w:rPr>
-                <w:rFonts w:ascii="Times New Roman" w:hAnsi="Times New Roman" w:cs="Times New Roman"/>
-                <w:b/>
-                <w:bCs/>
-              </w:rPr>
-              <w:t xml:space="preserve"> Sign next to your agent’s signature</w:t>
-            </w:r>
-            <w:r>
-              <w:rPr>
-                <w:rFonts w:ascii="Times New Roman" w:hAnsi="Times New Roman" w:cs="Times New Roman"/>
-              </w:rPr>
-              <w:t xml:space="preserve"> to verify that this is his or her real signature.</w:t>
-            </w:r>
-          </w:p>
-          <w:p>
-            <w:pPr>
-              <w:pStyle w:val="NoSpacing"/>
-              <w:spacing w:after="40"/>
-              <w:ind w:left="360"/>
-              <w:rPr>
-                <w:sz w:val="24"/>
-                <w:szCs w:val="24"/>
-              </w:rPr>
-            </w:pPr>
-            <w:bookmarkStart w:id="0" w:name="_GoBack"/>
-            <w:bookmarkEnd w:id="0"/>
-          </w:p>
-        </w:tc>
-        <w:tc>
-          <w:tcPr>
-            <w:tcW w:w="124" w:type="pct"/>
-          </w:tcPr>
-          <w:p>
-            <w:pPr>
-              <w:pStyle w:val="NoSpacing"/>
-              <w:rPr>
-                <w:sz w:val="24"/>
-                <w:szCs w:val="24"/>
-              </w:rPr>
-            </w:pPr>
-          </w:p>
-        </w:tc>
-        <w:tc>
-          <w:tcPr>
-            <w:tcW w:w="2438" w:type="pct"/>
-          </w:tcPr>
-          <w:p>
-            <w:pPr>
-              <w:rPr>
-                <w:b/>
-                <w:sz w:val="22"/>
-                <w:szCs w:val="22"/>
-              </w:rPr>
-            </w:pPr>
-            <w:r>
-              <w:rPr>
-                <w:b/>
-                <w:sz w:val="22"/>
-                <w:szCs w:val="22"/>
-              </w:rPr>
-              <w:t>Keep the forms handy</w:t>
-            </w:r>
-          </w:p>
-          <w:p>
-            <w:pPr>
-              <w:pStyle w:val="ListParagraph"/>
-              <w:numPr>
-                <w:ilvl w:val="0"/>
-                <w:numId w:val="2"/>
-              </w:numPr>
-              <w:jc w:val="left"/>
-              <w:rPr>
-                <w:rFonts w:ascii="Times New Roman" w:hAnsi="Times New Roman" w:cs="Times New Roman"/>
-                <w:b/>
-                <w:bCs/>
-                <w:u w:val="single"/>
-              </w:rPr>
-            </w:pPr>
-            <w:r>
-              <w:rPr>
-                <w:rFonts w:ascii="Times New Roman" w:hAnsi="Times New Roman" w:cs="Times New Roman"/>
-                <w:b/>
-                <w:bCs/>
-              </w:rPr>
-              <w:t xml:space="preserve">Copy </w:t>
-            </w:r>
-            <w:r>
-              <w:rPr>
-                <w:rFonts w:ascii="Times New Roman" w:hAnsi="Times New Roman" w:cs="Times New Roman"/>
-              </w:rPr>
-              <w:t xml:space="preserve">the document after you have initialed and signed it as instructed above. Make at least two copies of the original.  </w:t>
-            </w:r>
-          </w:p>
-          <w:p>
-            <w:pPr>
-              <w:pStyle w:val="ListParagraph"/>
-              <w:numPr>
-                <w:ilvl w:val="0"/>
-                <w:numId w:val="2"/>
-              </w:numPr>
-              <w:jc w:val="left"/>
-              <w:rPr>
-                <w:rFonts w:ascii="Times New Roman" w:hAnsi="Times New Roman" w:cs="Times New Roman"/>
-                <w:b/>
-                <w:bCs/>
-                <w:u w:val="single"/>
-              </w:rPr>
-            </w:pPr>
-            <w:r>
-              <w:rPr>
-                <w:rFonts w:ascii="Times New Roman" w:hAnsi="Times New Roman" w:cs="Times New Roman"/>
-                <w:b/>
-                <w:bCs/>
-              </w:rPr>
-              <w:t>Give</w:t>
-            </w:r>
-            <w:r>
-              <w:rPr>
-                <w:rFonts w:ascii="Times New Roman" w:hAnsi="Times New Roman" w:cs="Times New Roman"/>
-              </w:rPr>
-              <w:t xml:space="preserve"> copies to the people, agencies, and companies that your agent will need to deal with. For example, your bank, your landlord, and any agency from which you get benefits.</w:t>
-            </w:r>
-          </w:p>
-          <w:p>
-            <w:pPr>
-              <w:pStyle w:val="ListParagraph"/>
-              <w:numPr>
-                <w:ilvl w:val="0"/>
-                <w:numId w:val="2"/>
-              </w:numPr>
-              <w:jc w:val="left"/>
-              <w:rPr>
-                <w:rFonts w:ascii="Times New Roman" w:hAnsi="Times New Roman" w:cs="Times New Roman"/>
-                <w:b/>
-                <w:bCs/>
-                <w:u w:val="single"/>
-              </w:rPr>
-            </w:pPr>
-            <w:r>
-              <w:rPr>
-                <w:rFonts w:ascii="Times New Roman" w:hAnsi="Times New Roman" w:cs="Times New Roman"/>
-                <w:b/>
-                <w:bCs/>
-              </w:rPr>
-              <w:t xml:space="preserve">Keep </w:t>
-            </w:r>
-            <w:r>
-              <w:rPr>
-                <w:rFonts w:ascii="Times New Roman" w:hAnsi="Times New Roman" w:cs="Times New Roman"/>
-              </w:rPr>
-              <w:t xml:space="preserve">the original signed documents in a safe place.  </w:t>
-            </w:r>
-          </w:p>
-          <w:p>
-            <w:pPr>
-              <w:pStyle w:val="ListParagraph"/>
-              <w:numPr>
-                <w:ilvl w:val="1"/>
-                <w:numId w:val="2"/>
-              </w:numPr>
-              <w:jc w:val="left"/>
-              <w:rPr>
-                <w:rFonts w:ascii="Times New Roman" w:hAnsi="Times New Roman" w:cs="Times New Roman"/>
-                <w:b/>
-                <w:bCs/>
-                <w:u w:val="single"/>
-              </w:rPr>
-            </w:pPr>
-            <w:r>
-              <w:rPr>
-                <w:rFonts w:ascii="Times New Roman" w:hAnsi="Times New Roman" w:cs="Times New Roman"/>
-              </w:rPr>
-              <w:t>If you do not think your agent will need to use the Power of Attorney any time soon, keep the originals yourself, and give your agent a copy. Be sure to tell your agent where to find the original, though.</w:t>
-            </w:r>
-          </w:p>
-          <w:p>
-            <w:pPr>
-              <w:pStyle w:val="ListParagraph"/>
-              <w:numPr>
-                <w:ilvl w:val="1"/>
-                <w:numId w:val="2"/>
-              </w:numPr>
-              <w:jc w:val="left"/>
-              <w:rPr>
-                <w:rFonts w:ascii="Times New Roman" w:hAnsi="Times New Roman" w:cs="Times New Roman"/>
-                <w:b/>
-                <w:bCs/>
-                <w:u w:val="single"/>
-              </w:rPr>
-            </w:pPr>
-            <w:r>
-              <w:rPr>
-                <w:rFonts w:ascii="Times New Roman" w:hAnsi="Times New Roman" w:cs="Times New Roman"/>
-              </w:rPr>
-              <w:t>If your agent might need to use the Power of Attorney soon, then give your agent the originals and keep a copy for yourself</w:t>
-            </w:r>
-          </w:p>
-          <w:p>
-            <w:pPr>
-              <w:pStyle w:val="NoSpacing"/>
-              <w:spacing w:after="40"/>
-              <w:rPr>
-                <w:b/>
-                <w:sz w:val="22"/>
-                <w:szCs w:val="22"/>
-              </w:rPr>
-            </w:pPr>
-            <w:r>
-              <w:rPr>
-                <w:b/>
-                <w:sz w:val="22"/>
-                <w:szCs w:val="22"/>
-              </w:rPr>
-              <w:t>Use the Power of Attorney</w:t>
-            </w:r>
-            <w:r>
-              <w:rPr>
-                <w:b/>
-                <w:sz w:val="22"/>
-                <w:szCs w:val="22"/>
-              </w:rPr>
-              <w:t>.</w:t>
-            </w:r>
-          </w:p>
-          <w:p>
-            <w:pPr>
-              <w:pStyle w:val="ListParagraph"/>
-              <w:numPr>
-                <w:ilvl w:val="0"/>
-                <w:numId w:val="3"/>
-              </w:numPr>
-              <w:jc w:val="left"/>
-              <w:rPr>
-                <w:rFonts w:ascii="Times New Roman" w:hAnsi="Times New Roman" w:cs="Times New Roman"/>
-                <w:b/>
-                <w:bCs/>
-              </w:rPr>
-            </w:pPr>
-            <w:r>
-              <w:rPr>
-                <w:rFonts w:ascii="Times New Roman" w:hAnsi="Times New Roman" w:cs="Times New Roman"/>
-              </w:rPr>
-              <w:t xml:space="preserve">Your agent will need to present the </w:t>
-            </w:r>
-            <w:r>
-              <w:rPr>
-                <w:rFonts w:ascii="Times New Roman" w:hAnsi="Times New Roman" w:cs="Times New Roman"/>
-                <w:b/>
-                <w:bCs/>
-              </w:rPr>
-              <w:t>original</w:t>
-            </w:r>
-            <w:r>
-              <w:rPr>
-                <w:rFonts w:ascii="Times New Roman" w:hAnsi="Times New Roman" w:cs="Times New Roman"/>
-              </w:rPr>
-              <w:t xml:space="preserve"> power of attorney the first time he or she interacts with any company or service provider on your behalf. If your agent deals with a certain company or agency on a regular basis, they probably will not ask to see the document every time.</w:t>
-            </w:r>
-          </w:p>
-          <w:p>
-            <w:pPr>
-              <w:pStyle w:val="ListParagraph"/>
-              <w:numPr>
-                <w:ilvl w:val="0"/>
-                <w:numId w:val="3"/>
-              </w:numPr>
-              <w:jc w:val="left"/>
-              <w:rPr>
-                <w:rFonts w:ascii="Times New Roman" w:hAnsi="Times New Roman" w:cs="Times New Roman"/>
-                <w:b/>
-                <w:bCs/>
-              </w:rPr>
-            </w:pPr>
-            <w:r>
-              <w:rPr>
-                <w:rFonts w:ascii="Times New Roman" w:hAnsi="Times New Roman" w:cs="Times New Roman"/>
-                <w:lang w:val="en"/>
-              </w:rPr>
-              <w:t xml:space="preserve">A company or service provider might ask your agent to sign an </w:t>
-            </w:r>
-            <w:r>
-              <w:rPr>
-                <w:rFonts w:ascii="Times New Roman" w:hAnsi="Times New Roman" w:cs="Times New Roman"/>
-                <w:b/>
-                <w:bCs/>
-                <w:lang w:val="en"/>
-              </w:rPr>
-              <w:t>Agent’s Certification and Acceptance of Authority</w:t>
-            </w:r>
-            <w:r>
-              <w:rPr>
-                <w:rFonts w:ascii="Times New Roman" w:hAnsi="Times New Roman" w:cs="Times New Roman"/>
-                <w:lang w:val="en"/>
-              </w:rPr>
-              <w:t xml:space="preserve"> at the time the agent acts on your behalf. This is called </w:t>
-            </w:r>
-            <w:r>
-              <w:rPr>
-                <w:rFonts w:ascii="Times New Roman" w:hAnsi="Times New Roman" w:cs="Times New Roman"/>
-                <w:b/>
-                <w:bCs/>
-                <w:lang w:val="en"/>
-              </w:rPr>
-              <w:t>countersigning.</w:t>
-            </w:r>
-            <w:r>
-              <w:rPr>
-                <w:rFonts w:ascii="Times New Roman" w:hAnsi="Times New Roman" w:cs="Times New Roman"/>
-                <w:lang w:val="en"/>
-              </w:rPr>
-              <w:t> The agent should keep some blank copies to sign as needed.</w:t>
-            </w:r>
-          </w:p>
-          <w:p>
-            <w:pPr>
-              <w:pStyle w:val="ListParagraph"/>
-              <w:numPr>
-                <w:ilvl w:val="0"/>
-                <w:numId w:val="3"/>
-              </w:numPr>
-              <w:jc w:val="left"/>
-              <w:rPr>
-                <w:rFonts w:ascii="Times New Roman" w:hAnsi="Times New Roman" w:cs="Times New Roman"/>
-                <w:b/>
-                <w:bCs/>
-                <w:sz w:val="24"/>
-                <w:szCs w:val="24"/>
-              </w:rPr>
-            </w:pPr>
-            <w:r>
-              <w:rPr>
-                <w:rFonts w:ascii="Times New Roman" w:hAnsi="Times New Roman" w:cs="Times New Roman"/>
-              </w:rPr>
-              <w:t xml:space="preserve">If your agent signs any contracts or other documents for you, he or she should </w:t>
-            </w:r>
-            <w:r>
-              <w:rPr>
-                <w:rFonts w:ascii="Times New Roman" w:hAnsi="Times New Roman" w:cs="Times New Roman"/>
-                <w:b/>
-                <w:bCs/>
-              </w:rPr>
-              <w:t>sign your name</w:t>
-            </w:r>
-            <w:r>
-              <w:rPr>
-                <w:rFonts w:ascii="Times New Roman" w:hAnsi="Times New Roman" w:cs="Times New Roman"/>
-              </w:rPr>
-              <w:t>, but may show that it is signed by an agent by writing something like “Penny Principal, by her agent Annie Agent.”</w:t>
-            </w:r>
-          </w:p>
-        </w:tc>
-      </w:tr>
-    </w:tbl>
-    <w:p/>
     <w:sectPr>
       <w:pgSz w:w="12240" w:h="15840"/>
       <w:pgMar w:top="1440" w:right="1440" w:bottom="1440" w:left="1440" w:header="720" w:footer="720" w:gutter="0"/>
@@ -2328,6 +2429,35 @@
     <w:uiPriority w:val="1"/>
     <w:rsid w:val="00B554BA"/>
   </w:style>
+  <w:style w:type="paragraph" w:styleId="Footer">
+    <w:name w:val="footer"/>
+    <w:basedOn w:val="Normal"/>
+    <w:link w:val="FooterChar"/>
+    <w:uiPriority w:val="99"/>
+    <w:unhideWhenUsed/>
+    <w:rsid w:val="00BC746D"/>
+    <w:pPr>
+      <w:tabs>
+        <w:tab w:val="center" w:pos="4680"/>
+        <w:tab w:val="right" w:pos="9360"/>
+      </w:tabs>
+    </w:pPr>
+    <w:rPr>
+      <w:rFonts w:ascii="Calibri" w:eastAsiaTheme="minorEastAsia" w:hAnsi="Calibri" w:cs="Calibri"/>
+      <w:sz w:val="22"/>
+      <w:szCs w:val="22"/>
+    </w:rPr>
+  </w:style>
+  <w:style w:type="character" w:customStyle="1" w:styleId="FooterChar">
+    <w:name w:val="Footer Char"/>
+    <w:basedOn w:val="DefaultParagraphFont"/>
+    <w:link w:val="Footer"/>
+    <w:uiPriority w:val="99"/>
+    <w:rsid w:val="00BC746D"/>
+    <w:rPr>
+      <w:rFonts w:ascii="Calibri" w:eastAsiaTheme="minorEastAsia" w:hAnsi="Calibri" w:cs="Calibri"/>
+    </w:rPr>
+  </w:style>
 </w:styles>
 </file>
 

</xml_diff>

<commit_message>
Implemented April 7 2023 feedback
</commit_message>
<xml_diff>
--- a/docassemble/PowerOfAttorneyProperty/data/templates/instructions_poa_property.docx
+++ b/docassemble/PowerOfAttorneyProperty/data/templates/instructions_poa_property.docx
@@ -180,7 +180,7 @@
                 <w:sz w:val="24"/>
                 <w:szCs w:val="24"/>
               </w:rPr>
-              <w:t xml:space="preserve">Step 1 – </w:t>
+              <w:t xml:space="preserve">Step </w:t>
             </w:r>
             <w:r>
               <w:rPr>
@@ -189,16 +189,7 @@
                 <w:sz w:val="24"/>
                 <w:szCs w:val="24"/>
               </w:rPr>
-              <w:t>Read and initial your forms</w:t>
-            </w:r>
-            <w:r>
-              <w:rPr>
-                <w:rFonts w:ascii="Muli" w:hAnsi="Muli" w:cs="Arial"/>
-                <w:b/>
-                <w:sz w:val="24"/>
-                <w:szCs w:val="24"/>
-              </w:rPr>
-              <w:t>.</w:t>
+              <w:t>1 – Read and initial your forms</w:t>
             </w:r>
           </w:p>
           <w:p>
@@ -257,92 +248,92 @@
               </w:rPr>
               <w:t xml:space="preserve"> – Notify your agent</w:t>
             </w:r>
-            <w:r>
+          </w:p>
+          <w:p>
+            <w:pPr>
+              <w:rPr>
+                <w:rFonts w:ascii="Muli" w:hAnsi="Muli" w:cs="Arial"/>
+              </w:rPr>
+            </w:pPr>
+            <w:r>
+              <w:rPr>
+                <w:rFonts w:ascii="Muli" w:hAnsi="Muli" w:cs="Arial"/>
+              </w:rPr>
+              <w:t xml:space="preserve">Give your agent the </w:t>
+            </w:r>
+            <w:r>
+              <w:rPr>
+                <w:rFonts w:ascii="Muli" w:hAnsi="Muli" w:cs="Arial"/>
+                <w:b/>
+              </w:rPr>
+              <w:t>Notice to Agent</w:t>
+            </w:r>
+            <w:r>
+              <w:rPr>
+                <w:rFonts w:ascii="Muli" w:hAnsi="Muli" w:cs="Arial"/>
+              </w:rPr>
+              <w:t xml:space="preserve"> and the </w:t>
+            </w:r>
+            <w:r>
+              <w:rPr>
+                <w:rFonts w:ascii="Muli" w:hAnsi="Muli" w:cs="Arial"/>
+                <w:b/>
+              </w:rPr>
+              <w:t>Agent’s Certification and Acceptance of Authority</w:t>
+            </w:r>
+            <w:r>
+              <w:rPr>
+                <w:rFonts w:ascii="Muli" w:hAnsi="Muli" w:cs="Arial"/>
+              </w:rPr>
+              <w:t>.</w:t>
+            </w:r>
+            <w:r>
+              <w:rPr>
+                <w:rFonts w:ascii="Muli" w:hAnsi="Muli" w:cs="Arial"/>
+              </w:rPr>
+              <w:t xml:space="preserve"> The agent should </w:t>
+            </w:r>
+            <w:r>
+              <w:rPr>
+                <w:rFonts w:ascii="Muli" w:hAnsi="Muli" w:cs="Arial"/>
+                <w:b/>
+              </w:rPr>
+              <w:t xml:space="preserve">not </w:t>
+            </w:r>
+            <w:r>
+              <w:rPr>
+                <w:rFonts w:ascii="Muli" w:hAnsi="Muli" w:cs="Arial"/>
+              </w:rPr>
+              <w:t>sign these forms yet.</w:t>
+            </w:r>
+          </w:p>
+          <w:p>
+            <w:pPr>
+              <w:rPr>
+                <w:rFonts w:ascii="Muli" w:hAnsi="Muli" w:cs="Arial"/>
+              </w:rPr>
+            </w:pPr>
+          </w:p>
+          <w:p>
+            <w:pPr>
+              <w:pStyle w:val="NoSpacing"/>
+              <w:spacing w:after="40"/>
               <w:rPr>
                 <w:rFonts w:ascii="Muli" w:hAnsi="Muli" w:cs="Arial"/>
                 <w:b/>
                 <w:sz w:val="24"/>
                 <w:szCs w:val="24"/>
               </w:rPr>
-              <w:t>.</w:t>
-            </w:r>
-          </w:p>
-          <w:p>
-            <w:pPr>
-              <w:rPr>
-                <w:rFonts w:ascii="Muli" w:hAnsi="Muli" w:cs="Arial"/>
-              </w:rPr>
-            </w:pPr>
-            <w:r>
-              <w:rPr>
-                <w:rFonts w:ascii="Muli" w:hAnsi="Muli" w:cs="Arial"/>
-              </w:rPr>
-              <w:t xml:space="preserve">Give your agent the </w:t>
-            </w:r>
-            <w:r>
-              <w:rPr>
-                <w:rFonts w:ascii="Muli" w:hAnsi="Muli" w:cs="Arial"/>
-                <w:b/>
-              </w:rPr>
-              <w:t>Notice to Agent</w:t>
-            </w:r>
-            <w:r>
-              <w:rPr>
-                <w:rFonts w:ascii="Muli" w:hAnsi="Muli" w:cs="Arial"/>
-              </w:rPr>
-              <w:t xml:space="preserve"> and the </w:t>
-            </w:r>
-            <w:r>
-              <w:rPr>
-                <w:rFonts w:ascii="Muli" w:hAnsi="Muli" w:cs="Arial"/>
-                <w:b/>
-              </w:rPr>
-              <w:t>Agent’s Certification and Acceptance of Authority</w:t>
-            </w:r>
-            <w:r>
-              <w:rPr>
-                <w:rFonts w:ascii="Muli" w:hAnsi="Muli" w:cs="Arial"/>
-              </w:rPr>
-              <w:t>.</w:t>
-            </w:r>
-            <w:r>
-              <w:rPr>
-                <w:rFonts w:ascii="Muli" w:hAnsi="Muli" w:cs="Arial"/>
-              </w:rPr>
-              <w:t xml:space="preserve"> The agent should </w:t>
-            </w:r>
-            <w:r>
-              <w:rPr>
-                <w:rFonts w:ascii="Muli" w:hAnsi="Muli" w:cs="Arial"/>
-                <w:b/>
-              </w:rPr>
-              <w:t xml:space="preserve">not </w:t>
-            </w:r>
-            <w:r>
-              <w:rPr>
-                <w:rFonts w:ascii="Muli" w:hAnsi="Muli" w:cs="Arial"/>
-              </w:rPr>
-              <w:t>sign these forms yet.</w:t>
-            </w:r>
-          </w:p>
-          <w:p>
-            <w:pPr>
-              <w:rPr>
-                <w:rFonts w:ascii="Muli" w:hAnsi="Muli" w:cs="Arial"/>
-              </w:rPr>
-            </w:pPr>
-          </w:p>
-          <w:p>
-            <w:pPr>
-              <w:pStyle w:val="NoSpacing"/>
-              <w:spacing w:after="40"/>
+            </w:pPr>
+            <w:r>
               <w:rPr>
                 <w:rFonts w:ascii="Muli" w:hAnsi="Muli" w:cs="Arial"/>
                 <w:b/>
                 <w:sz w:val="24"/>
                 <w:szCs w:val="24"/>
               </w:rPr>
-            </w:pPr>
+              <w:t>S</w:t>
+            </w:r>
             <w:r>
               <w:rPr>
                 <w:rFonts w:ascii="Muli" w:hAnsi="Muli" w:cs="Arial"/>
@@ -350,7 +341,7 @@
                 <w:sz w:val="24"/>
                 <w:szCs w:val="24"/>
               </w:rPr>
-              <w:t>S</w:t>
+              <w:t>tep 3</w:t>
             </w:r>
             <w:r>
               <w:rPr>
@@ -359,7 +350,7 @@
                 <w:sz w:val="24"/>
                 <w:szCs w:val="24"/>
               </w:rPr>
-              <w:t>tep 3</w:t>
+              <w:t xml:space="preserve"> </w:t>
             </w:r>
             <w:r>
               <w:rPr>
@@ -368,73 +359,69 @@
                 <w:sz w:val="24"/>
                 <w:szCs w:val="24"/>
               </w:rPr>
+              <w:t>– Sign page 5 in front of a notary and witness</w:t>
+            </w:r>
+          </w:p>
+          <w:p>
+            <w:pPr>
+              <w:rPr>
+                <w:rFonts w:ascii="Muli" w:hAnsi="Muli" w:cs="Arial"/>
+              </w:rPr>
+            </w:pPr>
+            <w:r>
+              <w:rPr>
+                <w:rFonts w:ascii="Muli" w:hAnsi="Muli" w:cs="Arial"/>
+              </w:rPr>
+              <w:t xml:space="preserve">You and the witness must both sign in front of the notary, who will verify your signatures. Your witness can </w:t>
+            </w:r>
+            <w:r>
+              <w:rPr>
+                <w:rFonts w:ascii="Muli" w:hAnsi="Muli" w:cs="Arial"/>
+                <w:b/>
+              </w:rPr>
+              <w:t>not</w:t>
+            </w:r>
+            <w:r>
+              <w:rPr>
+                <w:rFonts w:ascii="Muli" w:hAnsi="Muli" w:cs="Arial"/>
+              </w:rPr>
+              <w:t xml:space="preserve"> be your doctor, your family member, your agent or successor agent, your agent’s family member, or someone who helped you write this document.</w:t>
+            </w:r>
+          </w:p>
+          <w:p>
+            <w:pPr>
+              <w:rPr>
+                <w:rFonts w:ascii="Muli" w:hAnsi="Muli" w:cs="Arial"/>
+              </w:rPr>
+            </w:pPr>
+          </w:p>
+          <w:p>
+            <w:pPr>
+              <w:rPr>
+                <w:rFonts w:ascii="Muli" w:hAnsi="Muli" w:cs="Arial"/>
+                <w:b/>
+              </w:rPr>
+            </w:pPr>
+            <w:r>
+              <w:rPr>
+                <w:rFonts w:ascii="Muli" w:hAnsi="Muli" w:cs="Arial"/>
+                <w:b/>
+              </w:rPr>
+              <w:t>Step 4</w:t>
+            </w:r>
+            <w:r>
+              <w:rPr>
+                <w:rFonts w:ascii="Muli" w:hAnsi="Muli" w:cs="Arial"/>
+                <w:b/>
+              </w:rPr>
               <w:t xml:space="preserve"> </w:t>
             </w:r>
             <w:r>
               <w:rPr>
                 <w:rFonts w:ascii="Muli" w:hAnsi="Muli" w:cs="Arial"/>
                 <w:b/>
-                <w:sz w:val="24"/>
-                <w:szCs w:val="24"/>
-              </w:rPr>
-              <w:t>– Sign page 5 in front of a notary and witness</w:t>
-            </w:r>
-            <w:r>
-              <w:rPr>
-                <w:rFonts w:ascii="Muli" w:hAnsi="Muli" w:cs="Arial"/>
-                <w:b/>
-                <w:sz w:val="24"/>
-                <w:szCs w:val="24"/>
-              </w:rPr>
-              <w:t>.</w:t>
-            </w:r>
-          </w:p>
-          <w:p>
-            <w:pPr>
-              <w:rPr>
-                <w:rFonts w:ascii="Muli" w:hAnsi="Muli" w:cs="Arial"/>
-              </w:rPr>
-            </w:pPr>
-            <w:r>
-              <w:rPr>
-                <w:rFonts w:ascii="Muli" w:hAnsi="Muli" w:cs="Arial"/>
-              </w:rPr>
-              <w:t xml:space="preserve">You and the witness must both sign in front of the notary, who will verify your signatures. Your witness can </w:t>
-            </w:r>
-            <w:r>
-              <w:rPr>
-                <w:rFonts w:ascii="Muli" w:hAnsi="Muli" w:cs="Arial"/>
-                <w:b/>
-              </w:rPr>
-              <w:t>not</w:t>
-            </w:r>
-            <w:r>
-              <w:rPr>
-                <w:rFonts w:ascii="Muli" w:hAnsi="Muli" w:cs="Arial"/>
-              </w:rPr>
-              <w:t xml:space="preserve"> be your doctor, your family member, your agent or successor agent, your agent’s family member, or someone who helped you write this document.</w:t>
-            </w:r>
-          </w:p>
-          <w:p>
-            <w:pPr>
-              <w:rPr>
-                <w:rFonts w:ascii="Muli" w:hAnsi="Muli" w:cs="Arial"/>
-              </w:rPr>
-            </w:pPr>
-          </w:p>
-          <w:p>
-            <w:pPr>
-              <w:rPr>
-                <w:rFonts w:ascii="Muli" w:hAnsi="Muli" w:cs="Arial"/>
-                <w:b/>
-              </w:rPr>
-            </w:pPr>
-            <w:r>
-              <w:rPr>
-                <w:rFonts w:ascii="Muli" w:hAnsi="Muli" w:cs="Arial"/>
-                <w:b/>
-              </w:rPr>
-              <w:t>Step 4</w:t>
+              </w:rPr>
+              <w:t>–</w:t>
             </w:r>
             <w:r>
               <w:rPr>
@@ -448,29 +435,8 @@
                 <w:rFonts w:ascii="Muli" w:hAnsi="Muli" w:cs="Arial"/>
                 <w:b/>
               </w:rPr>
-              <w:t>–</w:t>
-            </w:r>
-            <w:r>
-              <w:rPr>
-                <w:rFonts w:ascii="Muli" w:hAnsi="Muli" w:cs="Arial"/>
-                <w:b/>
-              </w:rPr>
-              <w:t xml:space="preserve"> </w:t>
-            </w:r>
-            <w:r>
-              <w:rPr>
-                <w:rFonts w:ascii="Muli" w:hAnsi="Muli" w:cs="Arial"/>
-                <w:b/>
-              </w:rPr>
               <w:t>Optional: have your agent sign</w:t>
             </w:r>
-            <w:r>
-              <w:rPr>
-                <w:rFonts w:ascii="Muli" w:hAnsi="Muli" w:cs="Arial"/>
-                <w:b/>
-              </w:rPr>
-              <w:t>.</w:t>
-            </w:r>
           </w:p>
           <w:p>
             <w:pPr>
@@ -489,6 +455,13 @@
             <w:pPr>
               <w:rPr>
                 <w:rFonts w:ascii="Muli" w:hAnsi="Muli" w:cs="Arial"/>
+              </w:rPr>
+            </w:pPr>
+          </w:p>
+          <w:p>
+            <w:pPr>
+              <w:rPr>
+                <w:rFonts w:ascii="Muli" w:hAnsi="Muli" w:cs="Arial"/>
                 <w:b/>
               </w:rPr>
             </w:pPr>
@@ -512,13 +485,6 @@
                 <w:b/>
               </w:rPr>
               <w:t>Make copies</w:t>
-            </w:r>
-            <w:r>
-              <w:rPr>
-                <w:rFonts w:ascii="Muli" w:hAnsi="Muli" w:cs="Arial"/>
-                <w:b/>
-              </w:rPr>
-              <w:t>.</w:t>
             </w:r>
           </w:p>
           <w:p>
@@ -574,21 +540,7 @@
                 <w:rFonts w:ascii="Muli" w:hAnsi="Muli" w:cs="Arial"/>
                 <w:b/>
               </w:rPr>
-              <w:t xml:space="preserve">Step 6 </w:t>
-            </w:r>
-            <w:r>
-              <w:rPr>
-                <w:rFonts w:ascii="Muli" w:hAnsi="Muli" w:cs="Arial"/>
-                <w:b/>
-              </w:rPr>
-              <w:t>–</w:t>
-            </w:r>
-            <w:r>
-              <w:rPr>
-                <w:rFonts w:ascii="Muli" w:hAnsi="Muli" w:cs="Arial"/>
-                <w:b/>
-              </w:rPr>
-              <w:t xml:space="preserve"> Give out copies</w:t>
+              <w:t>Step 6 – Give out copies</w:t>
             </w:r>
           </w:p>
           <w:p>
@@ -629,21 +581,7 @@
                 <w:rFonts w:ascii="Muli" w:hAnsi="Muli" w:cs="Arial"/>
                 <w:b/>
               </w:rPr>
-              <w:t xml:space="preserve">Step 7 </w:t>
-            </w:r>
-            <w:r>
-              <w:rPr>
-                <w:rFonts w:ascii="Muli" w:hAnsi="Muli" w:cs="Arial"/>
-                <w:b/>
-              </w:rPr>
-              <w:t>–</w:t>
-            </w:r>
-            <w:r>
-              <w:rPr>
-                <w:rFonts w:ascii="Muli" w:hAnsi="Muli" w:cs="Arial"/>
-                <w:b/>
-              </w:rPr>
-              <w:t xml:space="preserve"> Keep the original </w:t>
+              <w:t xml:space="preserve">Step 7 – Keep the original </w:t>
             </w:r>
           </w:p>
           <w:p>
@@ -691,14 +629,7 @@
                 <w:rFonts w:ascii="Muli" w:hAnsi="Muli" w:cs="Arial"/>
                 <w:b/>
               </w:rPr>
-              <w:t xml:space="preserve">– </w:t>
-            </w:r>
-            <w:r>
-              <w:rPr>
-                <w:rFonts w:ascii="Muli" w:hAnsi="Muli" w:cs="Arial"/>
-                <w:b/>
-              </w:rPr>
-              <w:t>Using the power of attorney</w:t>
+              <w:t>– Using the power of attorney</w:t>
             </w:r>
           </w:p>
           <w:p>
@@ -745,6 +676,13 @@
                 <w:rFonts w:ascii="Muli" w:hAnsi="Muli" w:cs="Arial"/>
               </w:rPr>
             </w:pPr>
+          </w:p>
+          <w:p>
+            <w:pPr>
+              <w:rPr>
+                <w:rFonts w:ascii="Muli" w:hAnsi="Muli" w:cs="Arial"/>
+              </w:rPr>
+            </w:pPr>
             <w:r>
               <w:rPr>
                 <w:rFonts w:ascii="Muli" w:hAnsi="Muli" w:cs="Arial"/>
@@ -790,6 +728,15 @@
               </w:rPr>
               <w:t>Your agent should keep some blank copies to sign as needed.</w:t>
             </w:r>
+          </w:p>
+          <w:p>
+            <w:pPr>
+              <w:rPr>
+                <w:rFonts w:ascii="Muli" w:hAnsi="Muli" w:cs="Arial"/>
+              </w:rPr>
+            </w:pPr>
+            <w:bookmarkStart w:id="0" w:name="_GoBack"/>
+            <w:bookmarkEnd w:id="0"/>
           </w:p>
           <w:p>
             <w:pPr>
@@ -893,8 +840,6 @@
           <w:szCs w:val="40"/>
         </w:rPr>
       </w:pPr>
-      <w:bookmarkStart w:id="0" w:name="_GoBack"/>
-      <w:bookmarkEnd w:id="0"/>
     </w:p>
     <w:sectPr>
       <w:pgSz w:w="12240" w:h="15840"/>

</xml_diff>

<commit_message>
Incorporated SME feedback from Lisa Murphy
</commit_message>
<xml_diff>
--- a/docassemble/PowerOfAttorneyProperty/data/templates/instructions_poa_property.docx
+++ b/docassemble/PowerOfAttorneyProperty/data/templates/instructions_poa_property.docx
@@ -216,7 +216,25 @@
                 <w:sz w:val="24"/>
                 <w:szCs w:val="24"/>
               </w:rPr>
-              <w:t xml:space="preserve"> need to read your documents carefully. Make sure you understand it and agree with it. Initial next to the X’s to mark your choices.</w:t>
+              <w:t xml:space="preserve"> need to read your documents carefully. Make sure you understand it</w:t>
+            </w:r>
+            <w:r>
+              <w:rPr>
+                <w:rFonts w:ascii="Muli" w:eastAsiaTheme="minorEastAsia" w:hAnsi="Muli" w:cs="Arial"/>
+                <w:sz w:val="24"/>
+                <w:szCs w:val="24"/>
+              </w:rPr>
+              <w:t xml:space="preserve"> and agree with it. Write your initials where the forms tell you too.</w:t>
+            </w:r>
+            <w:bookmarkStart w:id="0" w:name="_GoBack"/>
+            <w:bookmarkEnd w:id="0"/>
+            <w:r>
+              <w:rPr>
+                <w:rFonts w:ascii="Muli" w:eastAsiaTheme="minorEastAsia" w:hAnsi="Muli" w:cs="Arial"/>
+                <w:sz w:val="24"/>
+                <w:szCs w:val="24"/>
+              </w:rPr>
+              <w:t>.</w:t>
             </w:r>
           </w:p>
           <w:p>
@@ -735,8 +753,6 @@
                 <w:rFonts w:ascii="Muli" w:hAnsi="Muli" w:cs="Arial"/>
               </w:rPr>
             </w:pPr>
-            <w:bookmarkStart w:id="0" w:name="_GoBack"/>
-            <w:bookmarkEnd w:id="0"/>
           </w:p>
           <w:p>
             <w:pPr>

</xml_diff>

<commit_message>
Implemented additional SME feedback from Lisa Murphy
</commit_message>
<xml_diff>
--- a/docassemble/PowerOfAttorneyProperty/data/templates/instructions_poa_property.docx
+++ b/docassemble/PowerOfAttorneyProperty/data/templates/instructions_poa_property.docx
@@ -224,18 +224,50 @@
                 <w:sz w:val="24"/>
                 <w:szCs w:val="24"/>
               </w:rPr>
-              <w:t xml:space="preserve"> and agree with it. Write your initials where the forms tell you too.</w:t>
-            </w:r>
-            <w:bookmarkStart w:id="0" w:name="_GoBack"/>
-            <w:bookmarkEnd w:id="0"/>
+              <w:t xml:space="preserve"> and agree with it. </w:t>
+            </w:r>
             <w:r>
               <w:rPr>
                 <w:rFonts w:ascii="Muli" w:eastAsiaTheme="minorEastAsia" w:hAnsi="Muli" w:cs="Arial"/>
                 <w:sz w:val="24"/>
                 <w:szCs w:val="24"/>
               </w:rPr>
+              <w:t>Print your forms and w</w:t>
+            </w:r>
+            <w:r>
+              <w:rPr>
+                <w:rFonts w:ascii="Muli" w:eastAsiaTheme="minorEastAsia" w:hAnsi="Muli" w:cs="Arial"/>
+                <w:sz w:val="24"/>
+                <w:szCs w:val="24"/>
+              </w:rPr>
+              <w:t>rite your init</w:t>
+            </w:r>
+            <w:r>
+              <w:rPr>
+                <w:rFonts w:ascii="Muli" w:eastAsiaTheme="minorEastAsia" w:hAnsi="Muli" w:cs="Arial"/>
+                <w:sz w:val="24"/>
+                <w:szCs w:val="24"/>
+              </w:rPr>
+              <w:t>ials where the forms tell you to</w:t>
+            </w:r>
+            <w:r>
+              <w:rPr>
+                <w:rFonts w:ascii="Muli" w:eastAsiaTheme="minorEastAsia" w:hAnsi="Muli" w:cs="Arial"/>
+                <w:sz w:val="24"/>
+                <w:szCs w:val="24"/>
+              </w:rPr>
               <w:t>.</w:t>
             </w:r>
+            <w:r>
+              <w:rPr>
+                <w:rFonts w:ascii="Muli" w:eastAsiaTheme="minorEastAsia" w:hAnsi="Muli" w:cs="Arial"/>
+                <w:sz w:val="24"/>
+                <w:szCs w:val="24"/>
+              </w:rPr>
+              <w:t xml:space="preserve"> If you make any changes after you print the forms, you should also write your initials by what you change.</w:t>
+            </w:r>
+            <w:bookmarkStart w:id="0" w:name="_GoBack"/>
+            <w:bookmarkEnd w:id="0"/>
           </w:p>
           <w:p>
             <w:pPr>

</xml_diff>

<commit_message>
Implemented Sep 14 23 feedback
</commit_message>
<xml_diff>
--- a/docassemble/PowerOfAttorneyProperty/data/templates/instructions_poa_property.docx
+++ b/docassemble/PowerOfAttorneyProperty/data/templates/instructions_poa_property.docx
@@ -1,6 +1,6 @@
 
 <file path=word/document.xml><?xml version="1.0" encoding="utf-8"?>
-<w:document xmlns:wpc="http://schemas.microsoft.com/office/word/2010/wordprocessingCanvas" xmlns:cx="http://schemas.microsoft.com/office/drawing/2014/chartex" xmlns:mc="http://schemas.openxmlformats.org/markup-compatibility/2006" xmlns:o="urn:schemas-microsoft-com:office:office" xmlns:r="http://schemas.openxmlformats.org/officeDocument/2006/relationships" xmlns:m="http://schemas.openxmlformats.org/officeDocument/2006/math" xmlns:v="urn:schemas-microsoft-com:vml" xmlns:wp14="http://schemas.microsoft.com/office/word/2010/wordprocessingDrawing" xmlns:wp="http://schemas.openxmlformats.org/drawingml/2006/wordprocessingDrawing" xmlns:w10="urn:schemas-microsoft-com:office:word" xmlns:w="http://schemas.openxmlformats.org/wordprocessingml/2006/main" xmlns:w14="http://schemas.microsoft.com/office/word/2010/wordml" xmlns:w15="http://schemas.microsoft.com/office/word/2012/wordml" xmlns:w16se="http://schemas.microsoft.com/office/word/2015/wordml/symex" xmlns:wpg="http://schemas.microsoft.com/office/word/2010/wordprocessingGroup" xmlns:wpi="http://schemas.microsoft.com/office/word/2010/wordprocessingInk" xmlns:wne="http://schemas.microsoft.com/office/word/2006/wordml" xmlns:wps="http://schemas.microsoft.com/office/word/2010/wordprocessingShape" mc:Ignorable="w14 w15 w16se wp14">
+<w:document xmlns:wpc="http://schemas.microsoft.com/office/word/2010/wordprocessingCanvas" xmlns:cx="http://schemas.microsoft.com/office/drawing/2014/chartex" xmlns:cx1="http://schemas.microsoft.com/office/drawing/2015/9/8/chartex" xmlns:cx2="http://schemas.microsoft.com/office/drawing/2015/10/21/chartex" xmlns:cx3="http://schemas.microsoft.com/office/drawing/2016/5/9/chartex" xmlns:cx4="http://schemas.microsoft.com/office/drawing/2016/5/10/chartex" xmlns:cx5="http://schemas.microsoft.com/office/drawing/2016/5/11/chartex" xmlns:cx6="http://schemas.microsoft.com/office/drawing/2016/5/12/chartex" xmlns:cx7="http://schemas.microsoft.com/office/drawing/2016/5/13/chartex" xmlns:cx8="http://schemas.microsoft.com/office/drawing/2016/5/14/chartex" xmlns:mc="http://schemas.openxmlformats.org/markup-compatibility/2006" xmlns:aink="http://schemas.microsoft.com/office/drawing/2016/ink" xmlns:am3d="http://schemas.microsoft.com/office/drawing/2017/model3d" xmlns:o="urn:schemas-microsoft-com:office:office" xmlns:oel="http://schemas.microsoft.com/office/2019/extlst" xmlns:r="http://schemas.openxmlformats.org/officeDocument/2006/relationships" xmlns:m="http://schemas.openxmlformats.org/officeDocument/2006/math" xmlns:v="urn:schemas-microsoft-com:vml" xmlns:wp14="http://schemas.microsoft.com/office/word/2010/wordprocessingDrawing" xmlns:wp="http://schemas.openxmlformats.org/drawingml/2006/wordprocessingDrawing" xmlns:w10="urn:schemas-microsoft-com:office:word" xmlns:w="http://schemas.openxmlformats.org/wordprocessingml/2006/main" xmlns:w14="http://schemas.microsoft.com/office/word/2010/wordml" xmlns:w15="http://schemas.microsoft.com/office/word/2012/wordml" xmlns:w16cex="http://schemas.microsoft.com/office/word/2018/wordml/cex" xmlns:w16cid="http://schemas.microsoft.com/office/word/2016/wordml/cid" xmlns:w16="http://schemas.microsoft.com/office/word/2018/wordml" xmlns:w16sdtdh="http://schemas.microsoft.com/office/word/2020/wordml/sdtdatahash" xmlns:w16se="http://schemas.microsoft.com/office/word/2015/wordml/symex" xmlns:wpg="http://schemas.microsoft.com/office/word/2010/wordprocessingGroup" xmlns:wpi="http://schemas.microsoft.com/office/word/2010/wordprocessingInk" xmlns:wne="http://schemas.microsoft.com/office/word/2006/wordml" xmlns:wps="http://schemas.microsoft.com/office/word/2010/wordprocessingShape" mc:Ignorable="w14 w15 w16se w16cid w16 w16cex w16sdtdh wp14">
   <w:body>
     <w:tbl>
       <w:tblPr>
@@ -39,7 +39,7 @@
                 <w:szCs w:val="32"/>
               </w:rPr>
               <w:drawing>
-                <wp:anchor distT="0" distB="0" distL="114300" distR="114300" simplePos="0" relativeHeight="251659264" behindDoc="0" locked="0" layoutInCell="1" allowOverlap="1" wp14:anchorId="073A5804" wp14:editId="644F43F4">
+                <wp:anchor distT="0" distB="0" distL="114300" distR="114300" simplePos="0" relativeHeight="251659264" behindDoc="0" locked="0" layoutInCell="1" allowOverlap="1" wp14:anchorId="1473FBAF" wp14:editId="408B1A8D">
                   <wp:simplePos x="0" y="0"/>
                   <wp:positionH relativeFrom="column">
                     <wp:posOffset>5645785</wp:posOffset>
@@ -266,8 +266,6 @@
               </w:rPr>
               <w:t xml:space="preserve"> If you make any changes after you print the forms, you should also write your initials by what you change.</w:t>
             </w:r>
-            <w:bookmarkStart w:id="0" w:name="_GoBack"/>
-            <w:bookmarkEnd w:id="0"/>
           </w:p>
           <w:p>
             <w:pPr>
@@ -409,7 +407,25 @@
                 <w:sz w:val="24"/>
                 <w:szCs w:val="24"/>
               </w:rPr>
-              <w:t>– Sign page 5 in front of a notary and witness</w:t>
+              <w:t xml:space="preserve">– Sign </w:t>
+            </w:r>
+            <w:r>
+              <w:rPr>
+                <w:rFonts w:ascii="Muli" w:hAnsi="Muli" w:cs="Arial"/>
+                <w:b/>
+                <w:sz w:val="24"/>
+                <w:szCs w:val="24"/>
+              </w:rPr>
+              <w:t xml:space="preserve">paragraph 11 </w:t>
+            </w:r>
+            <w:r>
+              <w:rPr>
+                <w:rFonts w:ascii="Muli" w:hAnsi="Muli" w:cs="Arial"/>
+                <w:b/>
+                <w:sz w:val="24"/>
+                <w:szCs w:val="24"/>
+              </w:rPr>
+              <w:t>in front of a notary and witness</w:t>
             </w:r>
           </w:p>
           <w:p>
@@ -900,7 +916,7 @@
 </file>
 
 <file path=word/numbering.xml><?xml version="1.0" encoding="utf-8"?>
-<w:numbering xmlns:wpc="http://schemas.microsoft.com/office/word/2010/wordprocessingCanvas" xmlns:cx="http://schemas.microsoft.com/office/drawing/2014/chartex" xmlns:mc="http://schemas.openxmlformats.org/markup-compatibility/2006" xmlns:o="urn:schemas-microsoft-com:office:office" xmlns:r="http://schemas.openxmlformats.org/officeDocument/2006/relationships" xmlns:m="http://schemas.openxmlformats.org/officeDocument/2006/math" xmlns:v="urn:schemas-microsoft-com:vml" xmlns:wp14="http://schemas.microsoft.com/office/word/2010/wordprocessingDrawing" xmlns:wp="http://schemas.openxmlformats.org/drawingml/2006/wordprocessingDrawing" xmlns:w10="urn:schemas-microsoft-com:office:word" xmlns:w="http://schemas.openxmlformats.org/wordprocessingml/2006/main" xmlns:w14="http://schemas.microsoft.com/office/word/2010/wordml" xmlns:w15="http://schemas.microsoft.com/office/word/2012/wordml" xmlns:w16se="http://schemas.microsoft.com/office/word/2015/wordml/symex" xmlns:wpg="http://schemas.microsoft.com/office/word/2010/wordprocessingGroup" xmlns:wpi="http://schemas.microsoft.com/office/word/2010/wordprocessingInk" xmlns:wne="http://schemas.microsoft.com/office/word/2006/wordml" xmlns:wps="http://schemas.microsoft.com/office/word/2010/wordprocessingShape" mc:Ignorable="w14 w15 w16se wp14">
+<w:numbering xmlns:wpc="http://schemas.microsoft.com/office/word/2010/wordprocessingCanvas" xmlns:cx="http://schemas.microsoft.com/office/drawing/2014/chartex" xmlns:cx1="http://schemas.microsoft.com/office/drawing/2015/9/8/chartex" xmlns:cx2="http://schemas.microsoft.com/office/drawing/2015/10/21/chartex" xmlns:cx3="http://schemas.microsoft.com/office/drawing/2016/5/9/chartex" xmlns:cx4="http://schemas.microsoft.com/office/drawing/2016/5/10/chartex" xmlns:cx5="http://schemas.microsoft.com/office/drawing/2016/5/11/chartex" xmlns:cx6="http://schemas.microsoft.com/office/drawing/2016/5/12/chartex" xmlns:cx7="http://schemas.microsoft.com/office/drawing/2016/5/13/chartex" xmlns:cx8="http://schemas.microsoft.com/office/drawing/2016/5/14/chartex" xmlns:mc="http://schemas.openxmlformats.org/markup-compatibility/2006" xmlns:aink="http://schemas.microsoft.com/office/drawing/2016/ink" xmlns:am3d="http://schemas.microsoft.com/office/drawing/2017/model3d" xmlns:o="urn:schemas-microsoft-com:office:office" xmlns:oel="http://schemas.microsoft.com/office/2019/extlst" xmlns:r="http://schemas.openxmlformats.org/officeDocument/2006/relationships" xmlns:m="http://schemas.openxmlformats.org/officeDocument/2006/math" xmlns:v="urn:schemas-microsoft-com:vml" xmlns:wp14="http://schemas.microsoft.com/office/word/2010/wordprocessingDrawing" xmlns:wp="http://schemas.openxmlformats.org/drawingml/2006/wordprocessingDrawing" xmlns:w10="urn:schemas-microsoft-com:office:word" xmlns:w="http://schemas.openxmlformats.org/wordprocessingml/2006/main" xmlns:w14="http://schemas.microsoft.com/office/word/2010/wordml" xmlns:w15="http://schemas.microsoft.com/office/word/2012/wordml" xmlns:w16cex="http://schemas.microsoft.com/office/word/2018/wordml/cex" xmlns:w16cid="http://schemas.microsoft.com/office/word/2016/wordml/cid" xmlns:w16="http://schemas.microsoft.com/office/word/2018/wordml" xmlns:w16sdtdh="http://schemas.microsoft.com/office/word/2020/wordml/sdtdatahash" xmlns:w16se="http://schemas.microsoft.com/office/word/2015/wordml/symex" xmlns:wpg="http://schemas.microsoft.com/office/word/2010/wordprocessingGroup" xmlns:wpi="http://schemas.microsoft.com/office/word/2010/wordprocessingInk" xmlns:wne="http://schemas.microsoft.com/office/word/2006/wordml" xmlns:wps="http://schemas.microsoft.com/office/word/2010/wordprocessingShape" mc:Ignorable="w14 w15 w16se w16cid w16 w16cex w16sdtdh wp14">
   <w:abstractNum w:abstractNumId="0" w15:restartNumberingAfterBreak="0">
     <w:nsid w:val="037B31DE"/>
     <w:multiLevelType w:val="hybridMultilevel"/>
@@ -1891,41 +1907,41 @@
       </w:pPr>
     </w:lvl>
   </w:abstractNum>
-  <w:num w:numId="1">
+  <w:num w:numId="1" w16cid:durableId="74591433">
     <w:abstractNumId w:val="7"/>
   </w:num>
-  <w:num w:numId="2">
+  <w:num w:numId="2" w16cid:durableId="1018853038">
     <w:abstractNumId w:val="4"/>
   </w:num>
-  <w:num w:numId="3">
+  <w:num w:numId="3" w16cid:durableId="1090783979">
     <w:abstractNumId w:val="6"/>
   </w:num>
-  <w:num w:numId="4">
+  <w:num w:numId="4" w16cid:durableId="576327638">
     <w:abstractNumId w:val="3"/>
   </w:num>
-  <w:num w:numId="5">
+  <w:num w:numId="5" w16cid:durableId="807238670">
     <w:abstractNumId w:val="8"/>
   </w:num>
-  <w:num w:numId="6">
+  <w:num w:numId="6" w16cid:durableId="314646028">
     <w:abstractNumId w:val="9"/>
   </w:num>
-  <w:num w:numId="7">
+  <w:num w:numId="7" w16cid:durableId="1676228566">
     <w:abstractNumId w:val="0"/>
   </w:num>
-  <w:num w:numId="8">
+  <w:num w:numId="8" w16cid:durableId="246766719">
     <w:abstractNumId w:val="5"/>
   </w:num>
-  <w:num w:numId="9">
+  <w:num w:numId="9" w16cid:durableId="1716470628">
     <w:abstractNumId w:val="1"/>
   </w:num>
-  <w:num w:numId="10">
+  <w:num w:numId="10" w16cid:durableId="2101179330">
     <w:abstractNumId w:val="2"/>
   </w:num>
 </w:numbering>
 </file>
 
 <file path=word/styles.xml><?xml version="1.0" encoding="utf-8"?>
-<w:styles xmlns:mc="http://schemas.openxmlformats.org/markup-compatibility/2006" xmlns:r="http://schemas.openxmlformats.org/officeDocument/2006/relationships" xmlns:w="http://schemas.openxmlformats.org/wordprocessingml/2006/main" xmlns:w14="http://schemas.microsoft.com/office/word/2010/wordml" xmlns:w15="http://schemas.microsoft.com/office/word/2012/wordml" xmlns:w16se="http://schemas.microsoft.com/office/word/2015/wordml/symex" mc:Ignorable="w14 w15 w16se">
+<w:styles xmlns:mc="http://schemas.openxmlformats.org/markup-compatibility/2006" xmlns:r="http://schemas.openxmlformats.org/officeDocument/2006/relationships" xmlns:w="http://schemas.openxmlformats.org/wordprocessingml/2006/main" xmlns:w14="http://schemas.microsoft.com/office/word/2010/wordml" xmlns:w15="http://schemas.microsoft.com/office/word/2012/wordml" xmlns:w16cex="http://schemas.microsoft.com/office/word/2018/wordml/cex" xmlns:w16cid="http://schemas.microsoft.com/office/word/2016/wordml/cid" xmlns:w16="http://schemas.microsoft.com/office/word/2018/wordml" xmlns:w16sdtdh="http://schemas.microsoft.com/office/word/2020/wordml/sdtdatahash" xmlns:w16se="http://schemas.microsoft.com/office/word/2015/wordml/symex" mc:Ignorable="w14 w15 w16se w16cid w16 w16cex w16sdtdh">
   <w:docDefaults>
     <w:rPrDefault>
       <w:rPr>
@@ -1941,7 +1957,7 @@
       </w:pPr>
     </w:pPrDefault>
   </w:docDefaults>
-  <w:latentStyles w:defLockedState="0" w:defUIPriority="99" w:defSemiHidden="0" w:defUnhideWhenUsed="0" w:defQFormat="0" w:count="371">
+  <w:latentStyles w:defLockedState="0" w:defUIPriority="99" w:defSemiHidden="0" w:defUnhideWhenUsed="0" w:defQFormat="0" w:count="376">
     <w:lsdException w:name="Normal" w:uiPriority="0" w:qFormat="1"/>
     <w:lsdException w:name="heading 1" w:uiPriority="9" w:qFormat="1"/>
     <w:lsdException w:name="heading 2" w:semiHidden="1" w:uiPriority="9" w:unhideWhenUsed="1" w:qFormat="1"/>
@@ -2313,6 +2329,11 @@
     <w:lsdException w:name="List Table 5 Dark Accent 6" w:uiPriority="50"/>
     <w:lsdException w:name="List Table 6 Colorful Accent 6" w:uiPriority="51"/>
     <w:lsdException w:name="List Table 7 Colorful Accent 6" w:uiPriority="52"/>
+    <w:lsdException w:name="Mention" w:semiHidden="1" w:unhideWhenUsed="1"/>
+    <w:lsdException w:name="Smart Hyperlink" w:semiHidden="1" w:unhideWhenUsed="1"/>
+    <w:lsdException w:name="Hashtag" w:semiHidden="1" w:unhideWhenUsed="1"/>
+    <w:lsdException w:name="Unresolved Mention" w:semiHidden="1" w:unhideWhenUsed="1"/>
+    <w:lsdException w:name="Smart Link" w:semiHidden="1" w:unhideWhenUsed="1"/>
   </w:latentStyles>
   <w:style w:type="paragraph" w:default="1" w:styleId="Normal">
     <w:name w:val="Normal"/>

</xml_diff>

<commit_message>
Implemented Apr 18 2025 feedback
</commit_message>
<xml_diff>
--- a/docassemble/PowerOfAttorneyProperty/data/templates/instructions_poa_property.docx
+++ b/docassemble/PowerOfAttorneyProperty/data/templates/instructions_poa_property.docx
@@ -1,6 +1,6 @@
 
 <file path=word/document.xml><?xml version="1.0" encoding="utf-8"?>
-<w:document xmlns:wpc="http://schemas.microsoft.com/office/word/2010/wordprocessingCanvas" xmlns:cx="http://schemas.microsoft.com/office/drawing/2014/chartex" xmlns:cx1="http://schemas.microsoft.com/office/drawing/2015/9/8/chartex" xmlns:cx2="http://schemas.microsoft.com/office/drawing/2015/10/21/chartex" xmlns:cx3="http://schemas.microsoft.com/office/drawing/2016/5/9/chartex" xmlns:cx4="http://schemas.microsoft.com/office/drawing/2016/5/10/chartex" xmlns:cx5="http://schemas.microsoft.com/office/drawing/2016/5/11/chartex" xmlns:cx6="http://schemas.microsoft.com/office/drawing/2016/5/12/chartex" xmlns:cx7="http://schemas.microsoft.com/office/drawing/2016/5/13/chartex" xmlns:cx8="http://schemas.microsoft.com/office/drawing/2016/5/14/chartex" xmlns:mc="http://schemas.openxmlformats.org/markup-compatibility/2006" xmlns:aink="http://schemas.microsoft.com/office/drawing/2016/ink" xmlns:am3d="http://schemas.microsoft.com/office/drawing/2017/model3d" xmlns:o="urn:schemas-microsoft-com:office:office" xmlns:oel="http://schemas.microsoft.com/office/2019/extlst" xmlns:r="http://schemas.openxmlformats.org/officeDocument/2006/relationships" xmlns:m="http://schemas.openxmlformats.org/officeDocument/2006/math" xmlns:v="urn:schemas-microsoft-com:vml" xmlns:wp14="http://schemas.microsoft.com/office/word/2010/wordprocessingDrawing" xmlns:wp="http://schemas.openxmlformats.org/drawingml/2006/wordprocessingDrawing" xmlns:w10="urn:schemas-microsoft-com:office:word" xmlns:w="http://schemas.openxmlformats.org/wordprocessingml/2006/main" xmlns:w14="http://schemas.microsoft.com/office/word/2010/wordml" xmlns:w15="http://schemas.microsoft.com/office/word/2012/wordml" xmlns:w16cex="http://schemas.microsoft.com/office/word/2018/wordml/cex" xmlns:w16cid="http://schemas.microsoft.com/office/word/2016/wordml/cid" xmlns:w16="http://schemas.microsoft.com/office/word/2018/wordml" xmlns:w16sdtdh="http://schemas.microsoft.com/office/word/2020/wordml/sdtdatahash" xmlns:w16se="http://schemas.microsoft.com/office/word/2015/wordml/symex" xmlns:wpg="http://schemas.microsoft.com/office/word/2010/wordprocessingGroup" xmlns:wpi="http://schemas.microsoft.com/office/word/2010/wordprocessingInk" xmlns:wne="http://schemas.microsoft.com/office/word/2006/wordml" xmlns:wps="http://schemas.microsoft.com/office/word/2010/wordprocessingShape" mc:Ignorable="w14 w15 w16se w16cid w16 w16cex w16sdtdh wp14">
+<w:document xmlns:wpc="http://schemas.microsoft.com/office/word/2010/wordprocessingCanvas" xmlns:cx="http://schemas.microsoft.com/office/drawing/2014/chartex" xmlns:cx1="http://schemas.microsoft.com/office/drawing/2015/9/8/chartex" xmlns:cx2="http://schemas.microsoft.com/office/drawing/2015/10/21/chartex" xmlns:cx3="http://schemas.microsoft.com/office/drawing/2016/5/9/chartex" xmlns:cx4="http://schemas.microsoft.com/office/drawing/2016/5/10/chartex" xmlns:cx5="http://schemas.microsoft.com/office/drawing/2016/5/11/chartex" xmlns:cx6="http://schemas.microsoft.com/office/drawing/2016/5/12/chartex" xmlns:cx7="http://schemas.microsoft.com/office/drawing/2016/5/13/chartex" xmlns:cx8="http://schemas.microsoft.com/office/drawing/2016/5/14/chartex" xmlns:mc="http://schemas.openxmlformats.org/markup-compatibility/2006" xmlns:aink="http://schemas.microsoft.com/office/drawing/2016/ink" xmlns:am3d="http://schemas.microsoft.com/office/drawing/2017/model3d" xmlns:o="urn:schemas-microsoft-com:office:office" xmlns:oel="http://schemas.microsoft.com/office/2019/extlst" xmlns:r="http://schemas.openxmlformats.org/officeDocument/2006/relationships" xmlns:m="http://schemas.openxmlformats.org/officeDocument/2006/math" xmlns:v="urn:schemas-microsoft-com:vml" xmlns:wp14="http://schemas.microsoft.com/office/word/2010/wordprocessingDrawing" xmlns:wp="http://schemas.openxmlformats.org/drawingml/2006/wordprocessingDrawing" xmlns:w10="urn:schemas-microsoft-com:office:word" xmlns:w="http://schemas.openxmlformats.org/wordprocessingml/2006/main" xmlns:w14="http://schemas.microsoft.com/office/word/2010/wordml" xmlns:w15="http://schemas.microsoft.com/office/word/2012/wordml" xmlns:w16cex="http://schemas.microsoft.com/office/word/2018/wordml/cex" xmlns:w16cid="http://schemas.microsoft.com/office/word/2016/wordml/cid" xmlns:w16="http://schemas.microsoft.com/office/word/2018/wordml" xmlns:w16du="http://schemas.microsoft.com/office/word/2023/wordml/word16du" xmlns:w16sdtdh="http://schemas.microsoft.com/office/word/2020/wordml/sdtdatahash" xmlns:w16sdtfl="http://schemas.microsoft.com/office/word/2024/wordml/sdtformatlock" xmlns:w16se="http://schemas.microsoft.com/office/word/2015/wordml/symex" xmlns:wpg="http://schemas.microsoft.com/office/word/2010/wordprocessingGroup" xmlns:wpi="http://schemas.microsoft.com/office/word/2010/wordprocessingInk" xmlns:wne="http://schemas.microsoft.com/office/word/2006/wordml" xmlns:wps="http://schemas.microsoft.com/office/word/2010/wordprocessingShape" mc:Ignorable="w14 w15 w16se w16cid w16 w16cex w16sdtdh w16sdtfl w16du wp14">
   <w:body>
     <w:tbl>
       <w:tblPr>
@@ -39,18 +39,18 @@
                 <w:szCs w:val="32"/>
               </w:rPr>
               <w:drawing>
-                <wp:anchor distT="0" distB="0" distL="114300" distR="114300" simplePos="0" relativeHeight="251659264" behindDoc="0" locked="0" layoutInCell="1" allowOverlap="1" wp14:anchorId="1473FBAF" wp14:editId="408B1A8D">
+                <wp:anchor distT="0" distB="0" distL="114300" distR="114300" simplePos="0" relativeHeight="251659264" behindDoc="0" locked="0" layoutInCell="1" allowOverlap="1" wp14:anchorId="1473FBAF" wp14:editId="2C4ADD3A">
                   <wp:simplePos x="0" y="0"/>
                   <wp:positionH relativeFrom="column">
-                    <wp:posOffset>5645785</wp:posOffset>
+                    <wp:posOffset>5643245</wp:posOffset>
                   </wp:positionH>
                   <wp:positionV relativeFrom="paragraph">
-                    <wp:posOffset>152400</wp:posOffset>
+                    <wp:posOffset>157480</wp:posOffset>
                   </wp:positionV>
-                  <wp:extent cx="1143000" cy="657225"/>
-                  <wp:effectExtent l="0" t="0" r="0" b="9525"/>
+                  <wp:extent cx="1143000" cy="647700"/>
+                  <wp:effectExtent l="0" t="0" r="0" b="0"/>
                   <wp:wrapSquare wrapText="bothSides"/>
-                  <wp:docPr id="2" name="Picture 2" descr="Logo&#10;&#10;Description automatically generated"/>
+                  <wp:docPr id="2" name="Picture 2"/>
                   <wp:cNvGraphicFramePr>
                     <a:graphicFrameLocks xmlns:a="http://schemas.openxmlformats.org/drawingml/2006/main" noChangeAspect="1"/>
                   </wp:cNvGraphicFramePr>
@@ -58,11 +58,11 @@
                     <a:graphicData uri="http://schemas.openxmlformats.org/drawingml/2006/picture">
                       <pic:pic xmlns:pic="http://schemas.openxmlformats.org/drawingml/2006/picture">
                         <pic:nvPicPr>
-                          <pic:cNvPr id="2" name="Picture 2" descr="Logo&#10;&#10;Description automatically generated"/>
+                          <pic:cNvPr id="2" name="Picture 2"/>
                           <pic:cNvPicPr/>
                         </pic:nvPicPr>
                         <pic:blipFill>
-                          <a:blip r:embed="rId5">
+                          <a:blip r:embed="rId5" cstate="print">
                             <a:extLst>
                               <a:ext uri="{28A0092B-C50C-407E-A947-70E740481C1C}">
                                 <a14:useLocalDpi xmlns:a14="http://schemas.microsoft.com/office/drawing/2010/main" val="0"/>
@@ -76,7 +76,7 @@
                         <pic:spPr>
                           <a:xfrm>
                             <a:off x="0" y="0"/>
-                            <a:ext cx="1143000" cy="657225"/>
+                            <a:ext cx="1143000" cy="647700"/>
                           </a:xfrm>
                           <a:prstGeom prst="rect">
                             <a:avLst/>
@@ -85,6 +85,9 @@
                       </pic:pic>
                     </a:graphicData>
                   </a:graphic>
+                  <wp14:sizeRelV relativeFrom="margin">
+                    <wp14:pctHeight>0</wp14:pctHeight>
+                  </wp14:sizeRelV>
                 </wp:anchor>
               </w:drawing>
             </w:r>
@@ -109,16 +112,6 @@
               </w:rPr>
               <w:t>Power of Attorney for Property</w:t>
             </w:r>
-          </w:p>
-          <w:p>
-            <w:pPr>
-              <w:rPr>
-                <w:rFonts w:ascii="Muli" w:hAnsi="Muli" w:cs="Arial"/>
-                <w:bCs/>
-                <w:sz w:val="28"/>
-                <w:szCs w:val="28"/>
-              </w:rPr>
-            </w:pPr>
           </w:p>
           <w:p>
             <w:pPr>
@@ -159,6 +152,8 @@
               <w:rPr>
                 <w:rFonts w:ascii="Muli" w:hAnsi="Muli" w:cs="Arial"/>
                 <w:b/>
+                <w:sz w:val="4"/>
+                <w:szCs w:val="4"/>
               </w:rPr>
             </w:pPr>
           </w:p>
@@ -438,7 +433,14 @@
               <w:rPr>
                 <w:rFonts w:ascii="Muli" w:hAnsi="Muli" w:cs="Arial"/>
               </w:rPr>
-              <w:t xml:space="preserve">You and the witness must both sign in front of the notary, who will verify your signatures. Your witness can </w:t>
+              <w:t xml:space="preserve">You and the witness must both sign in front of the notary, who will verify your signatures. Your witness </w:t>
+            </w:r>
+            <w:proofErr w:type="gramStart"/>
+            <w:r>
+              <w:rPr>
+                <w:rFonts w:ascii="Muli" w:hAnsi="Muli" w:cs="Arial"/>
+              </w:rPr>
+              <w:t xml:space="preserve">can </w:t>
             </w:r>
             <w:r>
               <w:rPr>
@@ -447,6 +449,7 @@
               </w:rPr>
               <w:t>not</w:t>
             </w:r>
+            <w:proofErr w:type="gramEnd"/>
             <w:r>
               <w:rPr>
                 <w:rFonts w:ascii="Muli" w:hAnsi="Muli" w:cs="Arial"/>
@@ -591,6 +594,8 @@
               <w:rPr>
                 <w:rFonts w:ascii="Muli" w:hAnsi="Muli" w:cs="Arial"/>
                 <w:b/>
+                <w:sz w:val="4"/>
+                <w:szCs w:val="4"/>
               </w:rPr>
             </w:pPr>
           </w:p>
@@ -812,7 +817,21 @@
               <w:rPr>
                 <w:rFonts w:ascii="Muli" w:hAnsi="Muli" w:cs="Arial"/>
               </w:rPr>
-              <w:t>If your agent signs any contracts or other documents for you, they should sign your name, but may show that it is signed by an agent. For example, they could write something like “Penny Principal, by her agent Annie Agent.”</w:t>
+              <w:t xml:space="preserve">If your agent signs any contracts or other documents for you, they should sign your </w:t>
+            </w:r>
+            <w:proofErr w:type="gramStart"/>
+            <w:r>
+              <w:rPr>
+                <w:rFonts w:ascii="Muli" w:hAnsi="Muli" w:cs="Arial"/>
+              </w:rPr>
+              <w:t>name, but</w:t>
+            </w:r>
+            <w:proofErr w:type="gramEnd"/>
+            <w:r>
+              <w:rPr>
+                <w:rFonts w:ascii="Muli" w:hAnsi="Muli" w:cs="Arial"/>
+              </w:rPr>
+              <w:t xml:space="preserve"> may show that it is signed by an agent. For example, they could write something like “Penny Principal, by her agent Annie Agent.”</w:t>
             </w:r>
             <w:r>
               <w:rPr>
@@ -820,13 +839,6 @@
               </w:rPr>
               <w:t xml:space="preserve"> </w:t>
             </w:r>
-          </w:p>
-          <w:p>
-            <w:pPr>
-              <w:rPr>
-                <w:rFonts w:ascii="Muli" w:hAnsi="Muli"/>
-              </w:rPr>
-            </w:pPr>
           </w:p>
           <w:p>
             <w:pPr>
@@ -883,13 +895,6 @@
                 <w:b/>
               </w:rPr>
             </w:pPr>
-            <w:r>
-              <w:rPr>
-                <w:rFonts w:ascii="Muli" w:hAnsi="Muli" w:cs="Arial"/>
-                <w:b/>
-              </w:rPr>
-              <w:tab/>
-            </w:r>
           </w:p>
         </w:tc>
       </w:tr>
@@ -900,8 +905,8 @@
         <w:rPr>
           <w:rFonts w:ascii="Arial" w:hAnsi="Arial" w:cs="Arial"/>
           <w:b/>
-          <w:sz w:val="40"/>
-          <w:szCs w:val="40"/>
+          <w:sz w:val="16"/>
+          <w:szCs w:val="16"/>
         </w:rPr>
       </w:pPr>
     </w:p>
@@ -916,7 +921,7 @@
 </file>
 
 <file path=word/numbering.xml><?xml version="1.0" encoding="utf-8"?>
-<w:numbering xmlns:wpc="http://schemas.microsoft.com/office/word/2010/wordprocessingCanvas" xmlns:cx="http://schemas.microsoft.com/office/drawing/2014/chartex" xmlns:cx1="http://schemas.microsoft.com/office/drawing/2015/9/8/chartex" xmlns:cx2="http://schemas.microsoft.com/office/drawing/2015/10/21/chartex" xmlns:cx3="http://schemas.microsoft.com/office/drawing/2016/5/9/chartex" xmlns:cx4="http://schemas.microsoft.com/office/drawing/2016/5/10/chartex" xmlns:cx5="http://schemas.microsoft.com/office/drawing/2016/5/11/chartex" xmlns:cx6="http://schemas.microsoft.com/office/drawing/2016/5/12/chartex" xmlns:cx7="http://schemas.microsoft.com/office/drawing/2016/5/13/chartex" xmlns:cx8="http://schemas.microsoft.com/office/drawing/2016/5/14/chartex" xmlns:mc="http://schemas.openxmlformats.org/markup-compatibility/2006" xmlns:aink="http://schemas.microsoft.com/office/drawing/2016/ink" xmlns:am3d="http://schemas.microsoft.com/office/drawing/2017/model3d" xmlns:o="urn:schemas-microsoft-com:office:office" xmlns:oel="http://schemas.microsoft.com/office/2019/extlst" xmlns:r="http://schemas.openxmlformats.org/officeDocument/2006/relationships" xmlns:m="http://schemas.openxmlformats.org/officeDocument/2006/math" xmlns:v="urn:schemas-microsoft-com:vml" xmlns:wp14="http://schemas.microsoft.com/office/word/2010/wordprocessingDrawing" xmlns:wp="http://schemas.openxmlformats.org/drawingml/2006/wordprocessingDrawing" xmlns:w10="urn:schemas-microsoft-com:office:word" xmlns:w="http://schemas.openxmlformats.org/wordprocessingml/2006/main" xmlns:w14="http://schemas.microsoft.com/office/word/2010/wordml" xmlns:w15="http://schemas.microsoft.com/office/word/2012/wordml" xmlns:w16cex="http://schemas.microsoft.com/office/word/2018/wordml/cex" xmlns:w16cid="http://schemas.microsoft.com/office/word/2016/wordml/cid" xmlns:w16="http://schemas.microsoft.com/office/word/2018/wordml" xmlns:w16sdtdh="http://schemas.microsoft.com/office/word/2020/wordml/sdtdatahash" xmlns:w16se="http://schemas.microsoft.com/office/word/2015/wordml/symex" xmlns:wpg="http://schemas.microsoft.com/office/word/2010/wordprocessingGroup" xmlns:wpi="http://schemas.microsoft.com/office/word/2010/wordprocessingInk" xmlns:wne="http://schemas.microsoft.com/office/word/2006/wordml" xmlns:wps="http://schemas.microsoft.com/office/word/2010/wordprocessingShape" mc:Ignorable="w14 w15 w16se w16cid w16 w16cex w16sdtdh wp14">
+<w:numbering xmlns:wpc="http://schemas.microsoft.com/office/word/2010/wordprocessingCanvas" xmlns:cx="http://schemas.microsoft.com/office/drawing/2014/chartex" xmlns:cx1="http://schemas.microsoft.com/office/drawing/2015/9/8/chartex" xmlns:cx2="http://schemas.microsoft.com/office/drawing/2015/10/21/chartex" xmlns:cx3="http://schemas.microsoft.com/office/drawing/2016/5/9/chartex" xmlns:cx4="http://schemas.microsoft.com/office/drawing/2016/5/10/chartex" xmlns:cx5="http://schemas.microsoft.com/office/drawing/2016/5/11/chartex" xmlns:cx6="http://schemas.microsoft.com/office/drawing/2016/5/12/chartex" xmlns:cx7="http://schemas.microsoft.com/office/drawing/2016/5/13/chartex" xmlns:cx8="http://schemas.microsoft.com/office/drawing/2016/5/14/chartex" xmlns:mc="http://schemas.openxmlformats.org/markup-compatibility/2006" xmlns:aink="http://schemas.microsoft.com/office/drawing/2016/ink" xmlns:am3d="http://schemas.microsoft.com/office/drawing/2017/model3d" xmlns:o="urn:schemas-microsoft-com:office:office" xmlns:oel="http://schemas.microsoft.com/office/2019/extlst" xmlns:r="http://schemas.openxmlformats.org/officeDocument/2006/relationships" xmlns:m="http://schemas.openxmlformats.org/officeDocument/2006/math" xmlns:v="urn:schemas-microsoft-com:vml" xmlns:wp14="http://schemas.microsoft.com/office/word/2010/wordprocessingDrawing" xmlns:wp="http://schemas.openxmlformats.org/drawingml/2006/wordprocessingDrawing" xmlns:w10="urn:schemas-microsoft-com:office:word" xmlns:w="http://schemas.openxmlformats.org/wordprocessingml/2006/main" xmlns:w14="http://schemas.microsoft.com/office/word/2010/wordml" xmlns:w15="http://schemas.microsoft.com/office/word/2012/wordml" xmlns:w16cex="http://schemas.microsoft.com/office/word/2018/wordml/cex" xmlns:w16cid="http://schemas.microsoft.com/office/word/2016/wordml/cid" xmlns:w16="http://schemas.microsoft.com/office/word/2018/wordml" xmlns:w16du="http://schemas.microsoft.com/office/word/2023/wordml/word16du" xmlns:w16sdtdh="http://schemas.microsoft.com/office/word/2020/wordml/sdtdatahash" xmlns:w16sdtfl="http://schemas.microsoft.com/office/word/2024/wordml/sdtformatlock" xmlns:w16se="http://schemas.microsoft.com/office/word/2015/wordml/symex" xmlns:wpg="http://schemas.microsoft.com/office/word/2010/wordprocessingGroup" xmlns:wpi="http://schemas.microsoft.com/office/word/2010/wordprocessingInk" xmlns:wne="http://schemas.microsoft.com/office/word/2006/wordml" xmlns:wps="http://schemas.microsoft.com/office/word/2010/wordprocessingShape" mc:Ignorable="w14 w15 w16se w16cid w16 w16cex w16sdtdh w16sdtfl w16du wp14">
   <w:abstractNum w:abstractNumId="0" w15:restartNumberingAfterBreak="0">
     <w:nsid w:val="037B31DE"/>
     <w:multiLevelType w:val="hybridMultilevel"/>
@@ -1941,7 +1946,7 @@
 </file>
 
 <file path=word/styles.xml><?xml version="1.0" encoding="utf-8"?>
-<w:styles xmlns:mc="http://schemas.openxmlformats.org/markup-compatibility/2006" xmlns:r="http://schemas.openxmlformats.org/officeDocument/2006/relationships" xmlns:w="http://schemas.openxmlformats.org/wordprocessingml/2006/main" xmlns:w14="http://schemas.microsoft.com/office/word/2010/wordml" xmlns:w15="http://schemas.microsoft.com/office/word/2012/wordml" xmlns:w16cex="http://schemas.microsoft.com/office/word/2018/wordml/cex" xmlns:w16cid="http://schemas.microsoft.com/office/word/2016/wordml/cid" xmlns:w16="http://schemas.microsoft.com/office/word/2018/wordml" xmlns:w16sdtdh="http://schemas.microsoft.com/office/word/2020/wordml/sdtdatahash" xmlns:w16se="http://schemas.microsoft.com/office/word/2015/wordml/symex" mc:Ignorable="w14 w15 w16se w16cid w16 w16cex w16sdtdh">
+<w:styles xmlns:mc="http://schemas.openxmlformats.org/markup-compatibility/2006" xmlns:r="http://schemas.openxmlformats.org/officeDocument/2006/relationships" xmlns:w="http://schemas.openxmlformats.org/wordprocessingml/2006/main" xmlns:w14="http://schemas.microsoft.com/office/word/2010/wordml" xmlns:w15="http://schemas.microsoft.com/office/word/2012/wordml" xmlns:w16cex="http://schemas.microsoft.com/office/word/2018/wordml/cex" xmlns:w16cid="http://schemas.microsoft.com/office/word/2016/wordml/cid" xmlns:w16="http://schemas.microsoft.com/office/word/2018/wordml" xmlns:w16du="http://schemas.microsoft.com/office/word/2023/wordml/word16du" xmlns:w16sdtdh="http://schemas.microsoft.com/office/word/2020/wordml/sdtdatahash" xmlns:w16sdtfl="http://schemas.microsoft.com/office/word/2024/wordml/sdtformatlock" xmlns:w16se="http://schemas.microsoft.com/office/word/2015/wordml/symex" mc:Ignorable="w14 w15 w16se w16cid w16 w16cex w16sdtdh w16sdtfl w16du">
   <w:docDefaults>
     <w:rPrDefault>
       <w:rPr>

</xml_diff>

<commit_message>
Implemented LCM feedback to initial CDEL edits
</commit_message>
<xml_diff>
--- a/docassemble/PowerOfAttorneyProperty/data/templates/instructions_poa_property.docx
+++ b/docassemble/PowerOfAttorneyProperty/data/templates/instructions_poa_property.docx
@@ -14,6 +14,9 @@
         <w:gridCol w:w="5400"/>
       </w:tblGrid>
       <w:tr>
+        <w:trPr>
+          <w:trHeight w:val="180"/>
+        </w:trPr>
         <w:tc>
           <w:tcPr>
             <w:tcW w:w="10800" w:type="dxa"/>
@@ -39,16 +42,16 @@
                 <w:szCs w:val="32"/>
               </w:rPr>
               <w:drawing>
-                <wp:anchor distT="0" distB="0" distL="114300" distR="114300" simplePos="0" relativeHeight="251659264" behindDoc="0" locked="0" layoutInCell="1" allowOverlap="1" wp14:anchorId="1473FBAF" wp14:editId="2C4ADD3A">
+                <wp:anchor distT="0" distB="0" distL="114300" distR="114300" simplePos="0" relativeHeight="251659264" behindDoc="0" locked="0" layoutInCell="1" allowOverlap="1" wp14:anchorId="1473FBAF" wp14:editId="49C1C5B9">
                   <wp:simplePos x="0" y="0"/>
                   <wp:positionH relativeFrom="column">
                     <wp:posOffset>5643245</wp:posOffset>
                   </wp:positionH>
                   <wp:positionV relativeFrom="paragraph">
-                    <wp:posOffset>157480</wp:posOffset>
+                    <wp:posOffset>3810</wp:posOffset>
                   </wp:positionV>
-                  <wp:extent cx="1143000" cy="647700"/>
-                  <wp:effectExtent l="0" t="0" r="0" b="0"/>
+                  <wp:extent cx="1143000" cy="640715"/>
+                  <wp:effectExtent l="0" t="0" r="0" b="6985"/>
                   <wp:wrapSquare wrapText="bothSides"/>
                   <wp:docPr id="2" name="Picture 2"/>
                   <wp:cNvGraphicFramePr>
@@ -76,7 +79,7 @@
                         <pic:spPr>
                           <a:xfrm>
                             <a:off x="0" y="0"/>
-                            <a:ext cx="1143000" cy="647700"/>
+                            <a:ext cx="1143000" cy="640715"/>
                           </a:xfrm>
                           <a:prstGeom prst="rect">
                             <a:avLst/>
@@ -91,17 +94,6 @@
                 </wp:anchor>
               </w:drawing>
             </w:r>
-          </w:p>
-          <w:p>
-            <w:pPr>
-              <w:rPr>
-                <w:rFonts w:ascii="Muli" w:hAnsi="Muli" w:cs="Arial"/>
-                <w:b/>
-                <w:bCs/>
-                <w:sz w:val="32"/>
-                <w:szCs w:val="32"/>
-              </w:rPr>
-            </w:pPr>
             <w:r>
               <w:rPr>
                 <w:rFonts w:ascii="Muli" w:hAnsi="Muli" w:cs="Arial"/>
@@ -354,6 +346,8 @@
             <w:pPr>
               <w:rPr>
                 <w:rFonts w:ascii="Muli" w:hAnsi="Muli" w:cs="Arial"/>
+                <w:sz w:val="20"/>
+                <w:szCs w:val="20"/>
               </w:rPr>
             </w:pPr>
           </w:p>
@@ -433,34 +427,76 @@
               <w:rPr>
                 <w:rFonts w:ascii="Muli" w:hAnsi="Muli" w:cs="Arial"/>
               </w:rPr>
-              <w:t xml:space="preserve">You and the witness must both sign in front of the notary, who will verify your signatures. Your witness </w:t>
+              <w:t xml:space="preserve">You and the witness must both sign in front of the notary, who will verify your signatures. Your witness can </w:t>
+            </w:r>
+            <w:r>
+              <w:rPr>
+                <w:rFonts w:ascii="Muli" w:hAnsi="Muli" w:cs="Arial"/>
+                <w:b/>
+              </w:rPr>
+              <w:t>not</w:t>
+            </w:r>
+            <w:r>
+              <w:rPr>
+                <w:rFonts w:ascii="Muli" w:hAnsi="Muli" w:cs="Arial"/>
+              </w:rPr>
+              <w:t xml:space="preserve"> be your doctor, your family member, your agent or successor agent, your agent’s family member, or someone who helped you write this </w:t>
             </w:r>
             <w:proofErr w:type="gramStart"/>
             <w:r>
               <w:rPr>
                 <w:rFonts w:ascii="Muli" w:hAnsi="Muli" w:cs="Arial"/>
               </w:rPr>
-              <w:t xml:space="preserve">can </w:t>
-            </w:r>
-            <w:r>
-              <w:rPr>
-                <w:rFonts w:ascii="Muli" w:hAnsi="Muli" w:cs="Arial"/>
-                <w:b/>
-              </w:rPr>
-              <w:t>not</w:t>
+              <w:t>document.</w:t>
+            </w:r>
+            <w:r>
+              <w:rPr>
+                <w:rFonts w:ascii="Muli" w:hAnsi="Muli" w:cs="Arial"/>
+              </w:rPr>
+              <w:t>{</w:t>
             </w:r>
             <w:proofErr w:type="gramEnd"/>
             <w:r>
               <w:rPr>
                 <w:rFonts w:ascii="Muli" w:hAnsi="Muli" w:cs="Arial"/>
               </w:rPr>
-              <w:t xml:space="preserve"> be your doctor, your family member, your agent or successor agent, your agent’s family member, or someone who helped you write this document.</w:t>
-            </w:r>
-          </w:p>
-          <w:p>
-            <w:pPr>
-              <w:rPr>
-                <w:rFonts w:ascii="Muli" w:hAnsi="Muli" w:cs="Arial"/>
+              <w:t xml:space="preserve">% if </w:t>
+            </w:r>
+            <w:proofErr w:type="spellStart"/>
+            <w:r>
+              <w:rPr>
+                <w:rFonts w:ascii="Muli" w:hAnsi="Muli" w:cs="Arial"/>
+              </w:rPr>
+              <w:t>ssn_authority</w:t>
+            </w:r>
+            <w:proofErr w:type="spellEnd"/>
+            <w:r>
+              <w:rPr>
+                <w:rFonts w:ascii="Muli" w:hAnsi="Muli" w:cs="Arial"/>
+              </w:rPr>
+              <w:t xml:space="preserve"> == “True” %} You will need to sign the Consent for Release of Information in front of two </w:t>
+            </w:r>
+            <w:proofErr w:type="gramStart"/>
+            <w:r>
+              <w:rPr>
+                <w:rFonts w:ascii="Muli" w:hAnsi="Muli" w:cs="Arial"/>
+              </w:rPr>
+              <w:t>witnesses.{</w:t>
+            </w:r>
+            <w:proofErr w:type="gramEnd"/>
+            <w:r>
+              <w:rPr>
+                <w:rFonts w:ascii="Muli" w:hAnsi="Muli" w:cs="Arial"/>
+              </w:rPr>
+              <w:t>% endif %}</w:t>
+            </w:r>
+          </w:p>
+          <w:p>
+            <w:pPr>
+              <w:rPr>
+                <w:rFonts w:ascii="Muli" w:hAnsi="Muli" w:cs="Arial"/>
+                <w:sz w:val="20"/>
+                <w:szCs w:val="20"/>
               </w:rPr>
             </w:pPr>
           </w:p>
@@ -524,6 +560,8 @@
             <w:pPr>
               <w:rPr>
                 <w:rFonts w:ascii="Muli" w:hAnsi="Muli" w:cs="Arial"/>
+                <w:sz w:val="20"/>
+                <w:szCs w:val="20"/>
               </w:rPr>
             </w:pPr>
           </w:p>
@@ -568,15 +606,6 @@
               </w:rPr>
               <w:t>Make at least two copies of the document after you have initialed it and signed it.</w:t>
             </w:r>
-          </w:p>
-          <w:p>
-            <w:pPr>
-              <w:pStyle w:val="NoSpacing"/>
-              <w:spacing w:after="60"/>
-              <w:rPr>
-                <w:rFonts w:ascii="Muli" w:hAnsi="Muli" w:cs="Arial"/>
-              </w:rPr>
-            </w:pPr>
           </w:p>
         </w:tc>
         <w:tc>
@@ -624,7 +653,133 @@
               <w:rPr>
                 <w:rFonts w:ascii="Muli" w:hAnsi="Muli" w:cs="Arial"/>
               </w:rPr>
-              <w:t>Give copies of the Power of Attorney to people, agencies, and companies that your agent will need to deal with. For example, your bank, your landlord, and any agency that gives you benefits.</w:t>
+              <w:t xml:space="preserve">Give copies of the Power of Attorney to people, agencies, and companies that your agent will need to deal with. For example, your bank, your landlord, and any agency that gives you </w:t>
+            </w:r>
+            <w:proofErr w:type="gramStart"/>
+            <w:r>
+              <w:rPr>
+                <w:rFonts w:ascii="Muli" w:hAnsi="Muli" w:cs="Arial"/>
+              </w:rPr>
+              <w:t>benefits.</w:t>
+            </w:r>
+            <w:r>
+              <w:rPr>
+                <w:rFonts w:ascii="Muli" w:hAnsi="Muli" w:cs="Arial"/>
+              </w:rPr>
+              <w:t>{</w:t>
+            </w:r>
+            <w:proofErr w:type="gramEnd"/>
+            <w:r>
+              <w:rPr>
+                <w:rFonts w:ascii="Muli" w:hAnsi="Muli" w:cs="Arial"/>
+              </w:rPr>
+              <w:t xml:space="preserve">% if </w:t>
+            </w:r>
+            <w:proofErr w:type="spellStart"/>
+            <w:r>
+              <w:rPr>
+                <w:rFonts w:ascii="Muli" w:hAnsi="Muli" w:cs="Arial"/>
+              </w:rPr>
+              <w:t>ssn_authority</w:t>
+            </w:r>
+            <w:proofErr w:type="spellEnd"/>
+            <w:r>
+              <w:rPr>
+                <w:rFonts w:ascii="Muli" w:hAnsi="Muli" w:cs="Arial"/>
+              </w:rPr>
+              <w:t xml:space="preserve"> == “True” %}</w:t>
+            </w:r>
+          </w:p>
+          <w:p>
+            <w:pPr>
+              <w:rPr>
+                <w:rFonts w:ascii="Muli" w:hAnsi="Muli" w:cs="Arial"/>
+              </w:rPr>
+            </w:pPr>
+            <w:proofErr w:type="gramStart"/>
+            <w:r>
+              <w:rPr>
+                <w:rFonts w:ascii="Muli" w:hAnsi="Muli" w:cs="Arial"/>
+              </w:rPr>
+              <w:t>You</w:t>
+            </w:r>
+            <w:proofErr w:type="gramEnd"/>
+            <w:r>
+              <w:rPr>
+                <w:rFonts w:ascii="Muli" w:hAnsi="Muli" w:cs="Arial"/>
+              </w:rPr>
+              <w:t xml:space="preserve"> will need to send the Consent for Release of Information form to the Social Security </w:t>
+            </w:r>
+            <w:proofErr w:type="gramStart"/>
+            <w:r>
+              <w:rPr>
+                <w:rFonts w:ascii="Muli" w:hAnsi="Muli" w:cs="Arial"/>
+              </w:rPr>
+              <w:t>Administration.{</w:t>
+            </w:r>
+            <w:proofErr w:type="gramEnd"/>
+            <w:r>
+              <w:rPr>
+                <w:rFonts w:ascii="Muli" w:hAnsi="Muli" w:cs="Arial"/>
+              </w:rPr>
+              <w:t>% endif %}</w:t>
+            </w:r>
+          </w:p>
+          <w:p>
+            <w:pPr>
+              <w:rPr>
+                <w:rFonts w:ascii="Muli" w:hAnsi="Muli" w:cs="Arial"/>
+              </w:rPr>
+            </w:pPr>
+          </w:p>
+          <w:p>
+            <w:pPr>
+              <w:rPr>
+                <w:rFonts w:ascii="Muli" w:hAnsi="Muli" w:cs="Arial"/>
+                <w:b/>
+              </w:rPr>
+            </w:pPr>
+            <w:r>
+              <w:rPr>
+                <w:rFonts w:ascii="Muli" w:hAnsi="Muli" w:cs="Arial"/>
+                <w:b/>
+              </w:rPr>
+              <w:t xml:space="preserve">Step 7 – Keep the original </w:t>
+            </w:r>
+          </w:p>
+          <w:p>
+            <w:pPr>
+              <w:rPr>
+                <w:rFonts w:ascii="Muli" w:hAnsi="Muli" w:cs="Arial"/>
+              </w:rPr>
+            </w:pPr>
+            <w:r>
+              <w:rPr>
+                <w:rFonts w:ascii="Muli" w:hAnsi="Muli" w:cs="Arial"/>
+              </w:rPr>
+              <w:t xml:space="preserve">Keep the original copy of your Power of Attorney in a safe place. Make sure your agent knows where the original is. If your agent will use the power of attorney soon, you can give them the original copy. </w:t>
+            </w:r>
+          </w:p>
+          <w:p>
+            <w:pPr>
+              <w:rPr>
+                <w:rFonts w:ascii="Muli" w:hAnsi="Muli" w:cs="Arial"/>
+              </w:rPr>
+            </w:pPr>
+          </w:p>
+          <w:p>
+            <w:pPr>
+              <w:rPr>
+                <w:rFonts w:ascii="Muli" w:hAnsi="Muli" w:cs="Arial"/>
+                <w:b/>
+              </w:rPr>
+            </w:pPr>
+            <w:r>
+              <w:rPr>
+                <w:rFonts w:ascii="Muli" w:hAnsi="Muli" w:cs="Arial"/>
+                <w:b/>
+              </w:rPr>
+              <w:t>Step 8</w:t>
             </w:r>
             <w:r>
               <w:rPr>
@@ -632,62 +787,44 @@
               </w:rPr>
               <w:t xml:space="preserve"> </w:t>
             </w:r>
-          </w:p>
-          <w:p>
-            <w:pPr>
-              <w:rPr>
-                <w:rFonts w:ascii="Muli" w:hAnsi="Muli" w:cs="Arial"/>
-              </w:rPr>
-            </w:pPr>
-          </w:p>
-          <w:p>
-            <w:pPr>
-              <w:rPr>
-                <w:rFonts w:ascii="Muli" w:hAnsi="Muli" w:cs="Arial"/>
-                <w:b/>
-              </w:rPr>
-            </w:pPr>
-            <w:r>
-              <w:rPr>
-                <w:rFonts w:ascii="Muli" w:hAnsi="Muli" w:cs="Arial"/>
-                <w:b/>
-              </w:rPr>
-              <w:t xml:space="preserve">Step 7 – Keep the original </w:t>
-            </w:r>
-          </w:p>
-          <w:p>
-            <w:pPr>
-              <w:rPr>
-                <w:rFonts w:ascii="Muli" w:hAnsi="Muli" w:cs="Arial"/>
-              </w:rPr>
-            </w:pPr>
-            <w:r>
-              <w:rPr>
-                <w:rFonts w:ascii="Muli" w:hAnsi="Muli" w:cs="Arial"/>
-              </w:rPr>
-              <w:t xml:space="preserve">Keep the original copy of your Power of Attorney in a safe place. Make sure your agent knows where the original is. If your agent will use the power of attorney soon, you can give them the original copy. </w:t>
-            </w:r>
-          </w:p>
-          <w:p>
-            <w:pPr>
-              <w:rPr>
-                <w:rFonts w:ascii="Muli" w:hAnsi="Muli" w:cs="Arial"/>
-              </w:rPr>
-            </w:pPr>
-          </w:p>
-          <w:p>
-            <w:pPr>
-              <w:rPr>
-                <w:rFonts w:ascii="Muli" w:hAnsi="Muli" w:cs="Arial"/>
-                <w:b/>
-              </w:rPr>
-            </w:pPr>
-            <w:r>
-              <w:rPr>
-                <w:rFonts w:ascii="Muli" w:hAnsi="Muli" w:cs="Arial"/>
-                <w:b/>
-              </w:rPr>
-              <w:t>Step 8</w:t>
+            <w:r>
+              <w:rPr>
+                <w:rFonts w:ascii="Muli" w:hAnsi="Muli" w:cs="Arial"/>
+                <w:b/>
+              </w:rPr>
+              <w:t>– Using the power of attorney</w:t>
+            </w:r>
+          </w:p>
+          <w:p>
+            <w:pPr>
+              <w:rPr>
+                <w:rFonts w:ascii="Muli" w:hAnsi="Muli" w:cs="Arial"/>
+              </w:rPr>
+            </w:pPr>
+            <w:r>
+              <w:rPr>
+                <w:rFonts w:ascii="Muli" w:hAnsi="Muli" w:cs="Arial"/>
+              </w:rPr>
+              <w:t>Your agent</w:t>
+            </w:r>
+            <w:r>
+              <w:rPr>
+                <w:rFonts w:ascii="Muli" w:hAnsi="Muli" w:cs="Arial"/>
+              </w:rPr>
+              <w:t xml:space="preserve"> will need to present the </w:t>
+            </w:r>
+            <w:r>
+              <w:rPr>
+                <w:rFonts w:ascii="Muli" w:hAnsi="Muli" w:cs="Arial"/>
+                <w:b/>
+              </w:rPr>
+              <w:t>original</w:t>
+            </w:r>
+            <w:r>
+              <w:rPr>
+                <w:rFonts w:ascii="Muli" w:hAnsi="Muli" w:cs="Arial"/>
+              </w:rPr>
+              <w:t xml:space="preserve"> power of attorney the first time they interact with a company or service provider on your behalf.</w:t>
             </w:r>
             <w:r>
               <w:rPr>
@@ -695,44 +832,98 @@
               </w:rPr>
               <w:t xml:space="preserve"> </w:t>
             </w:r>
-            <w:r>
-              <w:rPr>
-                <w:rFonts w:ascii="Muli" w:hAnsi="Muli" w:cs="Arial"/>
-                <w:b/>
-              </w:rPr>
-              <w:t>– Using the power of attorney</w:t>
-            </w:r>
-          </w:p>
-          <w:p>
-            <w:pPr>
-              <w:rPr>
-                <w:rFonts w:ascii="Muli" w:hAnsi="Muli" w:cs="Arial"/>
-              </w:rPr>
-            </w:pPr>
-            <w:r>
-              <w:rPr>
-                <w:rFonts w:ascii="Muli" w:hAnsi="Muli" w:cs="Arial"/>
-              </w:rPr>
-              <w:t>Your agent</w:t>
-            </w:r>
-            <w:r>
-              <w:rPr>
-                <w:rFonts w:ascii="Muli" w:hAnsi="Muli" w:cs="Arial"/>
-              </w:rPr>
-              <w:t xml:space="preserve"> will need to present the </w:t>
-            </w:r>
-            <w:r>
-              <w:rPr>
-                <w:rFonts w:ascii="Muli" w:hAnsi="Muli" w:cs="Arial"/>
-                <w:b/>
-              </w:rPr>
-              <w:t>original</w:t>
-            </w:r>
-            <w:r>
-              <w:rPr>
-                <w:rFonts w:ascii="Muli" w:hAnsi="Muli" w:cs="Arial"/>
-              </w:rPr>
-              <w:t xml:space="preserve"> power of attorney the first time they interact with a company or service provider on your behalf.</w:t>
+          </w:p>
+          <w:p>
+            <w:pPr>
+              <w:rPr>
+                <w:rFonts w:ascii="Muli" w:hAnsi="Muli" w:cs="Arial"/>
+              </w:rPr>
+            </w:pPr>
+          </w:p>
+          <w:p>
+            <w:pPr>
+              <w:rPr>
+                <w:rFonts w:ascii="Muli" w:hAnsi="Muli" w:cs="Arial"/>
+              </w:rPr>
+            </w:pPr>
+            <w:r>
+              <w:rPr>
+                <w:rFonts w:ascii="Muli" w:hAnsi="Muli" w:cs="Arial"/>
+              </w:rPr>
+              <w:t xml:space="preserve">A company or service provider may ask your agent to sign an </w:t>
+            </w:r>
+            <w:r>
+              <w:rPr>
+                <w:rFonts w:ascii="Muli" w:hAnsi="Muli" w:cs="Arial"/>
+                <w:b/>
+              </w:rPr>
+              <w:t xml:space="preserve">Agent’s Certification and Acceptance of </w:t>
+            </w:r>
+            <w:r>
+              <w:rPr>
+                <w:rFonts w:ascii="Muli" w:hAnsi="Muli" w:cs="Arial"/>
+              </w:rPr>
+              <w:t>Authority</w:t>
+            </w:r>
+            <w:r>
+              <w:rPr>
+                <w:rFonts w:ascii="Muli" w:hAnsi="Muli" w:cs="Arial"/>
+              </w:rPr>
+              <w:t xml:space="preserve"> at the time they act on your behalf. This is called </w:t>
+            </w:r>
+            <w:r>
+              <w:rPr>
+                <w:rFonts w:ascii="Muli" w:hAnsi="Muli" w:cs="Arial"/>
+                <w:b/>
+              </w:rPr>
+              <w:t>countersigning</w:t>
+            </w:r>
+            <w:r>
+              <w:rPr>
+                <w:rFonts w:ascii="Muli" w:hAnsi="Muli" w:cs="Arial"/>
+                <w:b/>
+              </w:rPr>
+              <w:t xml:space="preserve">. </w:t>
+            </w:r>
+            <w:r>
+              <w:rPr>
+                <w:rFonts w:ascii="Muli" w:hAnsi="Muli" w:cs="Arial"/>
+              </w:rPr>
+              <w:t>Your agent should keep some blank copies to sign as needed.</w:t>
+            </w:r>
+          </w:p>
+          <w:p>
+            <w:pPr>
+              <w:rPr>
+                <w:rFonts w:ascii="Muli" w:hAnsi="Muli" w:cs="Arial"/>
+              </w:rPr>
+            </w:pPr>
+          </w:p>
+          <w:p>
+            <w:pPr>
+              <w:rPr>
+                <w:rFonts w:ascii="Muli" w:hAnsi="Muli" w:cs="Arial"/>
+              </w:rPr>
+            </w:pPr>
+            <w:r>
+              <w:rPr>
+                <w:rFonts w:ascii="Muli" w:hAnsi="Muli" w:cs="Arial"/>
+              </w:rPr>
+              <w:t xml:space="preserve">If your agent signs any contracts or other documents for you, they should sign your </w:t>
+            </w:r>
+            <w:proofErr w:type="gramStart"/>
+            <w:r>
+              <w:rPr>
+                <w:rFonts w:ascii="Muli" w:hAnsi="Muli" w:cs="Arial"/>
+              </w:rPr>
+              <w:t>name, but</w:t>
+            </w:r>
+            <w:proofErr w:type="gramEnd"/>
+            <w:r>
+              <w:rPr>
+                <w:rFonts w:ascii="Muli" w:hAnsi="Muli" w:cs="Arial"/>
+              </w:rPr>
+              <w:t xml:space="preserve"> may show that it is signed by an agent. For example, they could write something like “Penny Principal, by her agent Annie Agent.”</w:t>
             </w:r>
             <w:r>
               <w:rPr>
@@ -740,114 +931,6 @@
               </w:rPr>
               <w:t xml:space="preserve"> </w:t>
             </w:r>
-          </w:p>
-          <w:p>
-            <w:pPr>
-              <w:rPr>
-                <w:rFonts w:ascii="Muli" w:hAnsi="Muli" w:cs="Arial"/>
-              </w:rPr>
-            </w:pPr>
-          </w:p>
-          <w:p>
-            <w:pPr>
-              <w:rPr>
-                <w:rFonts w:ascii="Muli" w:hAnsi="Muli" w:cs="Arial"/>
-              </w:rPr>
-            </w:pPr>
-            <w:r>
-              <w:rPr>
-                <w:rFonts w:ascii="Muli" w:hAnsi="Muli" w:cs="Arial"/>
-              </w:rPr>
-              <w:t xml:space="preserve">A company or service provider may ask your agent to sign an </w:t>
-            </w:r>
-            <w:r>
-              <w:rPr>
-                <w:rFonts w:ascii="Muli" w:hAnsi="Muli" w:cs="Arial"/>
-                <w:b/>
-              </w:rPr>
-              <w:t xml:space="preserve">Agent’s Certification and Acceptance of </w:t>
-            </w:r>
-            <w:r>
-              <w:rPr>
-                <w:rFonts w:ascii="Muli" w:hAnsi="Muli" w:cs="Arial"/>
-              </w:rPr>
-              <w:t>Authority</w:t>
-            </w:r>
-            <w:r>
-              <w:rPr>
-                <w:rFonts w:ascii="Muli" w:hAnsi="Muli" w:cs="Arial"/>
-              </w:rPr>
-              <w:t xml:space="preserve"> at the time they act on your behalf. This is called </w:t>
-            </w:r>
-            <w:r>
-              <w:rPr>
-                <w:rFonts w:ascii="Muli" w:hAnsi="Muli" w:cs="Arial"/>
-                <w:b/>
-              </w:rPr>
-              <w:t>countersigning</w:t>
-            </w:r>
-            <w:r>
-              <w:rPr>
-                <w:rFonts w:ascii="Muli" w:hAnsi="Muli" w:cs="Arial"/>
-                <w:b/>
-              </w:rPr>
-              <w:t xml:space="preserve">. </w:t>
-            </w:r>
-            <w:r>
-              <w:rPr>
-                <w:rFonts w:ascii="Muli" w:hAnsi="Muli" w:cs="Arial"/>
-              </w:rPr>
-              <w:t>Your agent should keep some blank copies to sign as needed.</w:t>
-            </w:r>
-          </w:p>
-          <w:p>
-            <w:pPr>
-              <w:rPr>
-                <w:rFonts w:ascii="Muli" w:hAnsi="Muli" w:cs="Arial"/>
-              </w:rPr>
-            </w:pPr>
-          </w:p>
-          <w:p>
-            <w:pPr>
-              <w:rPr>
-                <w:rFonts w:ascii="Muli" w:hAnsi="Muli" w:cs="Arial"/>
-              </w:rPr>
-            </w:pPr>
-            <w:r>
-              <w:rPr>
-                <w:rFonts w:ascii="Muli" w:hAnsi="Muli" w:cs="Arial"/>
-              </w:rPr>
-              <w:t xml:space="preserve">If your agent signs any contracts or other documents for you, they should sign your </w:t>
-            </w:r>
-            <w:proofErr w:type="gramStart"/>
-            <w:r>
-              <w:rPr>
-                <w:rFonts w:ascii="Muli" w:hAnsi="Muli" w:cs="Arial"/>
-              </w:rPr>
-              <w:t>name, but</w:t>
-            </w:r>
-            <w:proofErr w:type="gramEnd"/>
-            <w:r>
-              <w:rPr>
-                <w:rFonts w:ascii="Muli" w:hAnsi="Muli" w:cs="Arial"/>
-              </w:rPr>
-              <w:t xml:space="preserve"> may show that it is signed by an agent. For example, they could write something like “Penny Principal, by her agent Annie Agent.”</w:t>
-            </w:r>
-            <w:r>
-              <w:rPr>
-                <w:rFonts w:ascii="Muli" w:hAnsi="Muli" w:cs="Arial"/>
-              </w:rPr>
-              <w:t xml:space="preserve"> </w:t>
-            </w:r>
-          </w:p>
-          <w:p>
-            <w:pPr>
-              <w:rPr>
-                <w:rFonts w:ascii="Muli" w:hAnsi="Muli" w:cs="Arial"/>
-                <w:sz w:val="20"/>
-                <w:szCs w:val="20"/>
-              </w:rPr>
-            </w:pPr>
           </w:p>
         </w:tc>
       </w:tr>

</xml_diff>

<commit_message>
Implemented May 21 2025 feedback
</commit_message>
<xml_diff>
--- a/docassemble/PowerOfAttorneyProperty/data/templates/instructions_poa_property.docx
+++ b/docassemble/PowerOfAttorneyProperty/data/templates/instructions_poa_property.docx
@@ -42,17 +42,17 @@
                 <w:szCs w:val="32"/>
               </w:rPr>
               <w:drawing>
-                <wp:anchor distT="0" distB="0" distL="114300" distR="114300" simplePos="0" relativeHeight="251659264" behindDoc="0" locked="0" layoutInCell="1" allowOverlap="1" wp14:anchorId="1473FBAF" wp14:editId="49C1C5B9">
+                <wp:anchor distT="0" distB="0" distL="114300" distR="114300" simplePos="0" relativeHeight="251659264" behindDoc="1" locked="0" layoutInCell="1" allowOverlap="1" wp14:anchorId="1473FBAF" wp14:editId="39451A3B">
                   <wp:simplePos x="0" y="0"/>
                   <wp:positionH relativeFrom="column">
-                    <wp:posOffset>5643245</wp:posOffset>
+                    <wp:posOffset>5643938</wp:posOffset>
                   </wp:positionH>
                   <wp:positionV relativeFrom="paragraph">
-                    <wp:posOffset>3810</wp:posOffset>
+                    <wp:posOffset>-266065</wp:posOffset>
                   </wp:positionV>
-                  <wp:extent cx="1143000" cy="640715"/>
-                  <wp:effectExtent l="0" t="0" r="0" b="6985"/>
-                  <wp:wrapSquare wrapText="bothSides"/>
+                  <wp:extent cx="1143000" cy="590702"/>
+                  <wp:effectExtent l="0" t="0" r="0" b="0"/>
+                  <wp:wrapNone/>
                   <wp:docPr id="2" name="Picture 2"/>
                   <wp:cNvGraphicFramePr>
                     <a:graphicFrameLocks xmlns:a="http://schemas.openxmlformats.org/drawingml/2006/main" noChangeAspect="1"/>
@@ -79,7 +79,7 @@
                         <pic:spPr>
                           <a:xfrm>
                             <a:off x="0" y="0"/>
-                            <a:ext cx="1143000" cy="640715"/>
+                            <a:ext cx="1143000" cy="590702"/>
                           </a:xfrm>
                           <a:prstGeom prst="rect">
                             <a:avLst/>
@@ -88,6 +88,9 @@
                       </pic:pic>
                     </a:graphicData>
                   </a:graphic>
+                  <wp14:sizeRelH relativeFrom="margin">
+                    <wp14:pctWidth>0</wp14:pctWidth>
+                  </wp14:sizeRelH>
                   <wp14:sizeRelV relativeFrom="margin">
                     <wp14:pctHeight>0</wp14:pctHeight>
                   </wp14:sizeRelV>
@@ -110,8 +113,8 @@
               <w:rPr>
                 <w:rFonts w:ascii="Muli" w:hAnsi="Muli" w:cs="Arial"/>
                 <w:bCs/>
-                <w:sz w:val="28"/>
-                <w:szCs w:val="28"/>
+                <w:sz w:val="2"/>
+                <w:szCs w:val="2"/>
               </w:rPr>
             </w:pPr>
             <w:r>
@@ -123,6 +126,56 @@
               </w:rPr>
               <w:t>Instructions</w:t>
             </w:r>
+          </w:p>
+          <w:p>
+            <w:pPr>
+              <w:rPr>
+                <w:rFonts w:ascii="Muli" w:hAnsi="Muli" w:cs="Arial"/>
+                <w:bCs/>
+                <w:sz w:val="2"/>
+                <w:szCs w:val="2"/>
+              </w:rPr>
+            </w:pPr>
+          </w:p>
+          <w:p>
+            <w:pPr>
+              <w:rPr>
+                <w:rFonts w:ascii="Muli" w:hAnsi="Muli" w:cs="Arial"/>
+                <w:bCs/>
+                <w:sz w:val="2"/>
+                <w:szCs w:val="2"/>
+              </w:rPr>
+            </w:pPr>
+          </w:p>
+          <w:p>
+            <w:pPr>
+              <w:rPr>
+                <w:rFonts w:ascii="Muli" w:hAnsi="Muli" w:cs="Arial"/>
+                <w:bCs/>
+                <w:sz w:val="2"/>
+                <w:szCs w:val="2"/>
+              </w:rPr>
+            </w:pPr>
+          </w:p>
+          <w:p>
+            <w:pPr>
+              <w:rPr>
+                <w:rFonts w:ascii="Muli" w:hAnsi="Muli" w:cs="Arial"/>
+                <w:bCs/>
+                <w:sz w:val="2"/>
+                <w:szCs w:val="2"/>
+              </w:rPr>
+            </w:pPr>
+          </w:p>
+          <w:p>
+            <w:pPr>
+              <w:rPr>
+                <w:rFonts w:ascii="Muli" w:hAnsi="Muli" w:cs="Arial"/>
+                <w:bCs/>
+                <w:sz w:val="2"/>
+                <w:szCs w:val="2"/>
+              </w:rPr>
+            </w:pPr>
           </w:p>
         </w:tc>
       </w:tr>
@@ -144,8 +197,181 @@
               <w:rPr>
                 <w:rFonts w:ascii="Muli" w:hAnsi="Muli" w:cs="Arial"/>
                 <w:b/>
-                <w:sz w:val="4"/>
-                <w:szCs w:val="4"/>
+                <w:sz w:val="24"/>
+                <w:szCs w:val="24"/>
+              </w:rPr>
+            </w:pPr>
+            <w:r>
+              <w:rPr>
+                <w:rFonts w:ascii="Muli" w:hAnsi="Muli" w:cs="Arial"/>
+                <w:b/>
+                <w:sz w:val="24"/>
+                <w:szCs w:val="24"/>
+              </w:rPr>
+              <w:t xml:space="preserve">Step </w:t>
+            </w:r>
+            <w:r>
+              <w:rPr>
+                <w:rFonts w:ascii="Muli" w:hAnsi="Muli" w:cs="Arial"/>
+                <w:b/>
+                <w:sz w:val="24"/>
+                <w:szCs w:val="24"/>
+              </w:rPr>
+              <w:t>1 – Read and initial your forms</w:t>
+            </w:r>
+          </w:p>
+          <w:p>
+            <w:pPr>
+              <w:rPr>
+                <w:rFonts w:ascii="Muli" w:eastAsiaTheme="minorEastAsia" w:hAnsi="Muli"/>
+              </w:rPr>
+            </w:pPr>
+            <w:r>
+              <w:rPr>
+                <w:rFonts w:ascii="Muli" w:eastAsiaTheme="minorEastAsia" w:hAnsi="Muli"/>
+              </w:rPr>
+              <w:t>You will need to read your documents carefully. Make sure you understand it</w:t>
+            </w:r>
+            <w:r>
+              <w:rPr>
+                <w:rFonts w:ascii="Muli" w:eastAsiaTheme="minorEastAsia" w:hAnsi="Muli"/>
+              </w:rPr>
+              <w:t xml:space="preserve"> and agree with it. </w:t>
+            </w:r>
+            <w:r>
+              <w:rPr>
+                <w:rFonts w:ascii="Muli" w:eastAsiaTheme="minorEastAsia" w:hAnsi="Muli"/>
+              </w:rPr>
+              <w:t>Print your forms and w</w:t>
+            </w:r>
+            <w:r>
+              <w:rPr>
+                <w:rFonts w:ascii="Muli" w:eastAsiaTheme="minorEastAsia" w:hAnsi="Muli"/>
+              </w:rPr>
+              <w:t>rite your init</w:t>
+            </w:r>
+            <w:r>
+              <w:rPr>
+                <w:rFonts w:ascii="Muli" w:eastAsiaTheme="minorEastAsia" w:hAnsi="Muli"/>
+              </w:rPr>
+              <w:t>ials where the forms tell you to</w:t>
+            </w:r>
+            <w:r>
+              <w:rPr>
+                <w:rFonts w:ascii="Muli" w:eastAsiaTheme="minorEastAsia" w:hAnsi="Muli"/>
+              </w:rPr>
+              <w:t>.</w:t>
+            </w:r>
+            <w:r>
+              <w:rPr>
+                <w:rFonts w:ascii="Muli" w:eastAsiaTheme="minorEastAsia" w:hAnsi="Muli"/>
+              </w:rPr>
+              <w:t xml:space="preserve"> If you make any changes after you print the forms, you should also write your initials by what you change.</w:t>
+            </w:r>
+          </w:p>
+          <w:p>
+            <w:pPr>
+              <w:rPr>
+                <w:rFonts w:ascii="Muli" w:eastAsiaTheme="minorEastAsia" w:hAnsi="Muli"/>
+                <w:sz w:val="16"/>
+                <w:szCs w:val="16"/>
+              </w:rPr>
+            </w:pPr>
+          </w:p>
+          <w:p>
+            <w:pPr>
+              <w:rPr>
+                <w:rFonts w:ascii="Muli" w:eastAsiaTheme="minorEastAsia" w:hAnsi="Muli"/>
+              </w:rPr>
+            </w:pPr>
+            <w:proofErr w:type="spellStart"/>
+            <w:r>
+              <w:rPr>
+                <w:rFonts w:ascii="Muli" w:hAnsi="Muli"/>
+                <w:b/>
+              </w:rPr>
+              <w:t>Step</w:t>
+            </w:r>
+            <w:proofErr w:type="spellEnd"/>
+            <w:r>
+              <w:rPr>
+                <w:rFonts w:ascii="Muli" w:hAnsi="Muli"/>
+                <w:b/>
+              </w:rPr>
+              <w:t xml:space="preserve"> 2</w:t>
+            </w:r>
+            <w:r>
+              <w:rPr>
+                <w:rFonts w:ascii="Muli" w:hAnsi="Muli"/>
+                <w:b/>
+              </w:rPr>
+              <w:t xml:space="preserve"> – Notify your agent</w:t>
+            </w:r>
+          </w:p>
+          <w:p>
+            <w:pPr>
+              <w:rPr>
+                <w:rFonts w:ascii="Muli" w:hAnsi="Muli"/>
+              </w:rPr>
+            </w:pPr>
+            <w:r>
+              <w:rPr>
+                <w:rFonts w:ascii="Muli" w:hAnsi="Muli"/>
+              </w:rPr>
+              <w:t xml:space="preserve">Give your agent the </w:t>
+            </w:r>
+            <w:r>
+              <w:rPr>
+                <w:rFonts w:ascii="Muli" w:hAnsi="Muli"/>
+                <w:b/>
+              </w:rPr>
+              <w:t>Notice to Agent</w:t>
+            </w:r>
+            <w:r>
+              <w:rPr>
+                <w:rFonts w:ascii="Muli" w:hAnsi="Muli"/>
+              </w:rPr>
+              <w:t xml:space="preserve"> and the </w:t>
+            </w:r>
+            <w:r>
+              <w:rPr>
+                <w:rFonts w:ascii="Muli" w:hAnsi="Muli"/>
+                <w:b/>
+              </w:rPr>
+              <w:t>Agent’s Certification and Acceptance of Authority</w:t>
+            </w:r>
+            <w:r>
+              <w:rPr>
+                <w:rFonts w:ascii="Muli" w:hAnsi="Muli"/>
+              </w:rPr>
+              <w:t>.</w:t>
+            </w:r>
+            <w:r>
+              <w:rPr>
+                <w:rFonts w:ascii="Muli" w:hAnsi="Muli"/>
+              </w:rPr>
+              <w:t xml:space="preserve"> The agent should </w:t>
+            </w:r>
+            <w:r>
+              <w:rPr>
+                <w:rFonts w:ascii="Muli" w:hAnsi="Muli"/>
+                <w:b/>
+              </w:rPr>
+              <w:t xml:space="preserve">not </w:t>
+            </w:r>
+            <w:r>
+              <w:rPr>
+                <w:rFonts w:ascii="Muli" w:hAnsi="Muli"/>
+              </w:rPr>
+              <w:t>sign these forms yet.</w:t>
+            </w:r>
+          </w:p>
+          <w:p>
+            <w:pPr>
+              <w:rPr>
+                <w:rFonts w:ascii="Muli" w:hAnsi="Muli" w:cs="Arial"/>
+                <w:sz w:val="16"/>
+                <w:szCs w:val="16"/>
               </w:rPr>
             </w:pPr>
           </w:p>
@@ -167,7 +393,7 @@
                 <w:sz w:val="24"/>
                 <w:szCs w:val="24"/>
               </w:rPr>
-              <w:t xml:space="preserve">Step </w:t>
+              <w:t xml:space="preserve">Step 3 </w:t>
             </w:r>
             <w:r>
               <w:rPr>
@@ -176,216 +402,100 @@
                 <w:sz w:val="24"/>
                 <w:szCs w:val="24"/>
               </w:rPr>
-              <w:t>1 – Read and initial your forms</w:t>
-            </w:r>
-          </w:p>
-          <w:p>
-            <w:pPr>
-              <w:pStyle w:val="NoSpacing"/>
-              <w:spacing w:after="240"/>
-              <w:rPr>
-                <w:rFonts w:ascii="Muli" w:eastAsiaTheme="minorEastAsia" w:hAnsi="Muli" w:cs="Arial"/>
+              <w:t xml:space="preserve">– Sign </w:t>
+            </w:r>
+            <w:r>
+              <w:rPr>
+                <w:rFonts w:ascii="Muli" w:hAnsi="Muli" w:cs="Arial"/>
+                <w:b/>
                 <w:sz w:val="24"/>
                 <w:szCs w:val="24"/>
               </w:rPr>
-            </w:pPr>
-            <w:r>
-              <w:rPr>
-                <w:rFonts w:ascii="Muli" w:eastAsiaTheme="minorEastAsia" w:hAnsi="Muli" w:cs="Arial"/>
+              <w:t xml:space="preserve">paragraph 11 </w:t>
+            </w:r>
+            <w:r>
+              <w:rPr>
+                <w:rFonts w:ascii="Muli" w:hAnsi="Muli" w:cs="Arial"/>
+                <w:b/>
                 <w:sz w:val="24"/>
                 <w:szCs w:val="24"/>
               </w:rPr>
-              <w:t>You will</w:t>
-            </w:r>
-            <w:r>
-              <w:rPr>
-                <w:rFonts w:ascii="Muli" w:eastAsiaTheme="minorEastAsia" w:hAnsi="Muli" w:cs="Arial"/>
-                <w:sz w:val="24"/>
-                <w:szCs w:val="24"/>
-              </w:rPr>
-              <w:t xml:space="preserve"> need to read your documents carefully. Make sure you understand it</w:t>
-            </w:r>
-            <w:r>
-              <w:rPr>
-                <w:rFonts w:ascii="Muli" w:eastAsiaTheme="minorEastAsia" w:hAnsi="Muli" w:cs="Arial"/>
-                <w:sz w:val="24"/>
-                <w:szCs w:val="24"/>
-              </w:rPr>
-              <w:t xml:space="preserve"> and agree with it. </w:t>
-            </w:r>
-            <w:r>
-              <w:rPr>
-                <w:rFonts w:ascii="Muli" w:eastAsiaTheme="minorEastAsia" w:hAnsi="Muli" w:cs="Arial"/>
-                <w:sz w:val="24"/>
-                <w:szCs w:val="24"/>
-              </w:rPr>
-              <w:t>Print your forms and w</w:t>
-            </w:r>
-            <w:r>
-              <w:rPr>
-                <w:rFonts w:ascii="Muli" w:eastAsiaTheme="minorEastAsia" w:hAnsi="Muli" w:cs="Arial"/>
-                <w:sz w:val="24"/>
-                <w:szCs w:val="24"/>
-              </w:rPr>
-              <w:t>rite your init</w:t>
-            </w:r>
-            <w:r>
-              <w:rPr>
-                <w:rFonts w:ascii="Muli" w:eastAsiaTheme="minorEastAsia" w:hAnsi="Muli" w:cs="Arial"/>
-                <w:sz w:val="24"/>
-                <w:szCs w:val="24"/>
-              </w:rPr>
-              <w:t>ials where the forms tell you to</w:t>
-            </w:r>
-            <w:r>
-              <w:rPr>
-                <w:rFonts w:ascii="Muli" w:eastAsiaTheme="minorEastAsia" w:hAnsi="Muli" w:cs="Arial"/>
-                <w:sz w:val="24"/>
-                <w:szCs w:val="24"/>
+              <w:t>in front of a notary and witness</w:t>
+            </w:r>
+          </w:p>
+          <w:p>
+            <w:pPr>
+              <w:rPr>
+                <w:rFonts w:ascii="Muli" w:hAnsi="Muli" w:cs="Arial"/>
+              </w:rPr>
+            </w:pPr>
+            <w:r>
+              <w:rPr>
+                <w:rFonts w:ascii="Muli" w:hAnsi="Muli" w:cs="Arial"/>
+              </w:rPr>
+              <w:t>You and the witness must both sign in front of the notary, who will verify your</w:t>
+            </w:r>
+            <w:r>
+              <w:rPr>
+                <w:rFonts w:ascii="Muli" w:hAnsi="Muli" w:cs="Arial"/>
+              </w:rPr>
+              <w:t xml:space="preserve"> signatures. Your witness </w:t>
+            </w:r>
+            <w:proofErr w:type="gramStart"/>
+            <w:r>
+              <w:rPr>
+                <w:rFonts w:ascii="Muli" w:hAnsi="Muli" w:cs="Arial"/>
+              </w:rPr>
+              <w:t xml:space="preserve">can </w:t>
+            </w:r>
+            <w:r>
+              <w:rPr>
+                <w:rFonts w:ascii="Muli" w:hAnsi="Muli" w:cs="Arial"/>
+                <w:b/>
+              </w:rPr>
+              <w:t>not</w:t>
+            </w:r>
+            <w:proofErr w:type="gramEnd"/>
+            <w:r>
+              <w:rPr>
+                <w:rFonts w:ascii="Muli" w:hAnsi="Muli" w:cs="Arial"/>
+              </w:rPr>
+              <w:t xml:space="preserve"> be your doctor, your family member, your agent or successor agent, your agent’s family member, or someone who helped you write this document</w:t>
+            </w:r>
+            <w:r>
+              <w:rPr>
+                <w:rFonts w:ascii="Muli" w:hAnsi="Muli" w:cs="Arial"/>
               </w:rPr>
               <w:t>.</w:t>
             </w:r>
-            <w:r>
-              <w:rPr>
-                <w:rFonts w:ascii="Muli" w:eastAsiaTheme="minorEastAsia" w:hAnsi="Muli" w:cs="Arial"/>
-                <w:sz w:val="24"/>
-                <w:szCs w:val="24"/>
-              </w:rPr>
-              <w:t xml:space="preserve"> If you make any changes after you print the forms, you should also write your initials by what you change.</w:t>
-            </w:r>
-          </w:p>
-          <w:p>
-            <w:pPr>
-              <w:pStyle w:val="NoSpacing"/>
-              <w:spacing w:after="40"/>
-              <w:rPr>
-                <w:rFonts w:ascii="Muli" w:hAnsi="Muli" w:cs="Arial"/>
-                <w:b/>
-                <w:sz w:val="24"/>
-                <w:szCs w:val="24"/>
-              </w:rPr>
-            </w:pPr>
-            <w:r>
-              <w:rPr>
-                <w:rFonts w:ascii="Muli" w:hAnsi="Muli" w:cs="Arial"/>
-                <w:b/>
-                <w:sz w:val="24"/>
-                <w:szCs w:val="24"/>
-              </w:rPr>
-              <w:t>Step 2</w:t>
-            </w:r>
-            <w:r>
-              <w:rPr>
-                <w:rFonts w:ascii="Muli" w:hAnsi="Muli" w:cs="Arial"/>
-                <w:b/>
-                <w:sz w:val="24"/>
-                <w:szCs w:val="24"/>
-              </w:rPr>
-              <w:t xml:space="preserve"> – Notify your agent</w:t>
-            </w:r>
-          </w:p>
-          <w:p>
-            <w:pPr>
-              <w:rPr>
-                <w:rFonts w:ascii="Muli" w:hAnsi="Muli" w:cs="Arial"/>
-              </w:rPr>
-            </w:pPr>
-            <w:r>
-              <w:rPr>
-                <w:rFonts w:ascii="Muli" w:hAnsi="Muli" w:cs="Arial"/>
-              </w:rPr>
-              <w:t xml:space="preserve">Give your agent the </w:t>
-            </w:r>
-            <w:r>
-              <w:rPr>
-                <w:rFonts w:ascii="Muli" w:hAnsi="Muli" w:cs="Arial"/>
-                <w:b/>
-              </w:rPr>
-              <w:t>Notice to Agent</w:t>
-            </w:r>
-            <w:r>
-              <w:rPr>
-                <w:rFonts w:ascii="Muli" w:hAnsi="Muli" w:cs="Arial"/>
-              </w:rPr>
-              <w:t xml:space="preserve"> and the </w:t>
-            </w:r>
-            <w:r>
-              <w:rPr>
-                <w:rFonts w:ascii="Muli" w:hAnsi="Muli" w:cs="Arial"/>
-                <w:b/>
-              </w:rPr>
-              <w:t>Agent’s Certification and Acceptance of Authority</w:t>
-            </w:r>
-            <w:r>
-              <w:rPr>
-                <w:rFonts w:ascii="Muli" w:hAnsi="Muli" w:cs="Arial"/>
-              </w:rPr>
-              <w:t>.</w:t>
-            </w:r>
-            <w:r>
-              <w:rPr>
-                <w:rFonts w:ascii="Muli" w:hAnsi="Muli" w:cs="Arial"/>
-              </w:rPr>
-              <w:t xml:space="preserve"> The agent should </w:t>
-            </w:r>
-            <w:r>
-              <w:rPr>
-                <w:rFonts w:ascii="Muli" w:hAnsi="Muli" w:cs="Arial"/>
-                <w:b/>
-              </w:rPr>
-              <w:t xml:space="preserve">not </w:t>
-            </w:r>
-            <w:r>
-              <w:rPr>
-                <w:rFonts w:ascii="Muli" w:hAnsi="Muli" w:cs="Arial"/>
-              </w:rPr>
-              <w:t>sign these forms yet.</w:t>
-            </w:r>
-          </w:p>
-          <w:p>
-            <w:pPr>
-              <w:rPr>
-                <w:rFonts w:ascii="Muli" w:hAnsi="Muli" w:cs="Arial"/>
-                <w:sz w:val="20"/>
-                <w:szCs w:val="20"/>
-              </w:rPr>
-            </w:pPr>
-          </w:p>
-          <w:p>
-            <w:pPr>
-              <w:pStyle w:val="NoSpacing"/>
-              <w:spacing w:after="40"/>
-              <w:rPr>
-                <w:rFonts w:ascii="Muli" w:hAnsi="Muli" w:cs="Arial"/>
-                <w:b/>
-                <w:sz w:val="24"/>
-                <w:szCs w:val="24"/>
-              </w:rPr>
-            </w:pPr>
-            <w:r>
-              <w:rPr>
-                <w:rFonts w:ascii="Muli" w:hAnsi="Muli" w:cs="Arial"/>
-                <w:b/>
-                <w:sz w:val="24"/>
-                <w:szCs w:val="24"/>
-              </w:rPr>
-              <w:t>S</w:t>
-            </w:r>
-            <w:r>
-              <w:rPr>
-                <w:rFonts w:ascii="Muli" w:hAnsi="Muli" w:cs="Arial"/>
-                <w:b/>
-                <w:sz w:val="24"/>
-                <w:szCs w:val="24"/>
-              </w:rPr>
-              <w:t>tep 3</w:t>
-            </w:r>
-            <w:r>
-              <w:rPr>
-                <w:rFonts w:ascii="Muli" w:hAnsi="Muli" w:cs="Arial"/>
-                <w:b/>
-                <w:sz w:val="24"/>
-                <w:szCs w:val="24"/>
+          </w:p>
+          <w:p>
+            <w:pPr>
+              <w:rPr>
+                <w:rFonts w:ascii="Muli" w:hAnsi="Muli" w:cs="Arial"/>
+                <w:sz w:val="16"/>
+                <w:szCs w:val="16"/>
+              </w:rPr>
+            </w:pPr>
+          </w:p>
+          <w:p>
+            <w:pPr>
+              <w:rPr>
+                <w:rFonts w:ascii="Muli" w:hAnsi="Muli" w:cs="Arial"/>
+                <w:b/>
+              </w:rPr>
+            </w:pPr>
+            <w:r>
+              <w:rPr>
+                <w:rFonts w:ascii="Muli" w:hAnsi="Muli" w:cs="Arial"/>
+                <w:b/>
+              </w:rPr>
+              <w:t>Step 4</w:t>
+            </w:r>
+            <w:r>
+              <w:rPr>
+                <w:rFonts w:ascii="Muli" w:hAnsi="Muli" w:cs="Arial"/>
+                <w:b/>
               </w:rPr>
               <w:t xml:space="preserve"> </w:t>
             </w:r>
@@ -393,126 +503,8 @@
               <w:rPr>
                 <w:rFonts w:ascii="Muli" w:hAnsi="Muli" w:cs="Arial"/>
                 <w:b/>
-                <w:sz w:val="24"/>
-                <w:szCs w:val="24"/>
-              </w:rPr>
-              <w:t xml:space="preserve">– Sign </w:t>
-            </w:r>
-            <w:r>
-              <w:rPr>
-                <w:rFonts w:ascii="Muli" w:hAnsi="Muli" w:cs="Arial"/>
-                <w:b/>
-                <w:sz w:val="24"/>
-                <w:szCs w:val="24"/>
-              </w:rPr>
-              <w:t xml:space="preserve">paragraph 11 </w:t>
-            </w:r>
-            <w:r>
-              <w:rPr>
-                <w:rFonts w:ascii="Muli" w:hAnsi="Muli" w:cs="Arial"/>
-                <w:b/>
-                <w:sz w:val="24"/>
-                <w:szCs w:val="24"/>
-              </w:rPr>
-              <w:t>in front of a notary and witness</w:t>
-            </w:r>
-          </w:p>
-          <w:p>
-            <w:pPr>
-              <w:rPr>
-                <w:rFonts w:ascii="Muli" w:hAnsi="Muli" w:cs="Arial"/>
-              </w:rPr>
-            </w:pPr>
-            <w:r>
-              <w:rPr>
-                <w:rFonts w:ascii="Muli" w:hAnsi="Muli" w:cs="Arial"/>
-              </w:rPr>
-              <w:t xml:space="preserve">You and the witness must both sign in front of the notary, who will verify your signatures. Your witness can </w:t>
-            </w:r>
-            <w:r>
-              <w:rPr>
-                <w:rFonts w:ascii="Muli" w:hAnsi="Muli" w:cs="Arial"/>
-                <w:b/>
-              </w:rPr>
-              <w:t>not</w:t>
-            </w:r>
-            <w:r>
-              <w:rPr>
-                <w:rFonts w:ascii="Muli" w:hAnsi="Muli" w:cs="Arial"/>
-              </w:rPr>
-              <w:t xml:space="preserve"> be your doctor, your family member, your agent or successor agent, your agent’s family member, or someone who helped you write this </w:t>
-            </w:r>
-            <w:proofErr w:type="gramStart"/>
-            <w:r>
-              <w:rPr>
-                <w:rFonts w:ascii="Muli" w:hAnsi="Muli" w:cs="Arial"/>
-              </w:rPr>
-              <w:t>document.</w:t>
-            </w:r>
-            <w:r>
-              <w:rPr>
-                <w:rFonts w:ascii="Muli" w:hAnsi="Muli" w:cs="Arial"/>
-              </w:rPr>
-              <w:t>{</w:t>
-            </w:r>
-            <w:proofErr w:type="gramEnd"/>
-            <w:r>
-              <w:rPr>
-                <w:rFonts w:ascii="Muli" w:hAnsi="Muli" w:cs="Arial"/>
-              </w:rPr>
-              <w:t xml:space="preserve">% if </w:t>
-            </w:r>
-            <w:proofErr w:type="spellStart"/>
-            <w:r>
-              <w:rPr>
-                <w:rFonts w:ascii="Muli" w:hAnsi="Muli" w:cs="Arial"/>
-              </w:rPr>
-              <w:t>ssn_authority</w:t>
-            </w:r>
-            <w:proofErr w:type="spellEnd"/>
-            <w:r>
-              <w:rPr>
-                <w:rFonts w:ascii="Muli" w:hAnsi="Muli" w:cs="Arial"/>
-              </w:rPr>
-              <w:t xml:space="preserve"> == “True” %} You will need to sign the Consent for Release of Information in front of two </w:t>
-            </w:r>
-            <w:proofErr w:type="gramStart"/>
-            <w:r>
-              <w:rPr>
-                <w:rFonts w:ascii="Muli" w:hAnsi="Muli" w:cs="Arial"/>
-              </w:rPr>
-              <w:t>witnesses.{</w:t>
-            </w:r>
-            <w:proofErr w:type="gramEnd"/>
-            <w:r>
-              <w:rPr>
-                <w:rFonts w:ascii="Muli" w:hAnsi="Muli" w:cs="Arial"/>
-              </w:rPr>
-              <w:t>% endif %}</w:t>
-            </w:r>
-          </w:p>
-          <w:p>
-            <w:pPr>
-              <w:rPr>
-                <w:rFonts w:ascii="Muli" w:hAnsi="Muli" w:cs="Arial"/>
-                <w:sz w:val="20"/>
-                <w:szCs w:val="20"/>
-              </w:rPr>
-            </w:pPr>
-          </w:p>
-          <w:p>
-            <w:pPr>
-              <w:rPr>
-                <w:rFonts w:ascii="Muli" w:hAnsi="Muli" w:cs="Arial"/>
-                <w:b/>
-              </w:rPr>
-            </w:pPr>
-            <w:r>
-              <w:rPr>
-                <w:rFonts w:ascii="Muli" w:hAnsi="Muli" w:cs="Arial"/>
-                <w:b/>
-              </w:rPr>
-              <w:t>Step 4</w:t>
+              </w:rPr>
+              <w:t>–</w:t>
             </w:r>
             <w:r>
               <w:rPr>
@@ -526,20 +518,6 @@
                 <w:rFonts w:ascii="Muli" w:hAnsi="Muli" w:cs="Arial"/>
                 <w:b/>
               </w:rPr>
-              <w:t>–</w:t>
-            </w:r>
-            <w:r>
-              <w:rPr>
-                <w:rFonts w:ascii="Muli" w:hAnsi="Muli" w:cs="Arial"/>
-                <w:b/>
-              </w:rPr>
-              <w:t xml:space="preserve"> </w:t>
-            </w:r>
-            <w:r>
-              <w:rPr>
-                <w:rFonts w:ascii="Muli" w:hAnsi="Muli" w:cs="Arial"/>
-                <w:b/>
-              </w:rPr>
               <w:t>Optional: have your agent sign</w:t>
             </w:r>
           </w:p>
@@ -560,8 +538,8 @@
             <w:pPr>
               <w:rPr>
                 <w:rFonts w:ascii="Muli" w:hAnsi="Muli" w:cs="Arial"/>
-                <w:sz w:val="20"/>
-                <w:szCs w:val="20"/>
+                <w:sz w:val="16"/>
+                <w:szCs w:val="16"/>
               </w:rPr>
             </w:pPr>
           </w:p>
@@ -623,16 +601,6 @@
               <w:rPr>
                 <w:rFonts w:ascii="Muli" w:hAnsi="Muli" w:cs="Arial"/>
                 <w:b/>
-                <w:sz w:val="4"/>
-                <w:szCs w:val="4"/>
-              </w:rPr>
-            </w:pPr>
-          </w:p>
-          <w:p>
-            <w:pPr>
-              <w:rPr>
-                <w:rFonts w:ascii="Muli" w:hAnsi="Muli" w:cs="Arial"/>
-                <w:b/>
               </w:rPr>
             </w:pPr>
             <w:r>
@@ -653,18 +621,353 @@
               <w:rPr>
                 <w:rFonts w:ascii="Muli" w:hAnsi="Muli" w:cs="Arial"/>
               </w:rPr>
-              <w:t xml:space="preserve">Give copies of the Power of Attorney to people, agencies, and companies that your agent will need to deal with. For example, your bank, your landlord, and any agency that gives you </w:t>
+              <w:t>Give copies of the Power of Attorney to people, agencies, and companies that your agent will need to deal with. For example, your bank, your landlord, and any agency that gives you benefits.</w:t>
+            </w:r>
+          </w:p>
+          <w:p>
+            <w:pPr>
+              <w:rPr>
+                <w:rFonts w:ascii="Muli" w:hAnsi="Muli" w:cs="Arial"/>
+                <w:sz w:val="8"/>
+                <w:szCs w:val="8"/>
+              </w:rPr>
+            </w:pPr>
+          </w:p>
+          <w:p>
+            <w:pPr>
+              <w:rPr>
+                <w:rFonts w:ascii="Muli" w:hAnsi="Muli" w:cs="Arial"/>
+              </w:rPr>
+            </w:pPr>
+            <w:r>
+              <w:rPr>
+                <w:rFonts w:ascii="Muli" w:hAnsi="Muli" w:cs="Arial"/>
+              </w:rPr>
+              <w:t xml:space="preserve">Keep the original copy of your Power of Attorney in a safe place. Make sure your agent knows where the original is. If your agent will use the power of attorney soon, you can give them the original copy. </w:t>
+            </w:r>
+          </w:p>
+          <w:p>
+            <w:pPr>
+              <w:rPr>
+                <w:rFonts w:ascii="Muli" w:hAnsi="Muli" w:cs="Arial"/>
+                <w:sz w:val="12"/>
+                <w:szCs w:val="12"/>
+              </w:rPr>
+            </w:pPr>
+          </w:p>
+          <w:p>
+            <w:pPr>
+              <w:rPr>
+                <w:rFonts w:ascii="Muli" w:hAnsi="Muli" w:cs="Arial"/>
+                <w:b/>
+              </w:rPr>
+            </w:pPr>
+            <w:r>
+              <w:rPr>
+                <w:rFonts w:ascii="Muli" w:hAnsi="Muli" w:cs="Arial"/>
+                <w:b/>
+              </w:rPr>
+              <w:t xml:space="preserve">Step </w:t>
+            </w:r>
+            <w:r>
+              <w:rPr>
+                <w:rFonts w:ascii="Muli" w:hAnsi="Muli" w:cs="Arial"/>
+                <w:b/>
+              </w:rPr>
+              <w:t>7</w:t>
+            </w:r>
+            <w:r>
+              <w:rPr>
+                <w:rFonts w:ascii="Muli" w:hAnsi="Muli" w:cs="Arial"/>
+              </w:rPr>
+              <w:t xml:space="preserve"> </w:t>
+            </w:r>
+            <w:r>
+              <w:rPr>
+                <w:rFonts w:ascii="Muli" w:hAnsi="Muli" w:cs="Arial"/>
+                <w:b/>
+              </w:rPr>
+              <w:t>– Using the power of attorney</w:t>
+            </w:r>
+          </w:p>
+          <w:p>
+            <w:pPr>
+              <w:rPr>
+                <w:rFonts w:ascii="Muli" w:hAnsi="Muli" w:cs="Arial"/>
+              </w:rPr>
+            </w:pPr>
+            <w:r>
+              <w:rPr>
+                <w:rFonts w:ascii="Muli" w:hAnsi="Muli" w:cs="Arial"/>
+              </w:rPr>
+              <w:t>Your agent</w:t>
+            </w:r>
+            <w:r>
+              <w:rPr>
+                <w:rFonts w:ascii="Muli" w:hAnsi="Muli" w:cs="Arial"/>
+              </w:rPr>
+              <w:t xml:space="preserve"> will need to present the </w:t>
+            </w:r>
+            <w:r>
+              <w:rPr>
+                <w:rFonts w:ascii="Muli" w:hAnsi="Muli" w:cs="Arial"/>
+                <w:b/>
+              </w:rPr>
+              <w:t>original</w:t>
+            </w:r>
+            <w:r>
+              <w:rPr>
+                <w:rFonts w:ascii="Muli" w:hAnsi="Muli" w:cs="Arial"/>
+              </w:rPr>
+              <w:t xml:space="preserve"> power of attorney the first time they interact with a company or service provider on your behalf.</w:t>
+            </w:r>
+          </w:p>
+          <w:p>
+            <w:pPr>
+              <w:rPr>
+                <w:rFonts w:ascii="Muli" w:hAnsi="Muli" w:cs="Arial"/>
+                <w:sz w:val="8"/>
+                <w:szCs w:val="8"/>
+              </w:rPr>
+            </w:pPr>
+          </w:p>
+          <w:p>
+            <w:pPr>
+              <w:rPr>
+                <w:rFonts w:ascii="Muli" w:hAnsi="Muli" w:cs="Arial"/>
+              </w:rPr>
+            </w:pPr>
+            <w:r>
+              <w:rPr>
+                <w:rFonts w:ascii="Muli" w:hAnsi="Muli" w:cs="Arial"/>
+              </w:rPr>
+              <w:t xml:space="preserve">A company or service provider may ask your agent to sign an </w:t>
+            </w:r>
+            <w:r>
+              <w:rPr>
+                <w:rFonts w:ascii="Muli" w:hAnsi="Muli" w:cs="Arial"/>
+                <w:b/>
+              </w:rPr>
+              <w:t xml:space="preserve">Agent’s Certification and Acceptance of </w:t>
+            </w:r>
+            <w:r>
+              <w:rPr>
+                <w:rFonts w:ascii="Muli" w:hAnsi="Muli" w:cs="Arial"/>
+              </w:rPr>
+              <w:t>Authority</w:t>
+            </w:r>
+            <w:r>
+              <w:rPr>
+                <w:rFonts w:ascii="Muli" w:hAnsi="Muli" w:cs="Arial"/>
+              </w:rPr>
+              <w:t xml:space="preserve"> at the time they act on your behalf. This is called </w:t>
+            </w:r>
+            <w:r>
+              <w:rPr>
+                <w:rFonts w:ascii="Muli" w:hAnsi="Muli" w:cs="Arial"/>
+                <w:b/>
+              </w:rPr>
+              <w:t>countersigning</w:t>
+            </w:r>
+            <w:r>
+              <w:rPr>
+                <w:rFonts w:ascii="Muli" w:hAnsi="Muli" w:cs="Arial"/>
+                <w:b/>
+              </w:rPr>
+              <w:t xml:space="preserve">. </w:t>
+            </w:r>
+            <w:r>
+              <w:rPr>
+                <w:rFonts w:ascii="Muli" w:hAnsi="Muli" w:cs="Arial"/>
+              </w:rPr>
+              <w:t xml:space="preserve">Your agent should keep some blank copies to sign as </w:t>
+            </w:r>
+            <w:proofErr w:type="spellStart"/>
+            <w:r>
+              <w:rPr>
+                <w:rFonts w:ascii="Muli" w:hAnsi="Muli" w:cs="Arial"/>
+              </w:rPr>
+              <w:t>needed.</w:t>
+            </w:r>
+            <w:proofErr w:type="spellEnd"/>
+          </w:p>
+          <w:p>
+            <w:pPr>
+              <w:rPr>
+                <w:rFonts w:ascii="Muli" w:hAnsi="Muli" w:cs="Arial"/>
+                <w:sz w:val="8"/>
+                <w:szCs w:val="8"/>
+              </w:rPr>
+            </w:pPr>
+          </w:p>
+          <w:p>
+            <w:pPr>
+              <w:rPr>
+                <w:rFonts w:ascii="Muli" w:hAnsi="Muli" w:cs="Arial"/>
+              </w:rPr>
+            </w:pPr>
+            <w:proofErr w:type="spellStart"/>
+            <w:r>
+              <w:rPr>
+                <w:rFonts w:ascii="Muli" w:hAnsi="Muli" w:cs="Arial"/>
+              </w:rPr>
+              <w:t>If</w:t>
+            </w:r>
+            <w:proofErr w:type="spellEnd"/>
+            <w:r>
+              <w:rPr>
+                <w:rFonts w:ascii="Muli" w:hAnsi="Muli" w:cs="Arial"/>
+              </w:rPr>
+              <w:t xml:space="preserve"> your agent signs any contracts or other documents for you, they should sign your </w:t>
             </w:r>
             <w:proofErr w:type="gramStart"/>
             <w:r>
               <w:rPr>
                 <w:rFonts w:ascii="Muli" w:hAnsi="Muli" w:cs="Arial"/>
               </w:rPr>
-              <w:t>benefits.</w:t>
-            </w:r>
-            <w:r>
-              <w:rPr>
-                <w:rFonts w:ascii="Muli" w:hAnsi="Muli" w:cs="Arial"/>
+              <w:t>name, but</w:t>
+            </w:r>
+            <w:proofErr w:type="gramEnd"/>
+            <w:r>
+              <w:rPr>
+                <w:rFonts w:ascii="Muli" w:hAnsi="Muli" w:cs="Arial"/>
+              </w:rPr>
+              <w:t xml:space="preserve"> may show that it is signed by an agent. For example, they could write something like “Penny Principal, by her agent Annie Agent.”</w:t>
+            </w:r>
+            <w:r>
+              <w:rPr>
+                <w:rFonts w:ascii="Muli" w:hAnsi="Muli" w:cs="Arial"/>
+              </w:rPr>
+              <w:t xml:space="preserve"> </w:t>
+            </w:r>
+            <w:r>
+              <w:rPr>
+                <w:rFonts w:ascii="Muli" w:hAnsi="Muli" w:cs="Arial"/>
+              </w:rPr>
+              <w:t xml:space="preserve">{% if </w:t>
+            </w:r>
+            <w:proofErr w:type="spellStart"/>
+            <w:r>
+              <w:rPr>
+                <w:rFonts w:ascii="Muli" w:hAnsi="Muli" w:cs="Arial"/>
+              </w:rPr>
+              <w:t>ssn_</w:t>
+            </w:r>
+            <w:proofErr w:type="gramStart"/>
+            <w:r>
+              <w:rPr>
+                <w:rFonts w:ascii="Muli" w:hAnsi="Muli" w:cs="Arial"/>
+              </w:rPr>
+              <w:t>authority</w:t>
+            </w:r>
+            <w:proofErr w:type="spellEnd"/>
+            <w:r>
+              <w:rPr>
+                <w:rFonts w:ascii="Muli" w:hAnsi="Muli" w:cs="Arial"/>
+              </w:rPr>
+              <w:t xml:space="preserve"> %}</w:t>
+            </w:r>
+            <w:proofErr w:type="gramEnd"/>
+          </w:p>
+          <w:p>
+            <w:pPr>
+              <w:rPr>
+                <w:rFonts w:ascii="Muli" w:hAnsi="Muli" w:cs="Arial"/>
+                <w:sz w:val="12"/>
+                <w:szCs w:val="12"/>
+              </w:rPr>
+            </w:pPr>
+          </w:p>
+          <w:p>
+            <w:pPr>
+              <w:rPr>
+                <w:rFonts w:ascii="Muli" w:hAnsi="Muli" w:cs="Arial"/>
+                <w:bCs/>
+              </w:rPr>
+            </w:pPr>
+            <w:r>
+              <w:rPr>
+                <w:rFonts w:ascii="Muli" w:hAnsi="Muli" w:cs="Arial"/>
+                <w:b/>
+                <w:bCs/>
+              </w:rPr>
+              <w:t xml:space="preserve">Step </w:t>
+            </w:r>
+            <w:r>
+              <w:rPr>
+                <w:rFonts w:ascii="Muli" w:hAnsi="Muli" w:cs="Arial"/>
+                <w:b/>
+                <w:bCs/>
+              </w:rPr>
+              <w:t>8</w:t>
+            </w:r>
+            <w:r>
+              <w:rPr>
+                <w:rFonts w:ascii="Muli" w:hAnsi="Muli" w:cs="Arial"/>
+                <w:b/>
+                <w:bCs/>
+              </w:rPr>
+              <w:t xml:space="preserve"> </w:t>
+            </w:r>
+            <w:r>
+              <w:rPr>
+                <w:rFonts w:ascii="Muli" w:hAnsi="Muli" w:cs="Arial"/>
+                <w:b/>
+              </w:rPr>
+              <w:t>– Using</w:t>
+            </w:r>
+            <w:r>
+              <w:rPr>
+                <w:rFonts w:ascii="Muli" w:hAnsi="Muli" w:cs="Arial"/>
+                <w:b/>
+              </w:rPr>
+              <w:t xml:space="preserve"> the Consent for Release of Information</w:t>
+            </w:r>
+          </w:p>
+          <w:p>
+            <w:pPr>
+              <w:rPr>
+                <w:rFonts w:ascii="Muli" w:hAnsi="Muli" w:cs="Arial"/>
+                <w:bCs/>
+              </w:rPr>
+            </w:pPr>
+            <w:r>
+              <w:rPr>
+                <w:rFonts w:ascii="Muli" w:hAnsi="Muli" w:cs="Arial"/>
+              </w:rPr>
+              <w:t xml:space="preserve">You will need to sign the Consent for Release of Information in front of two </w:t>
+            </w:r>
+            <w:proofErr w:type="gramStart"/>
+            <w:r>
+              <w:rPr>
+                <w:rFonts w:ascii="Muli" w:hAnsi="Muli" w:cs="Arial"/>
+              </w:rPr>
+              <w:t>witnesses</w:t>
+            </w:r>
+            <w:r>
+              <w:rPr>
+                <w:rFonts w:ascii="Muli" w:hAnsi="Muli" w:cs="Arial"/>
+              </w:rPr>
+              <w:t>, and</w:t>
+            </w:r>
+            <w:proofErr w:type="gramEnd"/>
+            <w:r>
+              <w:rPr>
+                <w:rFonts w:ascii="Muli" w:hAnsi="Muli" w:cs="Arial"/>
+              </w:rPr>
+              <w:t xml:space="preserve"> then send it to the Social Security Administration. There are more instructions on the Consent </w:t>
+            </w:r>
+            <w:proofErr w:type="gramStart"/>
+            <w:r>
+              <w:rPr>
+                <w:rFonts w:ascii="Muli" w:hAnsi="Muli" w:cs="Arial"/>
+              </w:rPr>
+              <w:t>form.</w:t>
+            </w:r>
+            <w:r>
+              <w:rPr>
+                <w:rFonts w:ascii="Muli" w:hAnsi="Muli" w:cs="Arial"/>
+                <w:bCs/>
               </w:rPr>
               <w:t>{</w:t>
             </w:r>
@@ -672,264 +975,9 @@
             <w:r>
               <w:rPr>
                 <w:rFonts w:ascii="Muli" w:hAnsi="Muli" w:cs="Arial"/>
-              </w:rPr>
-              <w:t xml:space="preserve">% if </w:t>
-            </w:r>
-            <w:proofErr w:type="spellStart"/>
-            <w:r>
-              <w:rPr>
-                <w:rFonts w:ascii="Muli" w:hAnsi="Muli" w:cs="Arial"/>
-              </w:rPr>
-              <w:t>ssn_authority</w:t>
-            </w:r>
-            <w:proofErr w:type="spellEnd"/>
-            <w:r>
-              <w:rPr>
-                <w:rFonts w:ascii="Muli" w:hAnsi="Muli" w:cs="Arial"/>
-              </w:rPr>
-              <w:t xml:space="preserve"> == “True” %}</w:t>
-            </w:r>
-          </w:p>
-          <w:p>
-            <w:pPr>
-              <w:rPr>
-                <w:rFonts w:ascii="Muli" w:hAnsi="Muli" w:cs="Arial"/>
-              </w:rPr>
-            </w:pPr>
-            <w:proofErr w:type="gramStart"/>
-            <w:r>
-              <w:rPr>
-                <w:rFonts w:ascii="Muli" w:hAnsi="Muli" w:cs="Arial"/>
-              </w:rPr>
-              <w:t>You</w:t>
-            </w:r>
-            <w:proofErr w:type="gramEnd"/>
-            <w:r>
-              <w:rPr>
-                <w:rFonts w:ascii="Muli" w:hAnsi="Muli" w:cs="Arial"/>
-              </w:rPr>
-              <w:t xml:space="preserve"> will need to send the Consent for Release of Information form to the Social Security </w:t>
-            </w:r>
-            <w:proofErr w:type="gramStart"/>
-            <w:r>
-              <w:rPr>
-                <w:rFonts w:ascii="Muli" w:hAnsi="Muli" w:cs="Arial"/>
-              </w:rPr>
-              <w:t>Administration.{</w:t>
-            </w:r>
-            <w:proofErr w:type="gramEnd"/>
-            <w:r>
-              <w:rPr>
-                <w:rFonts w:ascii="Muli" w:hAnsi="Muli" w:cs="Arial"/>
+                <w:bCs/>
               </w:rPr>
               <w:t>% endif %}</w:t>
-            </w:r>
-          </w:p>
-          <w:p>
-            <w:pPr>
-              <w:rPr>
-                <w:rFonts w:ascii="Muli" w:hAnsi="Muli" w:cs="Arial"/>
-              </w:rPr>
-            </w:pPr>
-          </w:p>
-          <w:p>
-            <w:pPr>
-              <w:rPr>
-                <w:rFonts w:ascii="Muli" w:hAnsi="Muli" w:cs="Arial"/>
-                <w:b/>
-              </w:rPr>
-            </w:pPr>
-            <w:r>
-              <w:rPr>
-                <w:rFonts w:ascii="Muli" w:hAnsi="Muli" w:cs="Arial"/>
-                <w:b/>
-              </w:rPr>
-              <w:t xml:space="preserve">Step 7 – Keep the original </w:t>
-            </w:r>
-          </w:p>
-          <w:p>
-            <w:pPr>
-              <w:rPr>
-                <w:rFonts w:ascii="Muli" w:hAnsi="Muli" w:cs="Arial"/>
-              </w:rPr>
-            </w:pPr>
-            <w:r>
-              <w:rPr>
-                <w:rFonts w:ascii="Muli" w:hAnsi="Muli" w:cs="Arial"/>
-              </w:rPr>
-              <w:t xml:space="preserve">Keep the original copy of your Power of Attorney in a safe place. Make sure your agent knows where the original is. If your agent will use the power of attorney soon, you can give them the original copy. </w:t>
-            </w:r>
-          </w:p>
-          <w:p>
-            <w:pPr>
-              <w:rPr>
-                <w:rFonts w:ascii="Muli" w:hAnsi="Muli" w:cs="Arial"/>
-              </w:rPr>
-            </w:pPr>
-          </w:p>
-          <w:p>
-            <w:pPr>
-              <w:rPr>
-                <w:rFonts w:ascii="Muli" w:hAnsi="Muli" w:cs="Arial"/>
-                <w:b/>
-              </w:rPr>
-            </w:pPr>
-            <w:r>
-              <w:rPr>
-                <w:rFonts w:ascii="Muli" w:hAnsi="Muli" w:cs="Arial"/>
-                <w:b/>
-              </w:rPr>
-              <w:t>Step 8</w:t>
-            </w:r>
-            <w:r>
-              <w:rPr>
-                <w:rFonts w:ascii="Muli" w:hAnsi="Muli" w:cs="Arial"/>
-              </w:rPr>
-              <w:t xml:space="preserve"> </w:t>
-            </w:r>
-            <w:r>
-              <w:rPr>
-                <w:rFonts w:ascii="Muli" w:hAnsi="Muli" w:cs="Arial"/>
-                <w:b/>
-              </w:rPr>
-              <w:t>– Using the power of attorney</w:t>
-            </w:r>
-          </w:p>
-          <w:p>
-            <w:pPr>
-              <w:rPr>
-                <w:rFonts w:ascii="Muli" w:hAnsi="Muli" w:cs="Arial"/>
-              </w:rPr>
-            </w:pPr>
-            <w:r>
-              <w:rPr>
-                <w:rFonts w:ascii="Muli" w:hAnsi="Muli" w:cs="Arial"/>
-              </w:rPr>
-              <w:t>Your agent</w:t>
-            </w:r>
-            <w:r>
-              <w:rPr>
-                <w:rFonts w:ascii="Muli" w:hAnsi="Muli" w:cs="Arial"/>
-              </w:rPr>
-              <w:t xml:space="preserve"> will need to present the </w:t>
-            </w:r>
-            <w:r>
-              <w:rPr>
-                <w:rFonts w:ascii="Muli" w:hAnsi="Muli" w:cs="Arial"/>
-                <w:b/>
-              </w:rPr>
-              <w:t>original</w:t>
-            </w:r>
-            <w:r>
-              <w:rPr>
-                <w:rFonts w:ascii="Muli" w:hAnsi="Muli" w:cs="Arial"/>
-              </w:rPr>
-              <w:t xml:space="preserve"> power of attorney the first time they interact with a company or service provider on your behalf.</w:t>
-            </w:r>
-            <w:r>
-              <w:rPr>
-                <w:rFonts w:ascii="Muli" w:hAnsi="Muli" w:cs="Arial"/>
-              </w:rPr>
-              <w:t xml:space="preserve"> </w:t>
-            </w:r>
-          </w:p>
-          <w:p>
-            <w:pPr>
-              <w:rPr>
-                <w:rFonts w:ascii="Muli" w:hAnsi="Muli" w:cs="Arial"/>
-              </w:rPr>
-            </w:pPr>
-          </w:p>
-          <w:p>
-            <w:pPr>
-              <w:rPr>
-                <w:rFonts w:ascii="Muli" w:hAnsi="Muli" w:cs="Arial"/>
-              </w:rPr>
-            </w:pPr>
-            <w:r>
-              <w:rPr>
-                <w:rFonts w:ascii="Muli" w:hAnsi="Muli" w:cs="Arial"/>
-              </w:rPr>
-              <w:t xml:space="preserve">A company or service provider may ask your agent to sign an </w:t>
-            </w:r>
-            <w:r>
-              <w:rPr>
-                <w:rFonts w:ascii="Muli" w:hAnsi="Muli" w:cs="Arial"/>
-                <w:b/>
-              </w:rPr>
-              <w:t xml:space="preserve">Agent’s Certification and Acceptance of </w:t>
-            </w:r>
-            <w:r>
-              <w:rPr>
-                <w:rFonts w:ascii="Muli" w:hAnsi="Muli" w:cs="Arial"/>
-              </w:rPr>
-              <w:t>Authority</w:t>
-            </w:r>
-            <w:r>
-              <w:rPr>
-                <w:rFonts w:ascii="Muli" w:hAnsi="Muli" w:cs="Arial"/>
-              </w:rPr>
-              <w:t xml:space="preserve"> at the time they act on your behalf. This is called </w:t>
-            </w:r>
-            <w:r>
-              <w:rPr>
-                <w:rFonts w:ascii="Muli" w:hAnsi="Muli" w:cs="Arial"/>
-                <w:b/>
-              </w:rPr>
-              <w:t>countersigning</w:t>
-            </w:r>
-            <w:r>
-              <w:rPr>
-                <w:rFonts w:ascii="Muli" w:hAnsi="Muli" w:cs="Arial"/>
-                <w:b/>
-              </w:rPr>
-              <w:t xml:space="preserve">. </w:t>
-            </w:r>
-            <w:r>
-              <w:rPr>
-                <w:rFonts w:ascii="Muli" w:hAnsi="Muli" w:cs="Arial"/>
-              </w:rPr>
-              <w:t>Your agent should keep some blank copies to sign as needed.</w:t>
-            </w:r>
-          </w:p>
-          <w:p>
-            <w:pPr>
-              <w:rPr>
-                <w:rFonts w:ascii="Muli" w:hAnsi="Muli" w:cs="Arial"/>
-              </w:rPr>
-            </w:pPr>
-          </w:p>
-          <w:p>
-            <w:pPr>
-              <w:rPr>
-                <w:rFonts w:ascii="Muli" w:hAnsi="Muli" w:cs="Arial"/>
-              </w:rPr>
-            </w:pPr>
-            <w:r>
-              <w:rPr>
-                <w:rFonts w:ascii="Muli" w:hAnsi="Muli" w:cs="Arial"/>
-              </w:rPr>
-              <w:t xml:space="preserve">If your agent signs any contracts or other documents for you, they should sign your </w:t>
-            </w:r>
-            <w:proofErr w:type="gramStart"/>
-            <w:r>
-              <w:rPr>
-                <w:rFonts w:ascii="Muli" w:hAnsi="Muli" w:cs="Arial"/>
-              </w:rPr>
-              <w:t>name, but</w:t>
-            </w:r>
-            <w:proofErr w:type="gramEnd"/>
-            <w:r>
-              <w:rPr>
-                <w:rFonts w:ascii="Muli" w:hAnsi="Muli" w:cs="Arial"/>
-              </w:rPr>
-              <w:t xml:space="preserve"> may show that it is signed by an agent. For example, they could write something like “Penny Principal, by her agent Annie Agent.”</w:t>
-            </w:r>
-            <w:r>
-              <w:rPr>
-                <w:rFonts w:ascii="Muli" w:hAnsi="Muli" w:cs="Arial"/>
-              </w:rPr>
-              <w:t xml:space="preserve"> </w:t>
             </w:r>
           </w:p>
         </w:tc>

</xml_diff>

<commit_message>
Implemented May 23 2025 feedback
</commit_message>
<xml_diff>
--- a/docassemble/PowerOfAttorneyProperty/data/templates/instructions_poa_property.docx
+++ b/docassemble/PowerOfAttorneyProperty/data/templates/instructions_poa_property.docx
@@ -177,6 +177,26 @@
               </w:rPr>
             </w:pPr>
           </w:p>
+          <w:p>
+            <w:pPr>
+              <w:rPr>
+                <w:rFonts w:ascii="Muli" w:hAnsi="Muli" w:cs="Arial"/>
+                <w:bCs/>
+                <w:sz w:val="2"/>
+                <w:szCs w:val="2"/>
+              </w:rPr>
+            </w:pPr>
+          </w:p>
+          <w:p>
+            <w:pPr>
+              <w:rPr>
+                <w:rFonts w:ascii="Muli" w:hAnsi="Muli" w:cs="Arial"/>
+                <w:bCs/>
+                <w:sz w:val="2"/>
+                <w:szCs w:val="2"/>
+              </w:rPr>
+            </w:pPr>
+          </w:p>
         </w:tc>
       </w:tr>
       <w:tr>
@@ -284,21 +304,12 @@
                 <w:rFonts w:ascii="Muli" w:eastAsiaTheme="minorEastAsia" w:hAnsi="Muli"/>
               </w:rPr>
             </w:pPr>
-            <w:proofErr w:type="spellStart"/>
             <w:r>
               <w:rPr>
                 <w:rFonts w:ascii="Muli" w:hAnsi="Muli"/>
                 <w:b/>
               </w:rPr>
-              <w:t>Step</w:t>
-            </w:r>
-            <w:proofErr w:type="spellEnd"/>
-            <w:r>
-              <w:rPr>
-                <w:rFonts w:ascii="Muli" w:hAnsi="Muli"/>
-                <w:b/>
-              </w:rPr>
-              <w:t xml:space="preserve"> 2</w:t>
+              <w:t>Step 2</w:t>
             </w:r>
             <w:r>
               <w:rPr>
@@ -439,14 +450,7 @@
               <w:rPr>
                 <w:rFonts w:ascii="Muli" w:hAnsi="Muli" w:cs="Arial"/>
               </w:rPr>
-              <w:t xml:space="preserve"> signatures. Your witness </w:t>
-            </w:r>
-            <w:proofErr w:type="gramStart"/>
-            <w:r>
-              <w:rPr>
-                <w:rFonts w:ascii="Muli" w:hAnsi="Muli" w:cs="Arial"/>
-              </w:rPr>
-              <w:t xml:space="preserve">can </w:t>
+              <w:t xml:space="preserve"> signatures. Your witness can </w:t>
             </w:r>
             <w:r>
               <w:rPr>
@@ -455,7 +459,6 @@
               </w:rPr>
               <w:t>not</w:t>
             </w:r>
-            <w:proofErr w:type="gramEnd"/>
             <w:r>
               <w:rPr>
                 <w:rFonts w:ascii="Muli" w:hAnsi="Muli" w:cs="Arial"/>
@@ -780,16 +783,8 @@
               <w:rPr>
                 <w:rFonts w:ascii="Muli" w:hAnsi="Muli" w:cs="Arial"/>
               </w:rPr>
-              <w:t xml:space="preserve">Your agent should keep some blank copies to sign as </w:t>
-            </w:r>
-            <w:proofErr w:type="spellStart"/>
-            <w:r>
-              <w:rPr>
-                <w:rFonts w:ascii="Muli" w:hAnsi="Muli" w:cs="Arial"/>
-              </w:rPr>
-              <w:t>needed.</w:t>
-            </w:r>
-            <w:proofErr w:type="spellEnd"/>
+              <w:t>Your agent should keep some blank copies to sign as needed.</w:t>
+            </w:r>
           </w:p>
           <w:p>
             <w:pPr>
@@ -806,59 +801,50 @@
                 <w:rFonts w:ascii="Muli" w:hAnsi="Muli" w:cs="Arial"/>
               </w:rPr>
             </w:pPr>
+            <w:r>
+              <w:rPr>
+                <w:rFonts w:ascii="Muli" w:hAnsi="Muli" w:cs="Arial"/>
+              </w:rPr>
+              <w:t>If your agent signs any contracts or other documents for you, they should sign your name, but may show that it is signed by an agent. For example, they could write something like “Penny Principal, by her agent Annie Agent.”</w:t>
+            </w:r>
+            <w:r>
+              <w:rPr>
+                <w:rFonts w:ascii="Muli" w:hAnsi="Muli" w:cs="Arial"/>
+              </w:rPr>
+              <w:t xml:space="preserve"> </w:t>
+            </w:r>
+            <w:r>
+              <w:rPr>
+                <w:rFonts w:ascii="Muli" w:hAnsi="Muli" w:cs="Arial"/>
+              </w:rPr>
+              <w:t xml:space="preserve">{% if </w:t>
+            </w:r>
             <w:proofErr w:type="spellStart"/>
             <w:r>
               <w:rPr>
                 <w:rFonts w:ascii="Muli" w:hAnsi="Muli" w:cs="Arial"/>
               </w:rPr>
-              <w:t>If</w:t>
+              <w:t>which_powers</w:t>
             </w:r>
             <w:proofErr w:type="spellEnd"/>
             <w:r>
               <w:rPr>
                 <w:rFonts w:ascii="Muli" w:hAnsi="Muli" w:cs="Arial"/>
               </w:rPr>
-              <w:t xml:space="preserve"> your agent signs any contracts or other documents for you, they should sign your </w:t>
-            </w:r>
-            <w:proofErr w:type="gramStart"/>
-            <w:r>
-              <w:rPr>
-                <w:rFonts w:ascii="Muli" w:hAnsi="Muli" w:cs="Arial"/>
-              </w:rPr>
-              <w:t>name, but</w:t>
-            </w:r>
-            <w:proofErr w:type="gramEnd"/>
-            <w:r>
-              <w:rPr>
-                <w:rFonts w:ascii="Muli" w:hAnsi="Muli" w:cs="Arial"/>
-              </w:rPr>
-              <w:t xml:space="preserve"> may show that it is signed by an agent. For example, they could write something like “Penny Principal, by her agent Annie Agent.”</w:t>
-            </w:r>
-            <w:r>
-              <w:rPr>
-                <w:rFonts w:ascii="Muli" w:hAnsi="Muli" w:cs="Arial"/>
-              </w:rPr>
-              <w:t xml:space="preserve"> </w:t>
-            </w:r>
-            <w:r>
-              <w:rPr>
-                <w:rFonts w:ascii="Muli" w:hAnsi="Muli" w:cs="Arial"/>
-              </w:rPr>
-              <w:t xml:space="preserve">{% if </w:t>
+              <w:t>['social']</w:t>
+            </w:r>
+            <w:r>
+              <w:rPr>
+                <w:rFonts w:ascii="Muli" w:hAnsi="Muli" w:cs="Arial"/>
+              </w:rPr>
+              <w:t xml:space="preserve"> and </w:t>
             </w:r>
             <w:proofErr w:type="spellStart"/>
             <w:r>
               <w:rPr>
                 <w:rFonts w:ascii="Muli" w:hAnsi="Muli" w:cs="Arial"/>
               </w:rPr>
-              <w:t>ssn_</w:t>
-            </w:r>
-            <w:proofErr w:type="gramStart"/>
-            <w:r>
-              <w:rPr>
-                <w:rFonts w:ascii="Muli" w:hAnsi="Muli" w:cs="Arial"/>
-              </w:rPr>
-              <w:t>authority</w:t>
+              <w:t>ssn_authority</w:t>
             </w:r>
             <w:proofErr w:type="spellEnd"/>
             <w:r>
@@ -867,7 +853,6 @@
               </w:rPr>
               <w:t xml:space="preserve"> %}</w:t>
             </w:r>
-            <w:proofErr w:type="gramEnd"/>
           </w:p>
           <w:p>
             <w:pPr>
@@ -914,14 +899,7 @@
                 <w:rFonts w:ascii="Muli" w:hAnsi="Muli" w:cs="Arial"/>
                 <w:b/>
               </w:rPr>
-              <w:t>– Using</w:t>
-            </w:r>
-            <w:r>
-              <w:rPr>
-                <w:rFonts w:ascii="Muli" w:hAnsi="Muli" w:cs="Arial"/>
-                <w:b/>
-              </w:rPr>
-              <w:t xml:space="preserve"> the Consent for Release of Information</w:t>
+              <w:t>– Using the Consent for Release of Information</w:t>
             </w:r>
           </w:p>
           <w:p>
@@ -935,49 +913,14 @@
               <w:rPr>
                 <w:rFonts w:ascii="Muli" w:hAnsi="Muli" w:cs="Arial"/>
               </w:rPr>
-              <w:t xml:space="preserve">You will need to sign the Consent for Release of Information in front of two </w:t>
-            </w:r>
-            <w:proofErr w:type="gramStart"/>
-            <w:r>
-              <w:rPr>
-                <w:rFonts w:ascii="Muli" w:hAnsi="Muli" w:cs="Arial"/>
-              </w:rPr>
-              <w:t>witnesses</w:t>
-            </w:r>
-            <w:r>
-              <w:rPr>
-                <w:rFonts w:ascii="Muli" w:hAnsi="Muli" w:cs="Arial"/>
-              </w:rPr>
-              <w:t>, and</w:t>
-            </w:r>
-            <w:proofErr w:type="gramEnd"/>
-            <w:r>
-              <w:rPr>
-                <w:rFonts w:ascii="Muli" w:hAnsi="Muli" w:cs="Arial"/>
-              </w:rPr>
-              <w:t xml:space="preserve"> then send it to the Social Security Administration. There are more instructions on the Consent </w:t>
-            </w:r>
-            <w:proofErr w:type="gramStart"/>
-            <w:r>
-              <w:rPr>
-                <w:rFonts w:ascii="Muli" w:hAnsi="Muli" w:cs="Arial"/>
-              </w:rPr>
-              <w:t>form.</w:t>
+              <w:t>You will need to sign the Consent for Release of Information in front of two witnesses, and then send it to the Social Security Administration. There are more instructions on the Consent form.</w:t>
             </w:r>
             <w:r>
               <w:rPr>
                 <w:rFonts w:ascii="Muli" w:hAnsi="Muli" w:cs="Arial"/>
                 <w:bCs/>
               </w:rPr>
-              <w:t>{</w:t>
-            </w:r>
-            <w:proofErr w:type="gramEnd"/>
-            <w:r>
-              <w:rPr>
-                <w:rFonts w:ascii="Muli" w:hAnsi="Muli" w:cs="Arial"/>
-                <w:bCs/>
-              </w:rPr>
-              <w:t>% endif %}</w:t>
+              <w:t>{% endif %}</w:t>
             </w:r>
           </w:p>
         </w:tc>

</xml_diff>

<commit_message>
Implemented post June 24 2025 CDEL meeting feedback
</commit_message>
<xml_diff>
--- a/docassemble/PowerOfAttorneyProperty/data/templates/instructions_poa_property.docx
+++ b/docassemble/PowerOfAttorneyProperty/data/templates/instructions_poa_property.docx
@@ -450,7 +450,14 @@
               <w:rPr>
                 <w:rFonts w:ascii="Muli" w:hAnsi="Muli" w:cs="Arial"/>
               </w:rPr>
-              <w:t xml:space="preserve"> signatures. Your witness can </w:t>
+              <w:t xml:space="preserve"> signatures. Your witness </w:t>
+            </w:r>
+            <w:proofErr w:type="gramStart"/>
+            <w:r>
+              <w:rPr>
+                <w:rFonts w:ascii="Muli" w:hAnsi="Muli" w:cs="Arial"/>
+              </w:rPr>
+              <w:t xml:space="preserve">can </w:t>
             </w:r>
             <w:r>
               <w:rPr>
@@ -459,6 +466,7 @@
               </w:rPr>
               <w:t>not</w:t>
             </w:r>
+            <w:proofErr w:type="gramEnd"/>
             <w:r>
               <w:rPr>
                 <w:rFonts w:ascii="Muli" w:hAnsi="Muli" w:cs="Arial"/>
@@ -805,7 +813,21 @@
               <w:rPr>
                 <w:rFonts w:ascii="Muli" w:hAnsi="Muli" w:cs="Arial"/>
               </w:rPr>
-              <w:t>If your agent signs any contracts or other documents for you, they should sign your name, but may show that it is signed by an agent. For example, they could write something like “Penny Principal, by her agent Annie Agent.”</w:t>
+              <w:t xml:space="preserve">If your agent signs any contracts or other documents for you, they should sign your </w:t>
+            </w:r>
+            <w:proofErr w:type="gramStart"/>
+            <w:r>
+              <w:rPr>
+                <w:rFonts w:ascii="Muli" w:hAnsi="Muli" w:cs="Arial"/>
+              </w:rPr>
+              <w:t>name, but</w:t>
+            </w:r>
+            <w:proofErr w:type="gramEnd"/>
+            <w:r>
+              <w:rPr>
+                <w:rFonts w:ascii="Muli" w:hAnsi="Muli" w:cs="Arial"/>
+              </w:rPr>
+              <w:t xml:space="preserve"> may show that it is signed by an agent. For example, they could write something like “Penny Principal, by her agent Annie Agent.”</w:t>
             </w:r>
             <w:r>
               <w:rPr>
@@ -824,19 +846,13 @@
               <w:rPr>
                 <w:rFonts w:ascii="Muli" w:hAnsi="Muli" w:cs="Arial"/>
               </w:rPr>
-              <w:t>which_powers</w:t>
+              <w:t>social_powers</w:t>
             </w:r>
             <w:proofErr w:type="spellEnd"/>
             <w:r>
               <w:rPr>
                 <w:rFonts w:ascii="Muli" w:hAnsi="Muli" w:cs="Arial"/>
               </w:rPr>
-              <w:t>['social']</w:t>
-            </w:r>
-            <w:r>
-              <w:rPr>
-                <w:rFonts w:ascii="Muli" w:hAnsi="Muli" w:cs="Arial"/>
-              </w:rPr>
               <w:t xml:space="preserve"> and </w:t>
             </w:r>
             <w:proofErr w:type="spellStart"/>
@@ -844,7 +860,14 @@
               <w:rPr>
                 <w:rFonts w:ascii="Muli" w:hAnsi="Muli" w:cs="Arial"/>
               </w:rPr>
-              <w:t>ssn_authority</w:t>
+              <w:t>ssn_</w:t>
+            </w:r>
+            <w:proofErr w:type="gramStart"/>
+            <w:r>
+              <w:rPr>
+                <w:rFonts w:ascii="Muli" w:hAnsi="Muli" w:cs="Arial"/>
+              </w:rPr>
+              <w:t>authority</w:t>
             </w:r>
             <w:proofErr w:type="spellEnd"/>
             <w:r>
@@ -853,6 +876,7 @@
               </w:rPr>
               <w:t xml:space="preserve"> %}</w:t>
             </w:r>
+            <w:proofErr w:type="gramEnd"/>
           </w:p>
           <w:p>
             <w:pPr>
@@ -913,14 +937,43 @@
               <w:rPr>
                 <w:rFonts w:ascii="Muli" w:hAnsi="Muli" w:cs="Arial"/>
               </w:rPr>
-              <w:t>You will need to sign the Consent for Release of Information in front of two witnesses, and then send it to the Social Security Administration. There are more instructions on the Consent form.</w:t>
+              <w:t xml:space="preserve">You will need to sign the Consent for Release of Information in front of two </w:t>
+            </w:r>
+            <w:proofErr w:type="gramStart"/>
+            <w:r>
+              <w:rPr>
+                <w:rFonts w:ascii="Muli" w:hAnsi="Muli" w:cs="Arial"/>
+              </w:rPr>
+              <w:t>witnesses, and</w:t>
+            </w:r>
+            <w:proofErr w:type="gramEnd"/>
+            <w:r>
+              <w:rPr>
+                <w:rFonts w:ascii="Muli" w:hAnsi="Muli" w:cs="Arial"/>
+              </w:rPr>
+              <w:t xml:space="preserve"> then send it to the Social Security Administration. There are more instructions on the Consent </w:t>
+            </w:r>
+            <w:proofErr w:type="gramStart"/>
+            <w:r>
+              <w:rPr>
+                <w:rFonts w:ascii="Muli" w:hAnsi="Muli" w:cs="Arial"/>
+              </w:rPr>
+              <w:t>form.</w:t>
             </w:r>
             <w:r>
               <w:rPr>
                 <w:rFonts w:ascii="Muli" w:hAnsi="Muli" w:cs="Arial"/>
                 <w:bCs/>
               </w:rPr>
-              <w:t>{% endif %}</w:t>
+              <w:t>{</w:t>
+            </w:r>
+            <w:proofErr w:type="gramEnd"/>
+            <w:r>
+              <w:rPr>
+                <w:rFonts w:ascii="Muli" w:hAnsi="Muli" w:cs="Arial"/>
+                <w:bCs/>
+              </w:rPr>
+              <w:t>% endif %}</w:t>
             </w:r>
           </w:p>
         </w:tc>

</xml_diff>

<commit_message>
Implemented July 2 2025 feedback
</commit_message>
<xml_diff>
--- a/docassemble/PowerOfAttorneyProperty/data/templates/instructions_poa_property.docx
+++ b/docassemble/PowerOfAttorneyProperty/data/templates/instructions_poa_property.docx
@@ -250,7 +250,31 @@
               <w:rPr>
                 <w:rFonts w:ascii="Muli" w:eastAsiaTheme="minorEastAsia" w:hAnsi="Muli"/>
               </w:rPr>
-              <w:t>You will need to read your documents carefully. Make sure you understand it</w:t>
+              <w:t xml:space="preserve">You will need to read your documents carefully. </w:t>
+            </w:r>
+            <w:r>
+              <w:rPr>
+                <w:rFonts w:ascii="Muli" w:eastAsiaTheme="minorEastAsia" w:hAnsi="Muli"/>
+              </w:rPr>
+              <w:t>The forms include an information sheet that helps explain the Power of Attorney</w:t>
+            </w:r>
+            <w:r>
+              <w:rPr>
+                <w:rFonts w:ascii="Muli" w:eastAsiaTheme="minorEastAsia" w:hAnsi="Muli"/>
+              </w:rPr>
+              <w:t xml:space="preserve">. </w:t>
+            </w:r>
+            <w:r>
+              <w:rPr>
+                <w:rFonts w:ascii="Muli" w:eastAsiaTheme="minorEastAsia" w:hAnsi="Muli"/>
+              </w:rPr>
+              <w:t xml:space="preserve">Make sure you understand </w:t>
+            </w:r>
+            <w:r>
+              <w:rPr>
+                <w:rFonts w:ascii="Muli" w:eastAsiaTheme="minorEastAsia" w:hAnsi="Muli"/>
+              </w:rPr>
+              <w:t>the Power of Attorney</w:t>
             </w:r>
             <w:r>
               <w:rPr>
@@ -450,14 +474,7 @@
               <w:rPr>
                 <w:rFonts w:ascii="Muli" w:hAnsi="Muli" w:cs="Arial"/>
               </w:rPr>
-              <w:t xml:space="preserve"> signatures. Your witness </w:t>
-            </w:r>
-            <w:proofErr w:type="gramStart"/>
-            <w:r>
-              <w:rPr>
-                <w:rFonts w:ascii="Muli" w:hAnsi="Muli" w:cs="Arial"/>
-              </w:rPr>
-              <w:t xml:space="preserve">can </w:t>
+              <w:t xml:space="preserve"> signatures. Your witness can </w:t>
             </w:r>
             <w:r>
               <w:rPr>
@@ -466,7 +483,6 @@
               </w:rPr>
               <w:t>not</w:t>
             </w:r>
-            <w:proofErr w:type="gramEnd"/>
             <w:r>
               <w:rPr>
                 <w:rFonts w:ascii="Muli" w:hAnsi="Muli" w:cs="Arial"/>
@@ -813,21 +829,7 @@
               <w:rPr>
                 <w:rFonts w:ascii="Muli" w:hAnsi="Muli" w:cs="Arial"/>
               </w:rPr>
-              <w:t xml:space="preserve">If your agent signs any contracts or other documents for you, they should sign your </w:t>
-            </w:r>
-            <w:proofErr w:type="gramStart"/>
-            <w:r>
-              <w:rPr>
-                <w:rFonts w:ascii="Muli" w:hAnsi="Muli" w:cs="Arial"/>
-              </w:rPr>
-              <w:t>name, but</w:t>
-            </w:r>
-            <w:proofErr w:type="gramEnd"/>
-            <w:r>
-              <w:rPr>
-                <w:rFonts w:ascii="Muli" w:hAnsi="Muli" w:cs="Arial"/>
-              </w:rPr>
-              <w:t xml:space="preserve"> may show that it is signed by an agent. For example, they could write something like “Penny Principal, by her agent Annie Agent.”</w:t>
+              <w:t>If your agent signs any contracts or other documents for you, they should sign your name, but may show that it is signed by an agent. For example, they could write something like “Penny Principal, by her agent Annie Agent.”</w:t>
             </w:r>
             <w:r>
               <w:rPr>
@@ -841,42 +843,24 @@
               </w:rPr>
               <w:t xml:space="preserve">{% if </w:t>
             </w:r>
-            <w:proofErr w:type="spellStart"/>
             <w:r>
               <w:rPr>
                 <w:rFonts w:ascii="Muli" w:hAnsi="Muli" w:cs="Arial"/>
               </w:rPr>
               <w:t>social_powers</w:t>
             </w:r>
-            <w:proofErr w:type="spellEnd"/>
             <w:r>
               <w:rPr>
                 <w:rFonts w:ascii="Muli" w:hAnsi="Muli" w:cs="Arial"/>
               </w:rPr>
               <w:t xml:space="preserve"> and </w:t>
             </w:r>
-            <w:proofErr w:type="spellStart"/>
-            <w:r>
-              <w:rPr>
-                <w:rFonts w:ascii="Muli" w:hAnsi="Muli" w:cs="Arial"/>
-              </w:rPr>
-              <w:t>ssn_</w:t>
-            </w:r>
-            <w:proofErr w:type="gramStart"/>
-            <w:r>
-              <w:rPr>
-                <w:rFonts w:ascii="Muli" w:hAnsi="Muli" w:cs="Arial"/>
-              </w:rPr>
-              <w:t>authority</w:t>
-            </w:r>
-            <w:proofErr w:type="spellEnd"/>
-            <w:r>
-              <w:rPr>
-                <w:rFonts w:ascii="Muli" w:hAnsi="Muli" w:cs="Arial"/>
-              </w:rPr>
-              <w:t xml:space="preserve"> %}</w:t>
-            </w:r>
-            <w:proofErr w:type="gramEnd"/>
+            <w:r>
+              <w:rPr>
+                <w:rFonts w:ascii="Muli" w:hAnsi="Muli" w:cs="Arial"/>
+              </w:rPr>
+              <w:t>ssn_authority %}</w:t>
+            </w:r>
           </w:p>
           <w:p>
             <w:pPr>
@@ -937,43 +921,14 @@
               <w:rPr>
                 <w:rFonts w:ascii="Muli" w:hAnsi="Muli" w:cs="Arial"/>
               </w:rPr>
-              <w:t xml:space="preserve">You will need to sign the Consent for Release of Information in front of two </w:t>
-            </w:r>
-            <w:proofErr w:type="gramStart"/>
-            <w:r>
-              <w:rPr>
-                <w:rFonts w:ascii="Muli" w:hAnsi="Muli" w:cs="Arial"/>
-              </w:rPr>
-              <w:t>witnesses, and</w:t>
-            </w:r>
-            <w:proofErr w:type="gramEnd"/>
-            <w:r>
-              <w:rPr>
-                <w:rFonts w:ascii="Muli" w:hAnsi="Muli" w:cs="Arial"/>
-              </w:rPr>
-              <w:t xml:space="preserve"> then send it to the Social Security Administration. There are more instructions on the Consent </w:t>
-            </w:r>
-            <w:proofErr w:type="gramStart"/>
-            <w:r>
-              <w:rPr>
-                <w:rFonts w:ascii="Muli" w:hAnsi="Muli" w:cs="Arial"/>
-              </w:rPr>
-              <w:t>form.</w:t>
+              <w:t>You will need to sign the Consent for Release of Information in front of two witnesses, and then send it to the Social Security Administration. There are more instructions on the Consent form.</w:t>
             </w:r>
             <w:r>
               <w:rPr>
                 <w:rFonts w:ascii="Muli" w:hAnsi="Muli" w:cs="Arial"/>
                 <w:bCs/>
               </w:rPr>
-              <w:t>{</w:t>
-            </w:r>
-            <w:proofErr w:type="gramEnd"/>
-            <w:r>
-              <w:rPr>
-                <w:rFonts w:ascii="Muli" w:hAnsi="Muli" w:cs="Arial"/>
-                <w:bCs/>
-              </w:rPr>
-              <w:t>% endif %}</w:t>
+              <w:t>{% endif %}</w:t>
             </w:r>
           </w:p>
         </w:tc>

</xml_diff>

<commit_message>
Implemented Sep 3 2025 feedback from CDEL
</commit_message>
<xml_diff>
--- a/docassemble/PowerOfAttorneyProperty/data/templates/instructions_poa_property.docx
+++ b/docassemble/PowerOfAttorneyProperty/data/templates/instructions_poa_property.docx
@@ -830,105 +830,6 @@
                 <w:rFonts w:ascii="Muli" w:hAnsi="Muli" w:cs="Arial"/>
               </w:rPr>
               <w:t>If your agent signs any contracts or other documents for you, they should sign your name, but may show that it is signed by an agent. For example, they could write something like “Penny Principal, by her agent Annie Agent.”</w:t>
-            </w:r>
-            <w:r>
-              <w:rPr>
-                <w:rFonts w:ascii="Muli" w:hAnsi="Muli" w:cs="Arial"/>
-              </w:rPr>
-              <w:t xml:space="preserve"> </w:t>
-            </w:r>
-            <w:r>
-              <w:rPr>
-                <w:rFonts w:ascii="Muli" w:hAnsi="Muli" w:cs="Arial"/>
-              </w:rPr>
-              <w:t xml:space="preserve">{% if </w:t>
-            </w:r>
-            <w:r>
-              <w:rPr>
-                <w:rFonts w:ascii="Muli" w:hAnsi="Muli" w:cs="Arial"/>
-              </w:rPr>
-              <w:t>social_powers</w:t>
-            </w:r>
-            <w:r>
-              <w:rPr>
-                <w:rFonts w:ascii="Muli" w:hAnsi="Muli" w:cs="Arial"/>
-              </w:rPr>
-              <w:t xml:space="preserve"> and </w:t>
-            </w:r>
-            <w:r>
-              <w:rPr>
-                <w:rFonts w:ascii="Muli" w:hAnsi="Muli" w:cs="Arial"/>
-              </w:rPr>
-              <w:t>ssn_authority %}</w:t>
-            </w:r>
-          </w:p>
-          <w:p>
-            <w:pPr>
-              <w:rPr>
-                <w:rFonts w:ascii="Muli" w:hAnsi="Muli" w:cs="Arial"/>
-                <w:sz w:val="12"/>
-                <w:szCs w:val="12"/>
-              </w:rPr>
-            </w:pPr>
-          </w:p>
-          <w:p>
-            <w:pPr>
-              <w:rPr>
-                <w:rFonts w:ascii="Muli" w:hAnsi="Muli" w:cs="Arial"/>
-                <w:bCs/>
-              </w:rPr>
-            </w:pPr>
-            <w:r>
-              <w:rPr>
-                <w:rFonts w:ascii="Muli" w:hAnsi="Muli" w:cs="Arial"/>
-                <w:b/>
-                <w:bCs/>
-              </w:rPr>
-              <w:t xml:space="preserve">Step </w:t>
-            </w:r>
-            <w:r>
-              <w:rPr>
-                <w:rFonts w:ascii="Muli" w:hAnsi="Muli" w:cs="Arial"/>
-                <w:b/>
-                <w:bCs/>
-              </w:rPr>
-              <w:t>8</w:t>
-            </w:r>
-            <w:r>
-              <w:rPr>
-                <w:rFonts w:ascii="Muli" w:hAnsi="Muli" w:cs="Arial"/>
-                <w:b/>
-                <w:bCs/>
-              </w:rPr>
-              <w:t xml:space="preserve"> </w:t>
-            </w:r>
-            <w:r>
-              <w:rPr>
-                <w:rFonts w:ascii="Muli" w:hAnsi="Muli" w:cs="Arial"/>
-                <w:b/>
-              </w:rPr>
-              <w:t>– Using the Consent for Release of Information</w:t>
-            </w:r>
-          </w:p>
-          <w:p>
-            <w:pPr>
-              <w:rPr>
-                <w:rFonts w:ascii="Muli" w:hAnsi="Muli" w:cs="Arial"/>
-                <w:bCs/>
-              </w:rPr>
-            </w:pPr>
-            <w:r>
-              <w:rPr>
-                <w:rFonts w:ascii="Muli" w:hAnsi="Muli" w:cs="Arial"/>
-              </w:rPr>
-              <w:t>You will need to sign the Consent for Release of Information in front of two witnesses, and then send it to the Social Security Administration. There are more instructions on the Consent form.</w:t>
-            </w:r>
-            <w:r>
-              <w:rPr>
-                <w:rFonts w:ascii="Muli" w:hAnsi="Muli" w:cs="Arial"/>
-                <w:bCs/>
-              </w:rPr>
-              <w:t>{% endif %}</w:t>
             </w:r>
           </w:p>
         </w:tc>

</xml_diff>

<commit_message>
cdel collaboration ready for production
</commit_message>
<xml_diff>
--- a/docassemble/PowerOfAttorneyProperty/data/templates/instructions_poa_property.docx
+++ b/docassemble/PowerOfAttorneyProperty/data/templates/instructions_poa_property.docx
@@ -1,6 +1,6 @@
 
 <file path=word/document.xml><?xml version="1.0" encoding="utf-8"?>
-<w:document xmlns:wpc="http://schemas.microsoft.com/office/word/2010/wordprocessingCanvas" xmlns:cx="http://schemas.microsoft.com/office/drawing/2014/chartex" xmlns:cx1="http://schemas.microsoft.com/office/drawing/2015/9/8/chartex" xmlns:cx2="http://schemas.microsoft.com/office/drawing/2015/10/21/chartex" xmlns:cx3="http://schemas.microsoft.com/office/drawing/2016/5/9/chartex" xmlns:cx4="http://schemas.microsoft.com/office/drawing/2016/5/10/chartex" xmlns:cx5="http://schemas.microsoft.com/office/drawing/2016/5/11/chartex" xmlns:cx6="http://schemas.microsoft.com/office/drawing/2016/5/12/chartex" xmlns:cx7="http://schemas.microsoft.com/office/drawing/2016/5/13/chartex" xmlns:cx8="http://schemas.microsoft.com/office/drawing/2016/5/14/chartex" xmlns:mc="http://schemas.openxmlformats.org/markup-compatibility/2006" xmlns:aink="http://schemas.microsoft.com/office/drawing/2016/ink" xmlns:am3d="http://schemas.microsoft.com/office/drawing/2017/model3d" xmlns:o="urn:schemas-microsoft-com:office:office" xmlns:oel="http://schemas.microsoft.com/office/2019/extlst" xmlns:r="http://schemas.openxmlformats.org/officeDocument/2006/relationships" xmlns:m="http://schemas.openxmlformats.org/officeDocument/2006/math" xmlns:v="urn:schemas-microsoft-com:vml" xmlns:wp14="http://schemas.microsoft.com/office/word/2010/wordprocessingDrawing" xmlns:wp="http://schemas.openxmlformats.org/drawingml/2006/wordprocessingDrawing" xmlns:w10="urn:schemas-microsoft-com:office:word" xmlns:w="http://schemas.openxmlformats.org/wordprocessingml/2006/main" xmlns:w14="http://schemas.microsoft.com/office/word/2010/wordml" xmlns:w15="http://schemas.microsoft.com/office/word/2012/wordml" xmlns:w16cex="http://schemas.microsoft.com/office/word/2018/wordml/cex" xmlns:w16cid="http://schemas.microsoft.com/office/word/2016/wordml/cid" xmlns:w16="http://schemas.microsoft.com/office/word/2018/wordml" xmlns:w16sdtdh="http://schemas.microsoft.com/office/word/2020/wordml/sdtdatahash" xmlns:w16se="http://schemas.microsoft.com/office/word/2015/wordml/symex" xmlns:wpg="http://schemas.microsoft.com/office/word/2010/wordprocessingGroup" xmlns:wpi="http://schemas.microsoft.com/office/word/2010/wordprocessingInk" xmlns:wne="http://schemas.microsoft.com/office/word/2006/wordml" xmlns:wps="http://schemas.microsoft.com/office/word/2010/wordprocessingShape" mc:Ignorable="w14 w15 w16se w16cid w16 w16cex w16sdtdh wp14">
+<w:document xmlns:wpc="http://schemas.microsoft.com/office/word/2010/wordprocessingCanvas" xmlns:cx="http://schemas.microsoft.com/office/drawing/2014/chartex" xmlns:cx1="http://schemas.microsoft.com/office/drawing/2015/9/8/chartex" xmlns:cx2="http://schemas.microsoft.com/office/drawing/2015/10/21/chartex" xmlns:cx3="http://schemas.microsoft.com/office/drawing/2016/5/9/chartex" xmlns:cx4="http://schemas.microsoft.com/office/drawing/2016/5/10/chartex" xmlns:cx5="http://schemas.microsoft.com/office/drawing/2016/5/11/chartex" xmlns:cx6="http://schemas.microsoft.com/office/drawing/2016/5/12/chartex" xmlns:cx7="http://schemas.microsoft.com/office/drawing/2016/5/13/chartex" xmlns:cx8="http://schemas.microsoft.com/office/drawing/2016/5/14/chartex" xmlns:mc="http://schemas.openxmlformats.org/markup-compatibility/2006" xmlns:aink="http://schemas.microsoft.com/office/drawing/2016/ink" xmlns:am3d="http://schemas.microsoft.com/office/drawing/2017/model3d" xmlns:o="urn:schemas-microsoft-com:office:office" xmlns:oel="http://schemas.microsoft.com/office/2019/extlst" xmlns:r="http://schemas.openxmlformats.org/officeDocument/2006/relationships" xmlns:m="http://schemas.openxmlformats.org/officeDocument/2006/math" xmlns:v="urn:schemas-microsoft-com:vml" xmlns:wp14="http://schemas.microsoft.com/office/word/2010/wordprocessingDrawing" xmlns:wp="http://schemas.openxmlformats.org/drawingml/2006/wordprocessingDrawing" xmlns:w10="urn:schemas-microsoft-com:office:word" xmlns:w="http://schemas.openxmlformats.org/wordprocessingml/2006/main" xmlns:w14="http://schemas.microsoft.com/office/word/2010/wordml" xmlns:w15="http://schemas.microsoft.com/office/word/2012/wordml" xmlns:w16cex="http://schemas.microsoft.com/office/word/2018/wordml/cex" xmlns:w16cid="http://schemas.microsoft.com/office/word/2016/wordml/cid" xmlns:w16="http://schemas.microsoft.com/office/word/2018/wordml" xmlns:w16du="http://schemas.microsoft.com/office/word/2023/wordml/word16du" xmlns:w16sdtdh="http://schemas.microsoft.com/office/word/2020/wordml/sdtdatahash" xmlns:w16sdtfl="http://schemas.microsoft.com/office/word/2024/wordml/sdtformatlock" xmlns:w16se="http://schemas.microsoft.com/office/word/2015/wordml/symex" xmlns:wpg="http://schemas.microsoft.com/office/word/2010/wordprocessingGroup" xmlns:wpi="http://schemas.microsoft.com/office/word/2010/wordprocessingInk" xmlns:wne="http://schemas.microsoft.com/office/word/2006/wordml" xmlns:wps="http://schemas.microsoft.com/office/word/2010/wordprocessingShape" mc:Ignorable="w14 w15 w16se w16cid w16 w16cex w16sdtdh w16sdtfl w16du wp14">
   <w:body>
     <w:tbl>
       <w:tblPr>
@@ -14,6 +14,9 @@
         <w:gridCol w:w="5400"/>
       </w:tblGrid>
       <w:tr>
+        <w:trPr>
+          <w:trHeight w:val="180"/>
+        </w:trPr>
         <w:tc>
           <w:tcPr>
             <w:tcW w:w="10800" w:type="dxa"/>
@@ -39,18 +42,18 @@
                 <w:szCs w:val="32"/>
               </w:rPr>
               <w:drawing>
-                <wp:anchor distT="0" distB="0" distL="114300" distR="114300" simplePos="0" relativeHeight="251659264" behindDoc="0" locked="0" layoutInCell="1" allowOverlap="1" wp14:anchorId="1473FBAF" wp14:editId="408B1A8D">
+                <wp:anchor distT="0" distB="0" distL="114300" distR="114300" simplePos="0" relativeHeight="251659264" behindDoc="1" locked="0" layoutInCell="1" allowOverlap="1" wp14:anchorId="1473FBAF" wp14:editId="39451A3B">
                   <wp:simplePos x="0" y="0"/>
                   <wp:positionH relativeFrom="column">
-                    <wp:posOffset>5645785</wp:posOffset>
+                    <wp:posOffset>5643938</wp:posOffset>
                   </wp:positionH>
                   <wp:positionV relativeFrom="paragraph">
-                    <wp:posOffset>152400</wp:posOffset>
+                    <wp:posOffset>-266065</wp:posOffset>
                   </wp:positionV>
-                  <wp:extent cx="1143000" cy="657225"/>
-                  <wp:effectExtent l="0" t="0" r="0" b="9525"/>
-                  <wp:wrapSquare wrapText="bothSides"/>
-                  <wp:docPr id="2" name="Picture 2" descr="Logo&#10;&#10;Description automatically generated"/>
+                  <wp:extent cx="1143000" cy="590702"/>
+                  <wp:effectExtent l="0" t="0" r="0" b="0"/>
+                  <wp:wrapNone/>
+                  <wp:docPr id="2" name="Picture 2"/>
                   <wp:cNvGraphicFramePr>
                     <a:graphicFrameLocks xmlns:a="http://schemas.openxmlformats.org/drawingml/2006/main" noChangeAspect="1"/>
                   </wp:cNvGraphicFramePr>
@@ -58,11 +61,11 @@
                     <a:graphicData uri="http://schemas.openxmlformats.org/drawingml/2006/picture">
                       <pic:pic xmlns:pic="http://schemas.openxmlformats.org/drawingml/2006/picture">
                         <pic:nvPicPr>
-                          <pic:cNvPr id="2" name="Picture 2" descr="Logo&#10;&#10;Description automatically generated"/>
+                          <pic:cNvPr id="2" name="Picture 2"/>
                           <pic:cNvPicPr/>
                         </pic:nvPicPr>
                         <pic:blipFill>
-                          <a:blip r:embed="rId5">
+                          <a:blip r:embed="rId5" cstate="print">
                             <a:extLst>
                               <a:ext uri="{28A0092B-C50C-407E-A947-70E740481C1C}">
                                 <a14:useLocalDpi xmlns:a14="http://schemas.microsoft.com/office/drawing/2010/main" val="0"/>
@@ -76,7 +79,7 @@
                         <pic:spPr>
                           <a:xfrm>
                             <a:off x="0" y="0"/>
-                            <a:ext cx="1143000" cy="657225"/>
+                            <a:ext cx="1143000" cy="590702"/>
                           </a:xfrm>
                           <a:prstGeom prst="rect">
                             <a:avLst/>
@@ -85,12 +88,16 @@
                       </pic:pic>
                     </a:graphicData>
                   </a:graphic>
+                  <wp14:sizeRelH relativeFrom="margin">
+                    <wp14:pctWidth>0</wp14:pctWidth>
+                  </wp14:sizeRelH>
+                  <wp14:sizeRelV relativeFrom="margin">
+                    <wp14:pctHeight>0</wp14:pctHeight>
+                  </wp14:sizeRelV>
                 </wp:anchor>
               </w:drawing>
             </w:r>
-          </w:p>
-          <w:p>
-            <w:pPr>
+            <w:r>
               <w:rPr>
                 <w:rFonts w:ascii="Muli" w:hAnsi="Muli" w:cs="Arial"/>
                 <w:b/>
@@ -98,46 +105,97 @@
                 <w:sz w:val="32"/>
                 <w:szCs w:val="32"/>
               </w:rPr>
-            </w:pPr>
-            <w:r>
-              <w:rPr>
-                <w:rFonts w:ascii="Muli" w:hAnsi="Muli" w:cs="Arial"/>
-                <w:b/>
+              <w:t>Power of Attorney for Property</w:t>
+            </w:r>
+          </w:p>
+          <w:p>
+            <w:pPr>
+              <w:rPr>
+                <w:rFonts w:ascii="Muli" w:hAnsi="Muli" w:cs="Arial"/>
                 <w:bCs/>
-                <w:sz w:val="32"/>
-                <w:szCs w:val="32"/>
-              </w:rPr>
-              <w:t>Power of Attorney for Property</w:t>
-            </w:r>
-          </w:p>
-          <w:p>
-            <w:pPr>
+                <w:sz w:val="2"/>
+                <w:szCs w:val="2"/>
+              </w:rPr>
+            </w:pPr>
+            <w:r>
               <w:rPr>
                 <w:rFonts w:ascii="Muli" w:hAnsi="Muli" w:cs="Arial"/>
                 <w:bCs/>
                 <w:sz w:val="28"/>
                 <w:szCs w:val="28"/>
               </w:rPr>
-            </w:pPr>
+              <w:t>Instructions</w:t>
+            </w:r>
           </w:p>
           <w:p>
             <w:pPr>
               <w:rPr>
                 <w:rFonts w:ascii="Muli" w:hAnsi="Muli" w:cs="Arial"/>
                 <w:bCs/>
-                <w:sz w:val="28"/>
-                <w:szCs w:val="28"/>
-              </w:rPr>
-            </w:pPr>
-            <w:r>
+                <w:sz w:val="2"/>
+                <w:szCs w:val="2"/>
+              </w:rPr>
+            </w:pPr>
+          </w:p>
+          <w:p>
+            <w:pPr>
               <w:rPr>
                 <w:rFonts w:ascii="Muli" w:hAnsi="Muli" w:cs="Arial"/>
                 <w:bCs/>
-                <w:sz w:val="28"/>
-                <w:szCs w:val="28"/>
-              </w:rPr>
-              <w:t>Instructions</w:t>
-            </w:r>
+                <w:sz w:val="2"/>
+                <w:szCs w:val="2"/>
+              </w:rPr>
+            </w:pPr>
+          </w:p>
+          <w:p>
+            <w:pPr>
+              <w:rPr>
+                <w:rFonts w:ascii="Muli" w:hAnsi="Muli" w:cs="Arial"/>
+                <w:bCs/>
+                <w:sz w:val="2"/>
+                <w:szCs w:val="2"/>
+              </w:rPr>
+            </w:pPr>
+          </w:p>
+          <w:p>
+            <w:pPr>
+              <w:rPr>
+                <w:rFonts w:ascii="Muli" w:hAnsi="Muli" w:cs="Arial"/>
+                <w:bCs/>
+                <w:sz w:val="2"/>
+                <w:szCs w:val="2"/>
+              </w:rPr>
+            </w:pPr>
+          </w:p>
+          <w:p>
+            <w:pPr>
+              <w:rPr>
+                <w:rFonts w:ascii="Muli" w:hAnsi="Muli" w:cs="Arial"/>
+                <w:bCs/>
+                <w:sz w:val="2"/>
+                <w:szCs w:val="2"/>
+              </w:rPr>
+            </w:pPr>
+          </w:p>
+          <w:p>
+            <w:pPr>
+              <w:rPr>
+                <w:rFonts w:ascii="Muli" w:hAnsi="Muli" w:cs="Arial"/>
+                <w:bCs/>
+                <w:sz w:val="2"/>
+                <w:szCs w:val="2"/>
+              </w:rPr>
+            </w:pPr>
+          </w:p>
+          <w:p>
+            <w:pPr>
+              <w:rPr>
+                <w:rFonts w:ascii="Muli" w:hAnsi="Muli" w:cs="Arial"/>
+                <w:bCs/>
+                <w:sz w:val="2"/>
+                <w:szCs w:val="2"/>
+              </w:rPr>
+            </w:pPr>
           </w:p>
         </w:tc>
       </w:tr>
@@ -159,6 +217,196 @@
               <w:rPr>
                 <w:rFonts w:ascii="Muli" w:hAnsi="Muli" w:cs="Arial"/>
                 <w:b/>
+                <w:sz w:val="24"/>
+                <w:szCs w:val="24"/>
+              </w:rPr>
+            </w:pPr>
+            <w:r>
+              <w:rPr>
+                <w:rFonts w:ascii="Muli" w:hAnsi="Muli" w:cs="Arial"/>
+                <w:b/>
+                <w:sz w:val="24"/>
+                <w:szCs w:val="24"/>
+              </w:rPr>
+              <w:t xml:space="preserve">Step </w:t>
+            </w:r>
+            <w:r>
+              <w:rPr>
+                <w:rFonts w:ascii="Muli" w:hAnsi="Muli" w:cs="Arial"/>
+                <w:b/>
+                <w:sz w:val="24"/>
+                <w:szCs w:val="24"/>
+              </w:rPr>
+              <w:t>1 – Read and initial your forms</w:t>
+            </w:r>
+          </w:p>
+          <w:p>
+            <w:pPr>
+              <w:rPr>
+                <w:rFonts w:ascii="Muli" w:eastAsiaTheme="minorEastAsia" w:hAnsi="Muli"/>
+              </w:rPr>
+            </w:pPr>
+            <w:r>
+              <w:rPr>
+                <w:rFonts w:ascii="Muli" w:eastAsiaTheme="minorEastAsia" w:hAnsi="Muli"/>
+              </w:rPr>
+              <w:t xml:space="preserve">You will need to read your documents carefully. </w:t>
+            </w:r>
+            <w:r>
+              <w:rPr>
+                <w:rFonts w:ascii="Muli" w:eastAsiaTheme="minorEastAsia" w:hAnsi="Muli"/>
+              </w:rPr>
+              <w:t>The forms include an information sheet that helps explain the Power of Attorney</w:t>
+            </w:r>
+            <w:r>
+              <w:rPr>
+                <w:rFonts w:ascii="Muli" w:eastAsiaTheme="minorEastAsia" w:hAnsi="Muli"/>
+              </w:rPr>
+              <w:t xml:space="preserve">. </w:t>
+            </w:r>
+            <w:r>
+              <w:rPr>
+                <w:rFonts w:ascii="Muli" w:eastAsiaTheme="minorEastAsia" w:hAnsi="Muli"/>
+              </w:rPr>
+              <w:t xml:space="preserve">Make sure you understand </w:t>
+            </w:r>
+            <w:r>
+              <w:rPr>
+                <w:rFonts w:ascii="Muli" w:eastAsiaTheme="minorEastAsia" w:hAnsi="Muli"/>
+              </w:rPr>
+              <w:t>the Power of Attorney</w:t>
+            </w:r>
+            <w:r>
+              <w:rPr>
+                <w:rFonts w:ascii="Muli" w:eastAsiaTheme="minorEastAsia" w:hAnsi="Muli"/>
+              </w:rPr>
+              <w:t xml:space="preserve"> and agree with it. </w:t>
+            </w:r>
+            <w:r>
+              <w:rPr>
+                <w:rFonts w:ascii="Muli" w:eastAsiaTheme="minorEastAsia" w:hAnsi="Muli"/>
+              </w:rPr>
+              <w:t>Print your forms and w</w:t>
+            </w:r>
+            <w:r>
+              <w:rPr>
+                <w:rFonts w:ascii="Muli" w:eastAsiaTheme="minorEastAsia" w:hAnsi="Muli"/>
+              </w:rPr>
+              <w:t>rite your init</w:t>
+            </w:r>
+            <w:r>
+              <w:rPr>
+                <w:rFonts w:ascii="Muli" w:eastAsiaTheme="minorEastAsia" w:hAnsi="Muli"/>
+              </w:rPr>
+              <w:t>ials where the forms tell you to</w:t>
+            </w:r>
+            <w:r>
+              <w:rPr>
+                <w:rFonts w:ascii="Muli" w:eastAsiaTheme="minorEastAsia" w:hAnsi="Muli"/>
+              </w:rPr>
+              <w:t>.</w:t>
+            </w:r>
+            <w:r>
+              <w:rPr>
+                <w:rFonts w:ascii="Muli" w:eastAsiaTheme="minorEastAsia" w:hAnsi="Muli"/>
+              </w:rPr>
+              <w:t xml:space="preserve"> If you make any changes after you print the forms, you should also write your initials by what you change.</w:t>
+            </w:r>
+          </w:p>
+          <w:p>
+            <w:pPr>
+              <w:rPr>
+                <w:rFonts w:ascii="Muli" w:eastAsiaTheme="minorEastAsia" w:hAnsi="Muli"/>
+                <w:sz w:val="16"/>
+                <w:szCs w:val="16"/>
+              </w:rPr>
+            </w:pPr>
+          </w:p>
+          <w:p>
+            <w:pPr>
+              <w:rPr>
+                <w:rFonts w:ascii="Muli" w:eastAsiaTheme="minorEastAsia" w:hAnsi="Muli"/>
+              </w:rPr>
+            </w:pPr>
+            <w:r>
+              <w:rPr>
+                <w:rFonts w:ascii="Muli" w:hAnsi="Muli"/>
+                <w:b/>
+              </w:rPr>
+              <w:t>Step 2</w:t>
+            </w:r>
+            <w:r>
+              <w:rPr>
+                <w:rFonts w:ascii="Muli" w:hAnsi="Muli"/>
+                <w:b/>
+              </w:rPr>
+              <w:t xml:space="preserve"> – Notify your agent</w:t>
+            </w:r>
+          </w:p>
+          <w:p>
+            <w:pPr>
+              <w:rPr>
+                <w:rFonts w:ascii="Muli" w:hAnsi="Muli"/>
+              </w:rPr>
+            </w:pPr>
+            <w:r>
+              <w:rPr>
+                <w:rFonts w:ascii="Muli" w:hAnsi="Muli"/>
+              </w:rPr>
+              <w:t xml:space="preserve">Give your agent the </w:t>
+            </w:r>
+            <w:r>
+              <w:rPr>
+                <w:rFonts w:ascii="Muli" w:hAnsi="Muli"/>
+                <w:b/>
+              </w:rPr>
+              <w:t>Notice to Agent</w:t>
+            </w:r>
+            <w:r>
+              <w:rPr>
+                <w:rFonts w:ascii="Muli" w:hAnsi="Muli"/>
+              </w:rPr>
+              <w:t xml:space="preserve"> and the </w:t>
+            </w:r>
+            <w:r>
+              <w:rPr>
+                <w:rFonts w:ascii="Muli" w:hAnsi="Muli"/>
+                <w:b/>
+              </w:rPr>
+              <w:t>Agent’s Certification and Acceptance of Authority</w:t>
+            </w:r>
+            <w:r>
+              <w:rPr>
+                <w:rFonts w:ascii="Muli" w:hAnsi="Muli"/>
+              </w:rPr>
+              <w:t>.</w:t>
+            </w:r>
+            <w:r>
+              <w:rPr>
+                <w:rFonts w:ascii="Muli" w:hAnsi="Muli"/>
+              </w:rPr>
+              <w:t xml:space="preserve"> The agent should </w:t>
+            </w:r>
+            <w:r>
+              <w:rPr>
+                <w:rFonts w:ascii="Muli" w:hAnsi="Muli"/>
+                <w:b/>
+              </w:rPr>
+              <w:t xml:space="preserve">not </w:t>
+            </w:r>
+            <w:r>
+              <w:rPr>
+                <w:rFonts w:ascii="Muli" w:hAnsi="Muli"/>
+              </w:rPr>
+              <w:t>sign these forms yet.</w:t>
+            </w:r>
+          </w:p>
+          <w:p>
+            <w:pPr>
+              <w:rPr>
+                <w:rFonts w:ascii="Muli" w:hAnsi="Muli" w:cs="Arial"/>
+                <w:sz w:val="16"/>
+                <w:szCs w:val="16"/>
               </w:rPr>
             </w:pPr>
           </w:p>
@@ -180,7 +428,7 @@
                 <w:sz w:val="24"/>
                 <w:szCs w:val="24"/>
               </w:rPr>
-              <w:t xml:space="preserve">Step </w:t>
+              <w:t xml:space="preserve">Step 3 </w:t>
             </w:r>
             <w:r>
               <w:rPr>
@@ -189,214 +437,92 @@
                 <w:sz w:val="24"/>
                 <w:szCs w:val="24"/>
               </w:rPr>
-              <w:t>1 – Read and initial your forms</w:t>
-            </w:r>
-          </w:p>
-          <w:p>
-            <w:pPr>
-              <w:pStyle w:val="NoSpacing"/>
-              <w:spacing w:after="240"/>
-              <w:rPr>
-                <w:rFonts w:ascii="Muli" w:eastAsiaTheme="minorEastAsia" w:hAnsi="Muli" w:cs="Arial"/>
+              <w:t xml:space="preserve">– Sign </w:t>
+            </w:r>
+            <w:r>
+              <w:rPr>
+                <w:rFonts w:ascii="Muli" w:hAnsi="Muli" w:cs="Arial"/>
+                <w:b/>
                 <w:sz w:val="24"/>
                 <w:szCs w:val="24"/>
               </w:rPr>
-            </w:pPr>
-            <w:r>
-              <w:rPr>
-                <w:rFonts w:ascii="Muli" w:eastAsiaTheme="minorEastAsia" w:hAnsi="Muli" w:cs="Arial"/>
+              <w:t xml:space="preserve">paragraph 11 </w:t>
+            </w:r>
+            <w:r>
+              <w:rPr>
+                <w:rFonts w:ascii="Muli" w:hAnsi="Muli" w:cs="Arial"/>
+                <w:b/>
                 <w:sz w:val="24"/>
                 <w:szCs w:val="24"/>
               </w:rPr>
-              <w:t>You will</w:t>
-            </w:r>
-            <w:r>
-              <w:rPr>
-                <w:rFonts w:ascii="Muli" w:eastAsiaTheme="minorEastAsia" w:hAnsi="Muli" w:cs="Arial"/>
-                <w:sz w:val="24"/>
-                <w:szCs w:val="24"/>
-              </w:rPr>
-              <w:t xml:space="preserve"> need to read your documents carefully. Make sure you understand it</w:t>
-            </w:r>
-            <w:r>
-              <w:rPr>
-                <w:rFonts w:ascii="Muli" w:eastAsiaTheme="minorEastAsia" w:hAnsi="Muli" w:cs="Arial"/>
-                <w:sz w:val="24"/>
-                <w:szCs w:val="24"/>
-              </w:rPr>
-              <w:t xml:space="preserve"> and agree with it. </w:t>
-            </w:r>
-            <w:r>
-              <w:rPr>
-                <w:rFonts w:ascii="Muli" w:eastAsiaTheme="minorEastAsia" w:hAnsi="Muli" w:cs="Arial"/>
-                <w:sz w:val="24"/>
-                <w:szCs w:val="24"/>
-              </w:rPr>
-              <w:t>Print your forms and w</w:t>
-            </w:r>
-            <w:r>
-              <w:rPr>
-                <w:rFonts w:ascii="Muli" w:eastAsiaTheme="minorEastAsia" w:hAnsi="Muli" w:cs="Arial"/>
-                <w:sz w:val="24"/>
-                <w:szCs w:val="24"/>
-              </w:rPr>
-              <w:t>rite your init</w:t>
-            </w:r>
-            <w:r>
-              <w:rPr>
-                <w:rFonts w:ascii="Muli" w:eastAsiaTheme="minorEastAsia" w:hAnsi="Muli" w:cs="Arial"/>
-                <w:sz w:val="24"/>
-                <w:szCs w:val="24"/>
-              </w:rPr>
-              <w:t>ials where the forms tell you to</w:t>
-            </w:r>
-            <w:r>
-              <w:rPr>
-                <w:rFonts w:ascii="Muli" w:eastAsiaTheme="minorEastAsia" w:hAnsi="Muli" w:cs="Arial"/>
-                <w:sz w:val="24"/>
-                <w:szCs w:val="24"/>
+              <w:t>in front of a notary and witness</w:t>
+            </w:r>
+          </w:p>
+          <w:p>
+            <w:pPr>
+              <w:rPr>
+                <w:rFonts w:ascii="Muli" w:hAnsi="Muli" w:cs="Arial"/>
+              </w:rPr>
+            </w:pPr>
+            <w:r>
+              <w:rPr>
+                <w:rFonts w:ascii="Muli" w:hAnsi="Muli" w:cs="Arial"/>
+              </w:rPr>
+              <w:t>You and the witness must both sign in front of the notary, who will verify your</w:t>
+            </w:r>
+            <w:r>
+              <w:rPr>
+                <w:rFonts w:ascii="Muli" w:hAnsi="Muli" w:cs="Arial"/>
+              </w:rPr>
+              <w:t xml:space="preserve"> signatures. Your witness can </w:t>
+            </w:r>
+            <w:r>
+              <w:rPr>
+                <w:rFonts w:ascii="Muli" w:hAnsi="Muli" w:cs="Arial"/>
+                <w:b/>
+              </w:rPr>
+              <w:t>not</w:t>
+            </w:r>
+            <w:r>
+              <w:rPr>
+                <w:rFonts w:ascii="Muli" w:hAnsi="Muli" w:cs="Arial"/>
+              </w:rPr>
+              <w:t xml:space="preserve"> be your doctor, your family member, your agent or successor agent, your agent’s family member, or someone who helped you write this document</w:t>
+            </w:r>
+            <w:r>
+              <w:rPr>
+                <w:rFonts w:ascii="Muli" w:hAnsi="Muli" w:cs="Arial"/>
               </w:rPr>
               <w:t>.</w:t>
             </w:r>
-            <w:r>
-              <w:rPr>
-                <w:rFonts w:ascii="Muli" w:eastAsiaTheme="minorEastAsia" w:hAnsi="Muli" w:cs="Arial"/>
-                <w:sz w:val="24"/>
-                <w:szCs w:val="24"/>
-              </w:rPr>
-              <w:t xml:space="preserve"> If you make any changes after you print the forms, you should also write your initials by what you change.</w:t>
-            </w:r>
-          </w:p>
-          <w:p>
-            <w:pPr>
-              <w:pStyle w:val="NoSpacing"/>
-              <w:spacing w:after="40"/>
-              <w:rPr>
-                <w:rFonts w:ascii="Muli" w:hAnsi="Muli" w:cs="Arial"/>
-                <w:b/>
-                <w:sz w:val="24"/>
-                <w:szCs w:val="24"/>
-              </w:rPr>
-            </w:pPr>
-            <w:r>
-              <w:rPr>
-                <w:rFonts w:ascii="Muli" w:hAnsi="Muli" w:cs="Arial"/>
-                <w:b/>
-                <w:sz w:val="24"/>
-                <w:szCs w:val="24"/>
-              </w:rPr>
-              <w:t>Step 2</w:t>
-            </w:r>
-            <w:r>
-              <w:rPr>
-                <w:rFonts w:ascii="Muli" w:hAnsi="Muli" w:cs="Arial"/>
-                <w:b/>
-                <w:sz w:val="24"/>
-                <w:szCs w:val="24"/>
-              </w:rPr>
-              <w:t xml:space="preserve"> – Notify your agent</w:t>
-            </w:r>
-          </w:p>
-          <w:p>
-            <w:pPr>
-              <w:rPr>
-                <w:rFonts w:ascii="Muli" w:hAnsi="Muli" w:cs="Arial"/>
-              </w:rPr>
-            </w:pPr>
-            <w:r>
-              <w:rPr>
-                <w:rFonts w:ascii="Muli" w:hAnsi="Muli" w:cs="Arial"/>
-              </w:rPr>
-              <w:t xml:space="preserve">Give your agent the </w:t>
-            </w:r>
-            <w:r>
-              <w:rPr>
-                <w:rFonts w:ascii="Muli" w:hAnsi="Muli" w:cs="Arial"/>
-                <w:b/>
-              </w:rPr>
-              <w:t>Notice to Agent</w:t>
-            </w:r>
-            <w:r>
-              <w:rPr>
-                <w:rFonts w:ascii="Muli" w:hAnsi="Muli" w:cs="Arial"/>
-              </w:rPr>
-              <w:t xml:space="preserve"> and the </w:t>
-            </w:r>
-            <w:r>
-              <w:rPr>
-                <w:rFonts w:ascii="Muli" w:hAnsi="Muli" w:cs="Arial"/>
-                <w:b/>
-              </w:rPr>
-              <w:t>Agent’s Certification and Acceptance of Authority</w:t>
-            </w:r>
-            <w:r>
-              <w:rPr>
-                <w:rFonts w:ascii="Muli" w:hAnsi="Muli" w:cs="Arial"/>
-              </w:rPr>
-              <w:t>.</w:t>
-            </w:r>
-            <w:r>
-              <w:rPr>
-                <w:rFonts w:ascii="Muli" w:hAnsi="Muli" w:cs="Arial"/>
-              </w:rPr>
-              <w:t xml:space="preserve"> The agent should </w:t>
-            </w:r>
-            <w:r>
-              <w:rPr>
-                <w:rFonts w:ascii="Muli" w:hAnsi="Muli" w:cs="Arial"/>
-                <w:b/>
-              </w:rPr>
-              <w:t xml:space="preserve">not </w:t>
-            </w:r>
-            <w:r>
-              <w:rPr>
-                <w:rFonts w:ascii="Muli" w:hAnsi="Muli" w:cs="Arial"/>
-              </w:rPr>
-              <w:t>sign these forms yet.</w:t>
-            </w:r>
-          </w:p>
-          <w:p>
-            <w:pPr>
-              <w:rPr>
-                <w:rFonts w:ascii="Muli" w:hAnsi="Muli" w:cs="Arial"/>
-              </w:rPr>
-            </w:pPr>
-          </w:p>
-          <w:p>
-            <w:pPr>
-              <w:pStyle w:val="NoSpacing"/>
-              <w:spacing w:after="40"/>
-              <w:rPr>
-                <w:rFonts w:ascii="Muli" w:hAnsi="Muli" w:cs="Arial"/>
-                <w:b/>
-                <w:sz w:val="24"/>
-                <w:szCs w:val="24"/>
-              </w:rPr>
-            </w:pPr>
-            <w:r>
-              <w:rPr>
-                <w:rFonts w:ascii="Muli" w:hAnsi="Muli" w:cs="Arial"/>
-                <w:b/>
-                <w:sz w:val="24"/>
-                <w:szCs w:val="24"/>
-              </w:rPr>
-              <w:t>S</w:t>
-            </w:r>
-            <w:r>
-              <w:rPr>
-                <w:rFonts w:ascii="Muli" w:hAnsi="Muli" w:cs="Arial"/>
-                <w:b/>
-                <w:sz w:val="24"/>
-                <w:szCs w:val="24"/>
-              </w:rPr>
-              <w:t>tep 3</w:t>
-            </w:r>
-            <w:r>
-              <w:rPr>
-                <w:rFonts w:ascii="Muli" w:hAnsi="Muli" w:cs="Arial"/>
-                <w:b/>
-                <w:sz w:val="24"/>
-                <w:szCs w:val="24"/>
+          </w:p>
+          <w:p>
+            <w:pPr>
+              <w:rPr>
+                <w:rFonts w:ascii="Muli" w:hAnsi="Muli" w:cs="Arial"/>
+                <w:sz w:val="16"/>
+                <w:szCs w:val="16"/>
+              </w:rPr>
+            </w:pPr>
+          </w:p>
+          <w:p>
+            <w:pPr>
+              <w:rPr>
+                <w:rFonts w:ascii="Muli" w:hAnsi="Muli" w:cs="Arial"/>
+                <w:b/>
+              </w:rPr>
+            </w:pPr>
+            <w:r>
+              <w:rPr>
+                <w:rFonts w:ascii="Muli" w:hAnsi="Muli" w:cs="Arial"/>
+                <w:b/>
+              </w:rPr>
+              <w:t>Step 4</w:t>
+            </w:r>
+            <w:r>
+              <w:rPr>
+                <w:rFonts w:ascii="Muli" w:hAnsi="Muli" w:cs="Arial"/>
+                <w:b/>
               </w:rPr>
               <w:t xml:space="preserve"> </w:t>
             </w:r>
@@ -404,76 +530,8 @@
               <w:rPr>
                 <w:rFonts w:ascii="Muli" w:hAnsi="Muli" w:cs="Arial"/>
                 <w:b/>
-                <w:sz w:val="24"/>
-                <w:szCs w:val="24"/>
-              </w:rPr>
-              <w:t xml:space="preserve">– Sign </w:t>
-            </w:r>
-            <w:r>
-              <w:rPr>
-                <w:rFonts w:ascii="Muli" w:hAnsi="Muli" w:cs="Arial"/>
-                <w:b/>
-                <w:sz w:val="24"/>
-                <w:szCs w:val="24"/>
-              </w:rPr>
-              <w:t xml:space="preserve">paragraph 11 </w:t>
-            </w:r>
-            <w:r>
-              <w:rPr>
-                <w:rFonts w:ascii="Muli" w:hAnsi="Muli" w:cs="Arial"/>
-                <w:b/>
-                <w:sz w:val="24"/>
-                <w:szCs w:val="24"/>
-              </w:rPr>
-              <w:t>in front of a notary and witness</w:t>
-            </w:r>
-          </w:p>
-          <w:p>
-            <w:pPr>
-              <w:rPr>
-                <w:rFonts w:ascii="Muli" w:hAnsi="Muli" w:cs="Arial"/>
-              </w:rPr>
-            </w:pPr>
-            <w:r>
-              <w:rPr>
-                <w:rFonts w:ascii="Muli" w:hAnsi="Muli" w:cs="Arial"/>
-              </w:rPr>
-              <w:t xml:space="preserve">You and the witness must both sign in front of the notary, who will verify your signatures. Your witness can </w:t>
-            </w:r>
-            <w:r>
-              <w:rPr>
-                <w:rFonts w:ascii="Muli" w:hAnsi="Muli" w:cs="Arial"/>
-                <w:b/>
-              </w:rPr>
-              <w:t>not</w:t>
-            </w:r>
-            <w:r>
-              <w:rPr>
-                <w:rFonts w:ascii="Muli" w:hAnsi="Muli" w:cs="Arial"/>
-              </w:rPr>
-              <w:t xml:space="preserve"> be your doctor, your family member, your agent or successor agent, your agent’s family member, or someone who helped you write this document.</w:t>
-            </w:r>
-          </w:p>
-          <w:p>
-            <w:pPr>
-              <w:rPr>
-                <w:rFonts w:ascii="Muli" w:hAnsi="Muli" w:cs="Arial"/>
-              </w:rPr>
-            </w:pPr>
-          </w:p>
-          <w:p>
-            <w:pPr>
-              <w:rPr>
-                <w:rFonts w:ascii="Muli" w:hAnsi="Muli" w:cs="Arial"/>
-                <w:b/>
-              </w:rPr>
-            </w:pPr>
-            <w:r>
-              <w:rPr>
-                <w:rFonts w:ascii="Muli" w:hAnsi="Muli" w:cs="Arial"/>
-                <w:b/>
-              </w:rPr>
-              <w:t>Step 4</w:t>
+              </w:rPr>
+              <w:t>–</w:t>
             </w:r>
             <w:r>
               <w:rPr>
@@ -487,20 +545,6 @@
                 <w:rFonts w:ascii="Muli" w:hAnsi="Muli" w:cs="Arial"/>
                 <w:b/>
               </w:rPr>
-              <w:t>–</w:t>
-            </w:r>
-            <w:r>
-              <w:rPr>
-                <w:rFonts w:ascii="Muli" w:hAnsi="Muli" w:cs="Arial"/>
-                <w:b/>
-              </w:rPr>
-              <w:t xml:space="preserve"> </w:t>
-            </w:r>
-            <w:r>
-              <w:rPr>
-                <w:rFonts w:ascii="Muli" w:hAnsi="Muli" w:cs="Arial"/>
-                <w:b/>
-              </w:rPr>
               <w:t>Optional: have your agent sign</w:t>
             </w:r>
           </w:p>
@@ -521,6 +565,8 @@
             <w:pPr>
               <w:rPr>
                 <w:rFonts w:ascii="Muli" w:hAnsi="Muli" w:cs="Arial"/>
+                <w:sz w:val="16"/>
+                <w:szCs w:val="16"/>
               </w:rPr>
             </w:pPr>
           </w:p>
@@ -565,15 +611,6 @@
               </w:rPr>
               <w:t>Make at least two copies of the document after you have initialed it and signed it.</w:t>
             </w:r>
-          </w:p>
-          <w:p>
-            <w:pPr>
-              <w:pStyle w:val="NoSpacing"/>
-              <w:spacing w:after="60"/>
-              <w:rPr>
-                <w:rFonts w:ascii="Muli" w:hAnsi="Muli" w:cs="Arial"/>
-              </w:rPr>
-            </w:pPr>
           </w:p>
         </w:tc>
         <w:tc>
@@ -593,14 +630,6 @@
                 <w:b/>
               </w:rPr>
             </w:pPr>
-          </w:p>
-          <w:p>
-            <w:pPr>
-              <w:rPr>
-                <w:rFonts w:ascii="Muli" w:hAnsi="Muli" w:cs="Arial"/>
-                <w:b/>
-              </w:rPr>
-            </w:pPr>
             <w:r>
               <w:rPr>
                 <w:rFonts w:ascii="Muli" w:hAnsi="Muli" w:cs="Arial"/>
@@ -621,75 +650,65 @@
               </w:rPr>
               <w:t>Give copies of the Power of Attorney to people, agencies, and companies that your agent will need to deal with. For example, your bank, your landlord, and any agency that gives you benefits.</w:t>
             </w:r>
+          </w:p>
+          <w:p>
+            <w:pPr>
+              <w:rPr>
+                <w:rFonts w:ascii="Muli" w:hAnsi="Muli" w:cs="Arial"/>
+                <w:sz w:val="8"/>
+                <w:szCs w:val="8"/>
+              </w:rPr>
+            </w:pPr>
+          </w:p>
+          <w:p>
+            <w:pPr>
+              <w:rPr>
+                <w:rFonts w:ascii="Muli" w:hAnsi="Muli" w:cs="Arial"/>
+              </w:rPr>
+            </w:pPr>
+            <w:r>
+              <w:rPr>
+                <w:rFonts w:ascii="Muli" w:hAnsi="Muli" w:cs="Arial"/>
+              </w:rPr>
+              <w:t xml:space="preserve">Keep the original copy of your Power of Attorney in a safe place. Make sure your agent knows where the original is. If your agent will use the power of attorney soon, you can give them the original copy. </w:t>
+            </w:r>
+          </w:p>
+          <w:p>
+            <w:pPr>
+              <w:rPr>
+                <w:rFonts w:ascii="Muli" w:hAnsi="Muli" w:cs="Arial"/>
+                <w:sz w:val="12"/>
+                <w:szCs w:val="12"/>
+              </w:rPr>
+            </w:pPr>
+          </w:p>
+          <w:p>
+            <w:pPr>
+              <w:rPr>
+                <w:rFonts w:ascii="Muli" w:hAnsi="Muli" w:cs="Arial"/>
+                <w:b/>
+              </w:rPr>
+            </w:pPr>
+            <w:r>
+              <w:rPr>
+                <w:rFonts w:ascii="Muli" w:hAnsi="Muli" w:cs="Arial"/>
+                <w:b/>
+              </w:rPr>
+              <w:t xml:space="preserve">Step </w:t>
+            </w:r>
+            <w:r>
+              <w:rPr>
+                <w:rFonts w:ascii="Muli" w:hAnsi="Muli" w:cs="Arial"/>
+                <w:b/>
+              </w:rPr>
+              <w:t>7</w:t>
+            </w:r>
             <w:r>
               <w:rPr>
                 <w:rFonts w:ascii="Muli" w:hAnsi="Muli" w:cs="Arial"/>
               </w:rPr>
               <w:t xml:space="preserve"> </w:t>
             </w:r>
-          </w:p>
-          <w:p>
-            <w:pPr>
-              <w:rPr>
-                <w:rFonts w:ascii="Muli" w:hAnsi="Muli" w:cs="Arial"/>
-              </w:rPr>
-            </w:pPr>
-          </w:p>
-          <w:p>
-            <w:pPr>
-              <w:rPr>
-                <w:rFonts w:ascii="Muli" w:hAnsi="Muli" w:cs="Arial"/>
-                <w:b/>
-              </w:rPr>
-            </w:pPr>
-            <w:r>
-              <w:rPr>
-                <w:rFonts w:ascii="Muli" w:hAnsi="Muli" w:cs="Arial"/>
-                <w:b/>
-              </w:rPr>
-              <w:t xml:space="preserve">Step 7 – Keep the original </w:t>
-            </w:r>
-          </w:p>
-          <w:p>
-            <w:pPr>
-              <w:rPr>
-                <w:rFonts w:ascii="Muli" w:hAnsi="Muli" w:cs="Arial"/>
-              </w:rPr>
-            </w:pPr>
-            <w:r>
-              <w:rPr>
-                <w:rFonts w:ascii="Muli" w:hAnsi="Muli" w:cs="Arial"/>
-              </w:rPr>
-              <w:t xml:space="preserve">Keep the original copy of your Power of Attorney in a safe place. Make sure your agent knows where the original is. If your agent will use the power of attorney soon, you can give them the original copy. </w:t>
-            </w:r>
-          </w:p>
-          <w:p>
-            <w:pPr>
-              <w:rPr>
-                <w:rFonts w:ascii="Muli" w:hAnsi="Muli" w:cs="Arial"/>
-              </w:rPr>
-            </w:pPr>
-          </w:p>
-          <w:p>
-            <w:pPr>
-              <w:rPr>
-                <w:rFonts w:ascii="Muli" w:hAnsi="Muli" w:cs="Arial"/>
-                <w:b/>
-              </w:rPr>
-            </w:pPr>
-            <w:r>
-              <w:rPr>
-                <w:rFonts w:ascii="Muli" w:hAnsi="Muli" w:cs="Arial"/>
-                <w:b/>
-              </w:rPr>
-              <w:t>Step 8</w:t>
-            </w:r>
-            <w:r>
-              <w:rPr>
-                <w:rFonts w:ascii="Muli" w:hAnsi="Muli" w:cs="Arial"/>
-              </w:rPr>
-              <w:t xml:space="preserve"> </w:t>
-            </w:r>
             <w:r>
               <w:rPr>
                 <w:rFonts w:ascii="Muli" w:hAnsi="Muli" w:cs="Arial"/>
@@ -729,17 +748,13 @@
               </w:rPr>
               <w:t xml:space="preserve"> power of attorney the first time they interact with a company or service provider on your behalf.</w:t>
             </w:r>
-            <w:r>
-              <w:rPr>
-                <w:rFonts w:ascii="Muli" w:hAnsi="Muli" w:cs="Arial"/>
-              </w:rPr>
-              <w:t xml:space="preserve"> </w:t>
-            </w:r>
-          </w:p>
-          <w:p>
-            <w:pPr>
-              <w:rPr>
-                <w:rFonts w:ascii="Muli" w:hAnsi="Muli" w:cs="Arial"/>
+          </w:p>
+          <w:p>
+            <w:pPr>
+              <w:rPr>
+                <w:rFonts w:ascii="Muli" w:hAnsi="Muli" w:cs="Arial"/>
+                <w:sz w:val="8"/>
+                <w:szCs w:val="8"/>
               </w:rPr>
             </w:pPr>
           </w:p>
@@ -799,6 +814,8 @@
             <w:pPr>
               <w:rPr>
                 <w:rFonts w:ascii="Muli" w:hAnsi="Muli" w:cs="Arial"/>
+                <w:sz w:val="8"/>
+                <w:szCs w:val="8"/>
               </w:rPr>
             </w:pPr>
           </w:p>
@@ -814,28 +831,6 @@
               </w:rPr>
               <w:t>If your agent signs any contracts or other documents for you, they should sign your name, but may show that it is signed by an agent. For example, they could write something like “Penny Principal, by her agent Annie Agent.”</w:t>
             </w:r>
-            <w:r>
-              <w:rPr>
-                <w:rFonts w:ascii="Muli" w:hAnsi="Muli" w:cs="Arial"/>
-              </w:rPr>
-              <w:t xml:space="preserve"> </w:t>
-            </w:r>
-          </w:p>
-          <w:p>
-            <w:pPr>
-              <w:rPr>
-                <w:rFonts w:ascii="Muli" w:hAnsi="Muli"/>
-              </w:rPr>
-            </w:pPr>
-          </w:p>
-          <w:p>
-            <w:pPr>
-              <w:rPr>
-                <w:rFonts w:ascii="Muli" w:hAnsi="Muli" w:cs="Arial"/>
-                <w:sz w:val="20"/>
-                <w:szCs w:val="20"/>
-              </w:rPr>
-            </w:pPr>
           </w:p>
         </w:tc>
       </w:tr>
@@ -883,13 +878,6 @@
                 <w:b/>
               </w:rPr>
             </w:pPr>
-            <w:r>
-              <w:rPr>
-                <w:rFonts w:ascii="Muli" w:hAnsi="Muli" w:cs="Arial"/>
-                <w:b/>
-              </w:rPr>
-              <w:tab/>
-            </w:r>
           </w:p>
         </w:tc>
       </w:tr>
@@ -900,8 +888,8 @@
         <w:rPr>
           <w:rFonts w:ascii="Arial" w:hAnsi="Arial" w:cs="Arial"/>
           <w:b/>
-          <w:sz w:val="40"/>
-          <w:szCs w:val="40"/>
+          <w:sz w:val="16"/>
+          <w:szCs w:val="16"/>
         </w:rPr>
       </w:pPr>
     </w:p>
@@ -916,7 +904,7 @@
 </file>
 
 <file path=word/numbering.xml><?xml version="1.0" encoding="utf-8"?>
-<w:numbering xmlns:wpc="http://schemas.microsoft.com/office/word/2010/wordprocessingCanvas" xmlns:cx="http://schemas.microsoft.com/office/drawing/2014/chartex" xmlns:cx1="http://schemas.microsoft.com/office/drawing/2015/9/8/chartex" xmlns:cx2="http://schemas.microsoft.com/office/drawing/2015/10/21/chartex" xmlns:cx3="http://schemas.microsoft.com/office/drawing/2016/5/9/chartex" xmlns:cx4="http://schemas.microsoft.com/office/drawing/2016/5/10/chartex" xmlns:cx5="http://schemas.microsoft.com/office/drawing/2016/5/11/chartex" xmlns:cx6="http://schemas.microsoft.com/office/drawing/2016/5/12/chartex" xmlns:cx7="http://schemas.microsoft.com/office/drawing/2016/5/13/chartex" xmlns:cx8="http://schemas.microsoft.com/office/drawing/2016/5/14/chartex" xmlns:mc="http://schemas.openxmlformats.org/markup-compatibility/2006" xmlns:aink="http://schemas.microsoft.com/office/drawing/2016/ink" xmlns:am3d="http://schemas.microsoft.com/office/drawing/2017/model3d" xmlns:o="urn:schemas-microsoft-com:office:office" xmlns:oel="http://schemas.microsoft.com/office/2019/extlst" xmlns:r="http://schemas.openxmlformats.org/officeDocument/2006/relationships" xmlns:m="http://schemas.openxmlformats.org/officeDocument/2006/math" xmlns:v="urn:schemas-microsoft-com:vml" xmlns:wp14="http://schemas.microsoft.com/office/word/2010/wordprocessingDrawing" xmlns:wp="http://schemas.openxmlformats.org/drawingml/2006/wordprocessingDrawing" xmlns:w10="urn:schemas-microsoft-com:office:word" xmlns:w="http://schemas.openxmlformats.org/wordprocessingml/2006/main" xmlns:w14="http://schemas.microsoft.com/office/word/2010/wordml" xmlns:w15="http://schemas.microsoft.com/office/word/2012/wordml" xmlns:w16cex="http://schemas.microsoft.com/office/word/2018/wordml/cex" xmlns:w16cid="http://schemas.microsoft.com/office/word/2016/wordml/cid" xmlns:w16="http://schemas.microsoft.com/office/word/2018/wordml" xmlns:w16sdtdh="http://schemas.microsoft.com/office/word/2020/wordml/sdtdatahash" xmlns:w16se="http://schemas.microsoft.com/office/word/2015/wordml/symex" xmlns:wpg="http://schemas.microsoft.com/office/word/2010/wordprocessingGroup" xmlns:wpi="http://schemas.microsoft.com/office/word/2010/wordprocessingInk" xmlns:wne="http://schemas.microsoft.com/office/word/2006/wordml" xmlns:wps="http://schemas.microsoft.com/office/word/2010/wordprocessingShape" mc:Ignorable="w14 w15 w16se w16cid w16 w16cex w16sdtdh wp14">
+<w:numbering xmlns:wpc="http://schemas.microsoft.com/office/word/2010/wordprocessingCanvas" xmlns:cx="http://schemas.microsoft.com/office/drawing/2014/chartex" xmlns:cx1="http://schemas.microsoft.com/office/drawing/2015/9/8/chartex" xmlns:cx2="http://schemas.microsoft.com/office/drawing/2015/10/21/chartex" xmlns:cx3="http://schemas.microsoft.com/office/drawing/2016/5/9/chartex" xmlns:cx4="http://schemas.microsoft.com/office/drawing/2016/5/10/chartex" xmlns:cx5="http://schemas.microsoft.com/office/drawing/2016/5/11/chartex" xmlns:cx6="http://schemas.microsoft.com/office/drawing/2016/5/12/chartex" xmlns:cx7="http://schemas.microsoft.com/office/drawing/2016/5/13/chartex" xmlns:cx8="http://schemas.microsoft.com/office/drawing/2016/5/14/chartex" xmlns:mc="http://schemas.openxmlformats.org/markup-compatibility/2006" xmlns:aink="http://schemas.microsoft.com/office/drawing/2016/ink" xmlns:am3d="http://schemas.microsoft.com/office/drawing/2017/model3d" xmlns:o="urn:schemas-microsoft-com:office:office" xmlns:oel="http://schemas.microsoft.com/office/2019/extlst" xmlns:r="http://schemas.openxmlformats.org/officeDocument/2006/relationships" xmlns:m="http://schemas.openxmlformats.org/officeDocument/2006/math" xmlns:v="urn:schemas-microsoft-com:vml" xmlns:wp14="http://schemas.microsoft.com/office/word/2010/wordprocessingDrawing" xmlns:wp="http://schemas.openxmlformats.org/drawingml/2006/wordprocessingDrawing" xmlns:w10="urn:schemas-microsoft-com:office:word" xmlns:w="http://schemas.openxmlformats.org/wordprocessingml/2006/main" xmlns:w14="http://schemas.microsoft.com/office/word/2010/wordml" xmlns:w15="http://schemas.microsoft.com/office/word/2012/wordml" xmlns:w16cex="http://schemas.microsoft.com/office/word/2018/wordml/cex" xmlns:w16cid="http://schemas.microsoft.com/office/word/2016/wordml/cid" xmlns:w16="http://schemas.microsoft.com/office/word/2018/wordml" xmlns:w16du="http://schemas.microsoft.com/office/word/2023/wordml/word16du" xmlns:w16sdtdh="http://schemas.microsoft.com/office/word/2020/wordml/sdtdatahash" xmlns:w16sdtfl="http://schemas.microsoft.com/office/word/2024/wordml/sdtformatlock" xmlns:w16se="http://schemas.microsoft.com/office/word/2015/wordml/symex" xmlns:wpg="http://schemas.microsoft.com/office/word/2010/wordprocessingGroup" xmlns:wpi="http://schemas.microsoft.com/office/word/2010/wordprocessingInk" xmlns:wne="http://schemas.microsoft.com/office/word/2006/wordml" xmlns:wps="http://schemas.microsoft.com/office/word/2010/wordprocessingShape" mc:Ignorable="w14 w15 w16se w16cid w16 w16cex w16sdtdh w16sdtfl w16du wp14">
   <w:abstractNum w:abstractNumId="0" w15:restartNumberingAfterBreak="0">
     <w:nsid w:val="037B31DE"/>
     <w:multiLevelType w:val="hybridMultilevel"/>
@@ -1941,7 +1929,7 @@
 </file>
 
 <file path=word/styles.xml><?xml version="1.0" encoding="utf-8"?>
-<w:styles xmlns:mc="http://schemas.openxmlformats.org/markup-compatibility/2006" xmlns:r="http://schemas.openxmlformats.org/officeDocument/2006/relationships" xmlns:w="http://schemas.openxmlformats.org/wordprocessingml/2006/main" xmlns:w14="http://schemas.microsoft.com/office/word/2010/wordml" xmlns:w15="http://schemas.microsoft.com/office/word/2012/wordml" xmlns:w16cex="http://schemas.microsoft.com/office/word/2018/wordml/cex" xmlns:w16cid="http://schemas.microsoft.com/office/word/2016/wordml/cid" xmlns:w16="http://schemas.microsoft.com/office/word/2018/wordml" xmlns:w16sdtdh="http://schemas.microsoft.com/office/word/2020/wordml/sdtdatahash" xmlns:w16se="http://schemas.microsoft.com/office/word/2015/wordml/symex" mc:Ignorable="w14 w15 w16se w16cid w16 w16cex w16sdtdh">
+<w:styles xmlns:mc="http://schemas.openxmlformats.org/markup-compatibility/2006" xmlns:r="http://schemas.openxmlformats.org/officeDocument/2006/relationships" xmlns:w="http://schemas.openxmlformats.org/wordprocessingml/2006/main" xmlns:w14="http://schemas.microsoft.com/office/word/2010/wordml" xmlns:w15="http://schemas.microsoft.com/office/word/2012/wordml" xmlns:w16cex="http://schemas.microsoft.com/office/word/2018/wordml/cex" xmlns:w16cid="http://schemas.microsoft.com/office/word/2016/wordml/cid" xmlns:w16="http://schemas.microsoft.com/office/word/2018/wordml" xmlns:w16du="http://schemas.microsoft.com/office/word/2023/wordml/word16du" xmlns:w16sdtdh="http://schemas.microsoft.com/office/word/2020/wordml/sdtdatahash" xmlns:w16sdtfl="http://schemas.microsoft.com/office/word/2024/wordml/sdtformatlock" xmlns:w16se="http://schemas.microsoft.com/office/word/2015/wordml/symex" mc:Ignorable="w14 w15 w16se w16cid w16 w16cex w16sdtdh w16sdtfl w16du">
   <w:docDefaults>
     <w:rPrDefault>
       <w:rPr>

</xml_diff>